<commit_message>
push current draft on 4.2.2.4
</commit_message>
<xml_diff>
--- a/doc/Skripsi_NoIndent_1807422020_Muhammad Nur Irsyad_Git_Word.docx
+++ b/doc/Skripsi_NoIndent_1807422020_Muhammad Nur Irsyad_Git_Word.docx
@@ -1,6 +1,6 @@
 
 <file path=word/document.xml><?xml version="1.0" encoding="utf-8"?>
-<w:document xmlns:wpc="http://schemas.microsoft.com/office/word/2010/wordprocessingCanvas" xmlns:mc="http://schemas.openxmlformats.org/markup-compatibility/2006" xmlns:o="urn:schemas-microsoft-com:office:office" xmlns:r="http://schemas.openxmlformats.org/officeDocument/2006/relationships" xmlns:m="http://schemas.openxmlformats.org/officeDocument/2006/math" xmlns:v="urn:schemas-microsoft-com:vml" xmlns:wp14="http://schemas.microsoft.com/office/word/2010/wordprocessingDrawing" xmlns:wp="http://schemas.openxmlformats.org/drawingml/2006/wordprocessingDrawing" xmlns:w10="urn:schemas-microsoft-com:office:word" xmlns:w="http://schemas.openxmlformats.org/wordprocessingml/2006/main" xmlns:w14="http://schemas.microsoft.com/office/word/2010/wordml" xmlns:w15="http://schemas.microsoft.com/office/word/2012/wordml" xmlns:wpg="http://schemas.microsoft.com/office/word/2010/wordprocessingGroup" xmlns:wpi="http://schemas.microsoft.com/office/word/2010/wordprocessingInk" xmlns:wne="http://schemas.microsoft.com/office/word/2006/wordml" xmlns:wps="http://schemas.microsoft.com/office/word/2010/wordprocessingShape" mc:Ignorable="w14 w15 wp14">
+<w:document xmlns:wpc="http://schemas.microsoft.com/office/word/2010/wordprocessingCanvas" xmlns:cx="http://schemas.microsoft.com/office/drawing/2014/chartex" xmlns:cx1="http://schemas.microsoft.com/office/drawing/2015/9/8/chartex" xmlns:cx2="http://schemas.microsoft.com/office/drawing/2015/10/21/chartex" xmlns:cx3="http://schemas.microsoft.com/office/drawing/2016/5/9/chartex" xmlns:cx4="http://schemas.microsoft.com/office/drawing/2016/5/10/chartex" xmlns:cx5="http://schemas.microsoft.com/office/drawing/2016/5/11/chartex" xmlns:cx6="http://schemas.microsoft.com/office/drawing/2016/5/12/chartex" xmlns:cx7="http://schemas.microsoft.com/office/drawing/2016/5/13/chartex" xmlns:cx8="http://schemas.microsoft.com/office/drawing/2016/5/14/chartex" xmlns:mc="http://schemas.openxmlformats.org/markup-compatibility/2006" xmlns:aink="http://schemas.microsoft.com/office/drawing/2016/ink" xmlns:am3d="http://schemas.microsoft.com/office/drawing/2017/model3d" xmlns:o="urn:schemas-microsoft-com:office:office" xmlns:oel="http://schemas.microsoft.com/office/2019/extlst" xmlns:r="http://schemas.openxmlformats.org/officeDocument/2006/relationships" xmlns:m="http://schemas.openxmlformats.org/officeDocument/2006/math" xmlns:v="urn:schemas-microsoft-com:vml" xmlns:wp14="http://schemas.microsoft.com/office/word/2010/wordprocessingDrawing" xmlns:wp="http://schemas.openxmlformats.org/drawingml/2006/wordprocessingDrawing" xmlns:w10="urn:schemas-microsoft-com:office:word" xmlns:w="http://schemas.openxmlformats.org/wordprocessingml/2006/main" xmlns:w14="http://schemas.microsoft.com/office/word/2010/wordml" xmlns:w15="http://schemas.microsoft.com/office/word/2012/wordml" xmlns:w16cex="http://schemas.microsoft.com/office/word/2018/wordml/cex" xmlns:w16cid="http://schemas.microsoft.com/office/word/2016/wordml/cid" xmlns:w16="http://schemas.microsoft.com/office/word/2018/wordml" xmlns:w16sdtdh="http://schemas.microsoft.com/office/word/2020/wordml/sdtdatahash" xmlns:w16se="http://schemas.microsoft.com/office/word/2015/wordml/symex" xmlns:wpg="http://schemas.microsoft.com/office/word/2010/wordprocessingGroup" xmlns:wpi="http://schemas.microsoft.com/office/word/2010/wordprocessingInk" xmlns:wne="http://schemas.microsoft.com/office/word/2006/wordml" xmlns:wps="http://schemas.microsoft.com/office/word/2010/wordprocessingShape" mc:Ignorable="w14 w15 w16se w16cid w16 w16cex w16sdtdh wp14">
   <w:body>
     <w:p>
       <w:pPr>
@@ -14,7 +14,7 @@
           <w:lang w:eastAsia="en-US" w:bidi="ar-SA"/>
         </w:rPr>
         <w:drawing>
-          <wp:inline distT="0" distB="0" distL="0" distR="0">
+          <wp:inline distT="0" distB="0" distL="0" distR="0" wp14:anchorId="750623DA" wp14:editId="750623DB">
             <wp:extent cx="895985" cy="873760"/>
             <wp:effectExtent l="0" t="0" r="0" b="0"/>
             <wp:docPr id="1" name="Picture 1" descr="LOGO_PNJ_BARU"/>
@@ -519,7 +519,7 @@
         </w:rPr>
         <w:lastRenderedPageBreak/>
         <w:drawing>
-          <wp:inline distT="0" distB="0" distL="0" distR="0" wp14:anchorId="37F8D42F" wp14:editId="5FF0D8CD">
+          <wp:inline distT="0" distB="0" distL="0" distR="0" wp14:anchorId="750623DC" wp14:editId="750623DD">
             <wp:extent cx="895985" cy="873760"/>
             <wp:effectExtent l="0" t="0" r="0" b="0"/>
             <wp:docPr id="2" name="Image1" descr="LOGO_PNJ_BARU"/>
@@ -1042,12 +1042,7 @@
       <w:bookmarkEnd w:id="4"/>
       <w:r>
         <w:lastRenderedPageBreak/>
-        <w:t>SURAT PERNYATAAN BEBAS</w:t>
-      </w:r>
-      <w:bookmarkStart w:id="5" w:name="_GoBack"/>
-      <w:bookmarkEnd w:id="5"/>
-      <w:r>
-        <w:t xml:space="preserve"> PLAGIARISME</w:t>
+        <w:t>SURAT PERNYATAAN BEBAS PLAGIARISME</w:t>
       </w:r>
     </w:p>
     <w:p>
@@ -1371,8 +1366,8 @@
       <w:pPr>
         <w:pStyle w:val="Judul"/>
       </w:pPr>
-      <w:bookmarkStart w:id="6" w:name="__RefHeading___Toc367_391334711211"/>
-      <w:bookmarkEnd w:id="6"/>
+      <w:bookmarkStart w:id="5" w:name="__RefHeading___Toc367_391334711211"/>
+      <w:bookmarkEnd w:id="5"/>
       <w:r>
         <w:lastRenderedPageBreak/>
         <w:t>lembar pengesahan</w:t>
@@ -1933,8 +1928,8 @@
       <w:pPr>
         <w:pStyle w:val="Judul"/>
       </w:pPr>
-      <w:bookmarkStart w:id="7" w:name="__RefHeading___Toc367_39133471122"/>
-      <w:bookmarkEnd w:id="7"/>
+      <w:bookmarkStart w:id="6" w:name="__RefHeading___Toc367_39133471122"/>
+      <w:bookmarkEnd w:id="6"/>
       <w:r>
         <w:lastRenderedPageBreak/>
         <w:t>KATA PENGANTAR</w:t>
@@ -2031,8 +2026,8 @@
         </w:numPr>
         <w:spacing w:line="276" w:lineRule="auto"/>
       </w:pPr>
-      <w:bookmarkStart w:id="8" w:name="__RefHeading___Toc367_391334711221"/>
-      <w:bookmarkEnd w:id="8"/>
+      <w:bookmarkStart w:id="7" w:name="__RefHeading___Toc367_391334711221"/>
+      <w:bookmarkEnd w:id="7"/>
       <w:r>
         <w:lastRenderedPageBreak/>
         <w:t>SURAT PERNYATAAN PERSETUJUAN PUBLIKASI</w:t>
@@ -2042,8 +2037,8 @@
       <w:pPr>
         <w:pStyle w:val="Judul"/>
       </w:pPr>
-      <w:bookmarkStart w:id="9" w:name="__RefHeading___Toc13633_770190716"/>
-      <w:bookmarkEnd w:id="9"/>
+      <w:bookmarkStart w:id="8" w:name="__RefHeading___Toc13633_770190716"/>
+      <w:bookmarkEnd w:id="8"/>
       <w:r>
         <w:t>SKRIPSI UNTUK KEPENTINGAN AKADEMIS</w:t>
       </w:r>
@@ -2177,10 +2172,26 @@
         </w:numPr>
         <w:spacing w:line="360" w:lineRule="auto"/>
       </w:pPr>
-      <w:bookmarkStart w:id="10" w:name="__RefHeading___Toc13635_770190716"/>
+      <w:bookmarkStart w:id="9" w:name="__RefHeading___Toc13635_770190716"/>
+      <w:bookmarkEnd w:id="9"/>
+      <w:r>
+        <w:t>Demi mengembangkan ilmu pengetahuan, menyetujui untuk memberikan kepada Politeknik Negeri Jakarta Hak Bebas Royalti Non-Eksklusif atas karya ilmiah saya yang berjudul:</w:t>
+      </w:r>
+    </w:p>
+    <w:p>
+      <w:pPr>
+        <w:pStyle w:val="Body"/>
+        <w:numPr>
+          <w:ilvl w:val="0"/>
+          <w:numId w:val="2"/>
+        </w:numPr>
+        <w:spacing w:line="360" w:lineRule="auto"/>
+        <w:jc w:val="center"/>
+      </w:pPr>
+      <w:bookmarkStart w:id="10" w:name="__RefHeading___Toc13637_770190716"/>
       <w:bookmarkEnd w:id="10"/>
       <w:r>
-        <w:t>Demi mengembangkan ilmu pengetahuan, menyetujui untuk memberikan kepada Politeknik Negeri Jakarta Hak Bebas Royalti Non-Eksklusif atas karya ilmiah saya yang berjudul:</w:t>
+        <w:t>Analisis Kerentanan Log4Shell pada CVE-2021-44228 terhadap Ancaman Remote Access Trojan  dengan Metode Penetration Testing Execution Standard</w:t>
       </w:r>
     </w:p>
     <w:p>
@@ -2191,12 +2202,11 @@
           <w:numId w:val="2"/>
         </w:numPr>
         <w:spacing w:line="360" w:lineRule="auto"/>
-        <w:jc w:val="center"/>
-      </w:pPr>
-      <w:bookmarkStart w:id="11" w:name="__RefHeading___Toc13637_770190716"/>
+      </w:pPr>
+      <w:bookmarkStart w:id="11" w:name="__RefHeading___Toc13639_770190716"/>
       <w:bookmarkEnd w:id="11"/>
       <w:r>
-        <w:t>Analisis Kerentanan Log4Shell pada CVE-2021-44228 terhadap Ancaman Remote Access Trojan  dengan Metode Penetration Testing Execution Standard</w:t>
+        <w:t>Beserta perangkat yang ada (jika diperlukan). Dengan Hak Bebas Royalti Non Eksklusif ini Politeknik Negeri Jakarta Berhak menyimpan, mengalihmediakan / formatkan, mengelola dalam bentuk pangkalan data (database), merawat, dan mempublikasikan skripsi saya tanpa meminta izin dari saya selama tetap mencantumkan nama saya sebagai penulis/pencipta dan sebagai pemilik Hak Cipta.. Demikian pernyatan ini saya buat dengan sebenarnya.</w:t>
       </w:r>
     </w:p>
     <w:p>
@@ -2206,107 +2216,92 @@
           <w:ilvl w:val="0"/>
           <w:numId w:val="2"/>
         </w:numPr>
-        <w:spacing w:line="360" w:lineRule="auto"/>
-      </w:pPr>
-      <w:bookmarkStart w:id="12" w:name="__RefHeading___Toc13639_770190716"/>
+        <w:jc w:val="right"/>
+      </w:pPr>
+      <w:r>
+        <w:t>Depok, __ ____ 2022</w:t>
+      </w:r>
+    </w:p>
+    <w:p>
+      <w:pPr>
+        <w:pStyle w:val="Body"/>
+        <w:numPr>
+          <w:ilvl w:val="0"/>
+          <w:numId w:val="2"/>
+        </w:numPr>
+        <w:jc w:val="right"/>
+      </w:pPr>
+      <w:r>
+        <w:t>Yang membuat pernyataan,</w:t>
+      </w:r>
+    </w:p>
+    <w:p>
+      <w:pPr>
+        <w:pStyle w:val="Body"/>
+        <w:numPr>
+          <w:ilvl w:val="0"/>
+          <w:numId w:val="2"/>
+        </w:numPr>
+        <w:jc w:val="right"/>
+      </w:pPr>
+    </w:p>
+    <w:p>
+      <w:pPr>
+        <w:pStyle w:val="Body"/>
+        <w:numPr>
+          <w:ilvl w:val="0"/>
+          <w:numId w:val="2"/>
+        </w:numPr>
+        <w:jc w:val="right"/>
+      </w:pPr>
+    </w:p>
+    <w:p>
+      <w:pPr>
+        <w:pStyle w:val="Body"/>
+        <w:numPr>
+          <w:ilvl w:val="0"/>
+          <w:numId w:val="2"/>
+        </w:numPr>
+        <w:jc w:val="right"/>
+      </w:pPr>
+    </w:p>
+    <w:p>
+      <w:pPr>
+        <w:pStyle w:val="Body"/>
+        <w:numPr>
+          <w:ilvl w:val="0"/>
+          <w:numId w:val="2"/>
+        </w:numPr>
+        <w:jc w:val="right"/>
+      </w:pPr>
+      <w:r>
+        <w:t>Muhammad Nur Irsyad</w:t>
+      </w:r>
+    </w:p>
+    <w:p>
+      <w:pPr>
+        <w:pStyle w:val="Body"/>
+        <w:numPr>
+          <w:ilvl w:val="0"/>
+          <w:numId w:val="2"/>
+        </w:numPr>
+        <w:jc w:val="right"/>
+      </w:pPr>
+      <w:bookmarkStart w:id="12" w:name="__RefHeading___Toc13641_770190716"/>
       <w:bookmarkEnd w:id="12"/>
       <w:r>
-        <w:t>Beserta perangkat yang ada (jika diperlukan). Dengan Hak Bebas Royalti Non Eksklusif ini Politeknik Negeri Jakarta Berhak menyimpan, mengalihmediakan / formatkan, mengelola dalam bentuk pangkalan data (database), merawat, dan mempublikasikan skripsi saya tanpa meminta izin dari saya selama tetap mencantumkan nama saya sebagai penulis/pencipta dan sebagai pemilik Hak Cipta.. Demikian pernyatan ini saya buat dengan sebenarnya.</w:t>
-      </w:r>
-    </w:p>
-    <w:p>
-      <w:pPr>
-        <w:pStyle w:val="Body"/>
-        <w:numPr>
-          <w:ilvl w:val="0"/>
-          <w:numId w:val="2"/>
-        </w:numPr>
-        <w:jc w:val="right"/>
-      </w:pPr>
-      <w:r>
-        <w:t>Depok, __ ____ 2022</w:t>
-      </w:r>
-    </w:p>
-    <w:p>
-      <w:pPr>
-        <w:pStyle w:val="Body"/>
-        <w:numPr>
-          <w:ilvl w:val="0"/>
-          <w:numId w:val="2"/>
-        </w:numPr>
-        <w:jc w:val="right"/>
-      </w:pPr>
-      <w:r>
-        <w:t>Yang membuat pernyataan,</w:t>
-      </w:r>
-    </w:p>
-    <w:p>
-      <w:pPr>
-        <w:pStyle w:val="Body"/>
-        <w:numPr>
-          <w:ilvl w:val="0"/>
-          <w:numId w:val="2"/>
-        </w:numPr>
-        <w:jc w:val="right"/>
-      </w:pPr>
-    </w:p>
-    <w:p>
-      <w:pPr>
-        <w:pStyle w:val="Body"/>
-        <w:numPr>
-          <w:ilvl w:val="0"/>
-          <w:numId w:val="2"/>
-        </w:numPr>
-        <w:jc w:val="right"/>
-      </w:pPr>
-    </w:p>
-    <w:p>
-      <w:pPr>
-        <w:pStyle w:val="Body"/>
-        <w:numPr>
-          <w:ilvl w:val="0"/>
-          <w:numId w:val="2"/>
-        </w:numPr>
-        <w:jc w:val="right"/>
-      </w:pPr>
-    </w:p>
-    <w:p>
-      <w:pPr>
-        <w:pStyle w:val="Body"/>
-        <w:numPr>
-          <w:ilvl w:val="0"/>
-          <w:numId w:val="2"/>
-        </w:numPr>
-        <w:jc w:val="right"/>
-      </w:pPr>
-      <w:r>
-        <w:t>Muhammad Nur Irsyad</w:t>
-      </w:r>
-    </w:p>
-    <w:p>
-      <w:pPr>
-        <w:pStyle w:val="Body"/>
-        <w:numPr>
-          <w:ilvl w:val="0"/>
-          <w:numId w:val="2"/>
-        </w:numPr>
-        <w:jc w:val="right"/>
-      </w:pPr>
-      <w:bookmarkStart w:id="13" w:name="__RefHeading___Toc13641_770190716"/>
+        <w:t>NIM. 1807422020</w:t>
+      </w:r>
+      <w:r>
+        <w:br w:type="page"/>
+      </w:r>
+    </w:p>
+    <w:p>
+      <w:pPr>
+        <w:pStyle w:val="Judul"/>
+      </w:pPr>
+      <w:bookmarkStart w:id="13" w:name="__RefHeading___Toc367_39133471123"/>
       <w:bookmarkEnd w:id="13"/>
-      <w:r>
-        <w:t>NIM. 1807422020</w:t>
-      </w:r>
-      <w:r>
-        <w:br w:type="page"/>
-      </w:r>
-    </w:p>
-    <w:p>
-      <w:pPr>
-        <w:pStyle w:val="Judul"/>
-      </w:pPr>
-      <w:bookmarkStart w:id="14" w:name="__RefHeading___Toc367_39133471123"/>
-      <w:bookmarkEnd w:id="14"/>
       <w:r>
         <w:lastRenderedPageBreak/>
         <w:t>ABSTRAK</w:t>
@@ -2352,8 +2347,8 @@
       <w:pPr>
         <w:pStyle w:val="Judul"/>
       </w:pPr>
-      <w:bookmarkStart w:id="15" w:name="__RefHeading___Toc367_3913347112"/>
-      <w:bookmarkEnd w:id="15"/>
+      <w:bookmarkStart w:id="14" w:name="__RefHeading___Toc367_3913347112"/>
+      <w:bookmarkEnd w:id="14"/>
       <w:r>
         <w:lastRenderedPageBreak/>
         <w:t>DAFTAR ISI</w:t>
@@ -2367,6 +2362,7 @@
           <w:docPartUnique/>
         </w:docPartObj>
       </w:sdtPr>
+      <w:sdtEndPr/>
       <w:sdtContent>
         <w:p>
           <w:pPr>
@@ -4159,8 +4155,8 @@
         <w:pStyle w:val="Judul"/>
         <w:spacing w:line="276" w:lineRule="auto"/>
       </w:pPr>
-      <w:bookmarkStart w:id="16" w:name="__RefHeading___Toc367_39133471124"/>
-      <w:bookmarkEnd w:id="16"/>
+      <w:bookmarkStart w:id="15" w:name="__RefHeading___Toc367_39133471124"/>
+      <w:bookmarkEnd w:id="15"/>
       <w:r>
         <w:lastRenderedPageBreak/>
         <w:t>DAFTAR gambar</w:t>
@@ -4184,8 +4180,8 @@
         <w:pStyle w:val="Judul"/>
         <w:spacing w:line="276" w:lineRule="auto"/>
       </w:pPr>
-      <w:bookmarkStart w:id="17" w:name="__RefHeading___Toc367_391334711241"/>
-      <w:bookmarkEnd w:id="17"/>
+      <w:bookmarkStart w:id="16" w:name="__RefHeading___Toc367_391334711241"/>
+      <w:bookmarkEnd w:id="16"/>
       <w:r>
         <w:lastRenderedPageBreak/>
         <w:t>DAFTAR TABEL</w:t>
@@ -4208,8 +4204,8 @@
         <w:pStyle w:val="Judul"/>
         <w:spacing w:line="276" w:lineRule="auto"/>
       </w:pPr>
-      <w:bookmarkStart w:id="18" w:name="__RefHeading___Toc367_3913347112412"/>
-      <w:bookmarkEnd w:id="18"/>
+      <w:bookmarkStart w:id="17" w:name="__RefHeading___Toc367_3913347112412"/>
+      <w:bookmarkEnd w:id="17"/>
       <w:r>
         <w:lastRenderedPageBreak/>
         <w:t>DAFTAR istilah</w:t>
@@ -4352,23 +4348,23 @@
       <w:pPr>
         <w:pStyle w:val="Judul"/>
       </w:pPr>
-      <w:bookmarkStart w:id="19" w:name="__RefHeading___Toc369_3913347112"/>
+      <w:bookmarkStart w:id="18" w:name="__RefHeading___Toc369_3913347112"/>
+      <w:bookmarkEnd w:id="18"/>
+      <w:r>
+        <w:t>pendahuluan</w:t>
+      </w:r>
+    </w:p>
+    <w:p>
+      <w:pPr>
+        <w:pStyle w:val="AA"/>
+        <w:numPr>
+          <w:ilvl w:val="0"/>
+          <w:numId w:val="2"/>
+        </w:numPr>
+        <w:spacing w:line="360" w:lineRule="auto"/>
+      </w:pPr>
+      <w:bookmarkStart w:id="19" w:name="__RefHeading___Toc371_3913347112"/>
       <w:bookmarkEnd w:id="19"/>
-      <w:r>
-        <w:t>pendahuluan</w:t>
-      </w:r>
-    </w:p>
-    <w:p>
-      <w:pPr>
-        <w:pStyle w:val="AA"/>
-        <w:numPr>
-          <w:ilvl w:val="0"/>
-          <w:numId w:val="2"/>
-        </w:numPr>
-        <w:spacing w:line="360" w:lineRule="auto"/>
-      </w:pPr>
-      <w:bookmarkStart w:id="20" w:name="__RefHeading___Toc371_3913347112"/>
-      <w:bookmarkEnd w:id="20"/>
       <w:r>
         <w:t>1.1</w:t>
       </w:r>
@@ -4406,8 +4402,8 @@
         </w:rPr>
         <w:t xml:space="preserve">ancaman dapat muncul dikarenakan terdapatnya celah kerentanan pada suatu sistem maupun infrastruktur. Hal tersebut membuat sistem dapat diserang melalui berbagai perantara yang sesuai dengan bentuk celahnya. Masalah kerentanan ini yang lalu dieksploitasi oleh penyerang dengan landasan untuk manfaat pribadi dan berbagai macam faktor lainnya </w:t>
       </w:r>
-      <w:bookmarkStart w:id="21" w:name="Mendeley_Bookmark_2NoUXh2QX6"/>
-      <w:bookmarkStart w:id="22" w:name="Mendeley_Bookmark_uLlZHtTuxY"/>
+      <w:bookmarkStart w:id="20" w:name="Mendeley_Bookmark_2NoUXh2QX6"/>
+      <w:bookmarkStart w:id="21" w:name="Mendeley_Bookmark_uLlZHtTuxY"/>
       <w:r>
         <w:rPr>
           <w:color w:val="000000"/>
@@ -4427,36 +4423,36 @@
         </w:rPr>
         <w:t>, 2020)</w:t>
       </w:r>
+      <w:bookmarkEnd w:id="20"/>
       <w:bookmarkEnd w:id="21"/>
+      <w:r>
+        <w:rPr>
+          <w:color w:val="000000"/>
+        </w:rPr>
+        <w:t xml:space="preserve">. </w:t>
+      </w:r>
+      <w:r>
+        <w:rPr>
+          <w:color w:val="00A933"/>
+        </w:rPr>
+        <w:t>Salah</w:t>
+      </w:r>
+      <w:r>
+        <w:rPr>
+          <w:color w:val="000000"/>
+        </w:rPr>
+        <w:t xml:space="preserve"> satu dampak ancaman siber, kebocoran data internal, disebabkan karena kerentanan sistem mnembuat malware boleh tertanam di dalam sistem korban. Hal ini membuat penyerang dapat mengontrol sistem korban secara jarak jauh untuk mengambil aset serta informasi digital secara transparan terhadap supervisi pertahanan sistem korban </w:t>
+      </w:r>
+      <w:bookmarkStart w:id="22" w:name="Mendeley_Bookmark_V6z828ux5q"/>
+      <w:bookmarkStart w:id="23" w:name="Mendeley_Bookmark_THTFbKY5Jg"/>
+      <w:r>
+        <w:rPr>
+          <w:color w:val="000000"/>
+        </w:rPr>
+        <w:t>(Yin and Khine, 2019)</w:t>
+      </w:r>
       <w:bookmarkEnd w:id="22"/>
-      <w:r>
-        <w:rPr>
-          <w:color w:val="000000"/>
-        </w:rPr>
-        <w:t xml:space="preserve">. </w:t>
-      </w:r>
-      <w:r>
-        <w:rPr>
-          <w:color w:val="00A933"/>
-        </w:rPr>
-        <w:t>Salah</w:t>
-      </w:r>
-      <w:r>
-        <w:rPr>
-          <w:color w:val="000000"/>
-        </w:rPr>
-        <w:t xml:space="preserve"> satu dampak ancaman siber, kebocoran data internal, disebabkan karena kerentanan sistem mnembuat malware boleh tertanam di dalam sistem korban. Hal ini membuat penyerang dapat mengontrol sistem korban secara jarak jauh untuk mengambil aset serta informasi digital secara transparan terhadap supervisi pertahanan sistem korban </w:t>
-      </w:r>
-      <w:bookmarkStart w:id="23" w:name="Mendeley_Bookmark_V6z828ux5q"/>
-      <w:bookmarkStart w:id="24" w:name="Mendeley_Bookmark_THTFbKY5Jg"/>
-      <w:r>
-        <w:rPr>
-          <w:color w:val="000000"/>
-        </w:rPr>
-        <w:t>(Yin and Khine, 2019)</w:t>
-      </w:r>
       <w:bookmarkEnd w:id="23"/>
-      <w:bookmarkEnd w:id="24"/>
       <w:r>
         <w:rPr>
           <w:color w:val="000000"/>
@@ -4535,32 +4531,32 @@
         </w:rPr>
         <w:t xml:space="preserve">eksekusi payload tersebut nantinya dapat membangun koneksi remote secara penuh, baik dengan reverse shell maupun bind shell, tanpa ada autentikasi diantaranya </w:t>
       </w:r>
-      <w:bookmarkStart w:id="25" w:name="Mendeley_Bookmark_Re2Q2dysAW"/>
-      <w:bookmarkStart w:id="26" w:name="Mendeley_Bookmark_r9nW7sN7UT"/>
+      <w:bookmarkStart w:id="24" w:name="Mendeley_Bookmark_Re2Q2dysAW"/>
+      <w:bookmarkStart w:id="25" w:name="Mendeley_Bookmark_r9nW7sN7UT"/>
       <w:r>
         <w:rPr>
           <w:color w:val="000000"/>
         </w:rPr>
         <w:t>(Khan and Neha, 2016; Apache, 2021; CVE, 2021; Oracle, 2021)</w:t>
       </w:r>
+      <w:bookmarkEnd w:id="24"/>
       <w:bookmarkEnd w:id="25"/>
+      <w:r>
+        <w:rPr>
+          <w:color w:val="000000"/>
+        </w:rPr>
+        <w:t xml:space="preserve">. </w:t>
+      </w:r>
+      <w:r>
+        <w:t xml:space="preserve">Salah satu perusahaan global yang menggunakan library Apache Log4j, Cisco, memiliki lebih dari 60 produk serta fitur yang terpengaruh terhadap kerentanan tersebut. Hal ini didukung karena library Apache Log4j memiliki fleksibilitas dalam implementasinya di berbagai macam platform, seperti cloud service dan software development </w:t>
+      </w:r>
+      <w:bookmarkStart w:id="26" w:name="Mendeley_Bookmark_p2GYtugspQ"/>
+      <w:bookmarkStart w:id="27" w:name="Mendeley_Bookmark_eHOlKgBOFy"/>
+      <w:r>
+        <w:t>(Cisco, 2021)</w:t>
+      </w:r>
       <w:bookmarkEnd w:id="26"/>
-      <w:r>
-        <w:rPr>
-          <w:color w:val="000000"/>
-        </w:rPr>
-        <w:t xml:space="preserve">. </w:t>
-      </w:r>
-      <w:r>
-        <w:t xml:space="preserve">Salah satu perusahaan global yang menggunakan library Apache Log4j, Cisco, memiliki lebih dari 60 produk serta fitur yang terpengaruh terhadap kerentanan tersebut. Hal ini didukung karena library Apache Log4j memiliki fleksibilitas dalam implementasinya di berbagai macam platform, seperti cloud service dan software development </w:t>
-      </w:r>
-      <w:bookmarkStart w:id="27" w:name="Mendeley_Bookmark_p2GYtugspQ"/>
-      <w:bookmarkStart w:id="28" w:name="Mendeley_Bookmark_eHOlKgBOFy"/>
-      <w:r>
-        <w:t>(Cisco, 2021)</w:t>
-      </w:r>
       <w:bookmarkEnd w:id="27"/>
-      <w:bookmarkEnd w:id="28"/>
       <w:r>
         <w:t>.</w:t>
       </w:r>
@@ -4583,85 +4579,85 @@
         </w:rPr>
         <w:t xml:space="preserve"> global tersebut terefleksikan pada status referensi CVE-2021-44228 yang merupakan satu-satunya kerentanan Apache Log4j dengan nilai Common Vulnerability Scoring System (CVSS) tertinggi, yaitu 10.0. Hal yang juga membuatnya berbeda dari kerentanan Apache Log4j lainnya adalah kerentanan tersebut menjadi pelopor untuk 3 kerentanan Apache Log4j yang baru dalam waktu kurang dari tiga minggu (26/11/2021 – 11/12/2021) </w:t>
       </w:r>
-      <w:bookmarkStart w:id="29" w:name="Mendeley_Bookmark_EOdOrELPhp"/>
-      <w:bookmarkStart w:id="30" w:name="Mendeley_Bookmark_VLNS6EGdmh"/>
+      <w:bookmarkStart w:id="28" w:name="Mendeley_Bookmark_EOdOrELPhp"/>
+      <w:bookmarkStart w:id="29" w:name="Mendeley_Bookmark_VLNS6EGdmh"/>
       <w:r>
         <w:rPr>
           <w:color w:val="000000"/>
         </w:rPr>
         <w:t>(Apache, 2021)</w:t>
       </w:r>
+      <w:bookmarkEnd w:id="28"/>
       <w:bookmarkEnd w:id="29"/>
+      <w:r>
+        <w:rPr>
+          <w:color w:val="000000"/>
+        </w:rPr>
+        <w:t>. Walaupun kerentanan CVE-2021-44228 sudah diperbaiki pada versi Apache Log4j selanjutnya, efesiensi dan efektivitas eksploitasi kerentanan ini tetap dapat dimanfaatkan dari sisi penyerang sebagai media serangan yang kuat dan stabil.</w:t>
+      </w:r>
+    </w:p>
+    <w:p>
+      <w:pPr>
+        <w:pStyle w:val="Body"/>
+        <w:spacing w:line="360" w:lineRule="auto"/>
+      </w:pPr>
+      <w:r>
+        <w:rPr>
+          <w:color w:val="00A933"/>
+        </w:rPr>
+        <w:t>Adapun</w:t>
+      </w:r>
+      <w:r>
+        <w:rPr>
+          <w:color w:val="000000"/>
+        </w:rPr>
+        <w:t xml:space="preserve"> berdasarkan uraian diatas, penelitian ini ditunjukkan untuk menganalisa ancaman kerentanan Apache Log4j pada referensi CVE-2021-44228 terhadap pengembangan eksploitasinya dengan pendekatan whitebox testing. Pengembangan dilakukan pada pengujian post exploitation menggunakan ancaman Remote Access Trojan secara persistence. Keseluruhan tahapan pengujian berbasiskan pada model Penetration Testing Execution Standard (PTES) sebagai </w:t>
+      </w:r>
+      <w:r>
+        <w:rPr>
+          <w:color w:val="4472C4"/>
+        </w:rPr>
+        <w:t xml:space="preserve">lingkup panduan pengujian dan analisisnya </w:t>
+      </w:r>
+      <w:bookmarkStart w:id="30" w:name="Mendeley_Bookmark_sXKopgtAVM"/>
+      <w:bookmarkStart w:id="31" w:name="Mendeley_Bookmark_gQ42eY7dM3"/>
+      <w:r>
+        <w:rPr>
+          <w:color w:val="000000"/>
+        </w:rPr>
+        <w:t>(Dalalana and Zorzo, 2017)</w:t>
+      </w:r>
       <w:bookmarkEnd w:id="30"/>
-      <w:r>
-        <w:rPr>
-          <w:color w:val="000000"/>
-        </w:rPr>
-        <w:t>. Walaupun kerentanan CVE-2021-44228 sudah diperbaiki pada versi Apache Log4j selanjutnya, efesiensi dan efektivitas eksploitasi kerentanan ini tetap dapat dimanfaatkan dari sisi penyerang sebagai media serangan yang kuat dan stabil.</w:t>
-      </w:r>
-    </w:p>
-    <w:p>
-      <w:pPr>
-        <w:pStyle w:val="Body"/>
-        <w:spacing w:line="360" w:lineRule="auto"/>
-      </w:pPr>
-      <w:r>
-        <w:rPr>
-          <w:color w:val="00A933"/>
-        </w:rPr>
-        <w:t>Adapun</w:t>
-      </w:r>
-      <w:r>
-        <w:rPr>
-          <w:color w:val="000000"/>
-        </w:rPr>
-        <w:t xml:space="preserve"> berdasarkan uraian diatas, penelitian ini ditunjukkan untuk menganalisa ancaman kerentanan Apache Log4j pada referensi CVE-2021-44228 terhadap pengembangan eksploitasinya dengan pendekatan whitebox testing. Pengembangan dilakukan pada pengujian post exploitation menggunakan ancaman Remote Access Trojan secara persistence. Keseluruhan tahapan pengujian berbasiskan pada model Penetration Testing Execution Standard (PTES) sebagai </w:t>
-      </w:r>
-      <w:r>
-        <w:rPr>
-          <w:color w:val="4472C4"/>
-        </w:rPr>
-        <w:t xml:space="preserve">lingkup panduan pengujian dan analisisnya </w:t>
-      </w:r>
-      <w:bookmarkStart w:id="31" w:name="Mendeley_Bookmark_sXKopgtAVM"/>
-      <w:bookmarkStart w:id="32" w:name="Mendeley_Bookmark_gQ42eY7dM3"/>
-      <w:r>
-        <w:rPr>
-          <w:color w:val="000000"/>
-        </w:rPr>
-        <w:t>(Dalalana and Zorzo, 2017)</w:t>
-      </w:r>
       <w:bookmarkEnd w:id="31"/>
+      <w:r>
+        <w:rPr>
+          <w:color w:val="000000"/>
+        </w:rPr>
+        <w:t xml:space="preserve">. Tahap eksploitasi pengujian didasarkan pada serangan Remote Code Execution (RCE) dengan memanfaatkan JNDI Inection. Dua bentuk vektor serangan yang akan digunakan adalah Hands-on-Keyboard dan BadUSB, yang mana keduanya memanfaatkan miskonfigurasi aplikasi atau sistem, serta lemahnya validasi request input pengguna </w:t>
+      </w:r>
+      <w:bookmarkStart w:id="32" w:name="Mendeley_Bookmark_dgPFyZDmmE"/>
+      <w:bookmarkStart w:id="33" w:name="Mendeley_Bookmark_9apRpy9Uuz"/>
+      <w:r>
+        <w:rPr>
+          <w:color w:val="000000"/>
+        </w:rPr>
+        <w:t xml:space="preserve">(Biswas </w:t>
+      </w:r>
+      <w:r>
+        <w:rPr>
+          <w:i/>
+          <w:color w:val="000000"/>
+        </w:rPr>
+        <w:t>et al.</w:t>
+      </w:r>
+      <w:r>
+        <w:rPr>
+          <w:color w:val="000000"/>
+        </w:rPr>
+        <w:t>, 2018)</w:t>
+      </w:r>
       <w:bookmarkEnd w:id="32"/>
-      <w:r>
-        <w:rPr>
-          <w:color w:val="000000"/>
-        </w:rPr>
-        <w:t xml:space="preserve">. Tahap eksploitasi pengujian didasarkan pada serangan Remote Code Execution (RCE) dengan memanfaatkan JNDI Inection. Dua bentuk vektor serangan yang akan digunakan adalah Hands-on-Keyboard dan BadUSB, yang mana keduanya memanfaatkan miskonfigurasi aplikasi atau sistem, serta lemahnya validasi request input pengguna </w:t>
-      </w:r>
-      <w:bookmarkStart w:id="33" w:name="Mendeley_Bookmark_dgPFyZDmmE"/>
-      <w:bookmarkStart w:id="34" w:name="Mendeley_Bookmark_9apRpy9Uuz"/>
-      <w:r>
-        <w:rPr>
-          <w:color w:val="000000"/>
-        </w:rPr>
-        <w:t xml:space="preserve">(Biswas </w:t>
-      </w:r>
-      <w:r>
-        <w:rPr>
-          <w:i/>
-          <w:color w:val="000000"/>
-        </w:rPr>
-        <w:t>et al.</w:t>
-      </w:r>
-      <w:r>
-        <w:rPr>
-          <w:color w:val="000000"/>
-        </w:rPr>
-        <w:t>, 2018)</w:t>
-      </w:r>
       <w:bookmarkEnd w:id="33"/>
-      <w:bookmarkEnd w:id="34"/>
       <w:r>
         <w:rPr>
           <w:color w:val="000000"/>
@@ -4720,8 +4716,8 @@
         </w:rPr>
         <w:t xml:space="preserve"> </w:t>
       </w:r>
-      <w:bookmarkStart w:id="35" w:name="Mendeley_Bookmark_Il9PBTkYWU"/>
-      <w:bookmarkStart w:id="36" w:name="Mendeley_Bookmark_irETfz5kpe"/>
+      <w:bookmarkStart w:id="34" w:name="Mendeley_Bookmark_Il9PBTkYWU"/>
+      <w:bookmarkStart w:id="35" w:name="Mendeley_Bookmark_irETfz5kpe"/>
       <w:r>
         <w:rPr>
           <w:color w:val="000000"/>
@@ -4741,26 +4737,26 @@
         </w:rPr>
         <w:t>, 2021)</w:t>
       </w:r>
+      <w:bookmarkEnd w:id="34"/>
       <w:bookmarkEnd w:id="35"/>
+      <w:r>
+        <w:rPr>
+          <w:color w:val="000000"/>
+        </w:rPr>
+        <w:t>.</w:t>
+      </w:r>
+    </w:p>
+    <w:p>
+      <w:pPr>
+        <w:pStyle w:val="AA"/>
+        <w:numPr>
+          <w:ilvl w:val="0"/>
+          <w:numId w:val="2"/>
+        </w:numPr>
+        <w:spacing w:line="360" w:lineRule="auto"/>
+      </w:pPr>
+      <w:bookmarkStart w:id="36" w:name="__RefHeading___Toc371_39133471121"/>
       <w:bookmarkEnd w:id="36"/>
-      <w:r>
-        <w:rPr>
-          <w:color w:val="000000"/>
-        </w:rPr>
-        <w:t>.</w:t>
-      </w:r>
-    </w:p>
-    <w:p>
-      <w:pPr>
-        <w:pStyle w:val="AA"/>
-        <w:numPr>
-          <w:ilvl w:val="0"/>
-          <w:numId w:val="2"/>
-        </w:numPr>
-        <w:spacing w:line="360" w:lineRule="auto"/>
-      </w:pPr>
-      <w:bookmarkStart w:id="37" w:name="__RefHeading___Toc371_39133471121"/>
-      <w:bookmarkEnd w:id="37"/>
       <w:r>
         <w:lastRenderedPageBreak/>
         <w:t>1.2</w:t>
@@ -4859,8 +4855,8 @@
         </w:numPr>
         <w:spacing w:line="360" w:lineRule="auto"/>
       </w:pPr>
-      <w:bookmarkStart w:id="38" w:name="__RefHeading___Toc371_391334711216"/>
-      <w:bookmarkEnd w:id="38"/>
+      <w:bookmarkStart w:id="37" w:name="__RefHeading___Toc371_391334711216"/>
+      <w:bookmarkEnd w:id="37"/>
       <w:r>
         <w:t>1.3</w:t>
       </w:r>
@@ -4904,8 +4900,8 @@
         </w:numPr>
         <w:spacing w:line="360" w:lineRule="auto"/>
       </w:pPr>
-      <w:bookmarkStart w:id="39" w:name="__RefHeading___Toc371_3913347112161"/>
-      <w:bookmarkEnd w:id="39"/>
+      <w:bookmarkStart w:id="38" w:name="__RefHeading___Toc371_3913347112161"/>
+      <w:bookmarkEnd w:id="38"/>
       <w:r>
         <w:t>Batasan  dalam perancangan instrumen pengujian</w:t>
       </w:r>
@@ -5116,8 +5112,8 @@
         </w:numPr>
         <w:spacing w:line="360" w:lineRule="auto"/>
       </w:pPr>
-      <w:bookmarkStart w:id="40" w:name="__RefHeading___Toc371_3913347112163"/>
-      <w:bookmarkEnd w:id="40"/>
+      <w:bookmarkStart w:id="39" w:name="__RefHeading___Toc371_3913347112163"/>
+      <w:bookmarkEnd w:id="39"/>
       <w:r>
         <w:t>1.4</w:t>
       </w:r>
@@ -5268,8 +5264,8 @@
         </w:numPr>
         <w:spacing w:line="360" w:lineRule="auto"/>
       </w:pPr>
-      <w:bookmarkStart w:id="41" w:name="__RefHeading___Toc371_39133471121631"/>
-      <w:bookmarkEnd w:id="41"/>
+      <w:bookmarkStart w:id="40" w:name="__RefHeading___Toc371_39133471121631"/>
+      <w:bookmarkEnd w:id="40"/>
       <w:r>
         <w:t>1.5</w:t>
       </w:r>
@@ -5498,23 +5494,23 @@
       <w:pPr>
         <w:pStyle w:val="Judul"/>
       </w:pPr>
-      <w:bookmarkStart w:id="42" w:name="__RefHeading___Toc369_39133471121"/>
+      <w:bookmarkStart w:id="41" w:name="__RefHeading___Toc369_39133471121"/>
+      <w:bookmarkEnd w:id="41"/>
+      <w:r>
+        <w:t>TINJAUAN PUSTAKA</w:t>
+      </w:r>
+    </w:p>
+    <w:p>
+      <w:pPr>
+        <w:pStyle w:val="AA"/>
+        <w:numPr>
+          <w:ilvl w:val="0"/>
+          <w:numId w:val="2"/>
+        </w:numPr>
+        <w:spacing w:line="360" w:lineRule="auto"/>
+      </w:pPr>
+      <w:bookmarkStart w:id="42" w:name="__RefHeading___Toc371_39133471122"/>
       <w:bookmarkEnd w:id="42"/>
-      <w:r>
-        <w:t>TINJAUAN PUSTAKA</w:t>
-      </w:r>
-    </w:p>
-    <w:p>
-      <w:pPr>
-        <w:pStyle w:val="AA"/>
-        <w:numPr>
-          <w:ilvl w:val="0"/>
-          <w:numId w:val="2"/>
-        </w:numPr>
-        <w:spacing w:line="360" w:lineRule="auto"/>
-      </w:pPr>
-      <w:bookmarkStart w:id="43" w:name="__RefHeading___Toc371_39133471122"/>
-      <w:bookmarkEnd w:id="43"/>
       <w:r>
         <w:t>2.1</w:t>
       </w:r>
@@ -5541,47 +5537,47 @@
       <w:r>
         <w:t xml:space="preserve"> dalam lingkup siber dapat diartikan sebagai medium untuk bagaimana serangan malware dikemas sedemikian rupa agar serangan tetap bersifat false negative terhadap sistem keamanan. Payload trojan dapat dikirim menggunakan berbagai macam pendekatan, seperti phishing, adware, ataupun dengan social engineering. Berdasarkan cara serangnya, tipe Remote Access Trojan (RAT) dispesifikasikan untuk mengontrol sistem korban sepenuhnya secara jarak jauh, atau remote, yang  memanfaatkan koneksi berarsitektur client-server di antaranya. Pendekatan ini dimanfaatkan oleh penyerang untuk dapat mengontrol aset serta resource korban untuk dikelola sepenuhnya secara kontinuitas </w:t>
       </w:r>
-      <w:bookmarkStart w:id="44" w:name="Mendeley_Bookmark_u3I7glEjH7"/>
-      <w:bookmarkStart w:id="45" w:name="Mendeley_Bookmark_AWDC5OfzdR"/>
+      <w:bookmarkStart w:id="43" w:name="Mendeley_Bookmark_u3I7glEjH7"/>
+      <w:bookmarkStart w:id="44" w:name="Mendeley_Bookmark_AWDC5OfzdR"/>
       <w:r>
         <w:t>(CEH, 2013; Hama Saeed, 2020)</w:t>
       </w:r>
+      <w:bookmarkEnd w:id="43"/>
       <w:bookmarkEnd w:id="44"/>
+      <w:r>
+        <w:t xml:space="preserve">. </w:t>
+      </w:r>
+      <w:r>
+        <w:rPr>
+          <w:color w:val="00A933"/>
+        </w:rPr>
+        <w:t>Dalam</w:t>
+      </w:r>
+      <w:r>
+        <w:t xml:space="preserve"> membangun remote access, keberhasilan serta stabilitas koneksi bergantung kepada topologi infrastruktur jaringannya, terutama terhadap peranan firewall </w:t>
+      </w:r>
+      <w:bookmarkStart w:id="45" w:name="Mendeley_Bookmark_eZlWqsC1K9"/>
+      <w:bookmarkStart w:id="46" w:name="Mendeley_Bookmark_ZXPuX2f2sC"/>
+      <w:r>
+        <w:t>(Maraj, Rogova and Jakupi, 2020)</w:t>
+      </w:r>
       <w:bookmarkEnd w:id="45"/>
-      <w:r>
-        <w:t xml:space="preserve">. </w:t>
-      </w:r>
-      <w:r>
-        <w:rPr>
-          <w:color w:val="00A933"/>
-        </w:rPr>
-        <w:t>Dalam</w:t>
-      </w:r>
-      <w:r>
-        <w:t xml:space="preserve"> membangun remote access, keberhasilan serta stabilitas koneksi bergantung kepada topologi infrastruktur jaringannya, terutama terhadap peranan firewall </w:t>
-      </w:r>
-      <w:bookmarkStart w:id="46" w:name="Mendeley_Bookmark_eZlWqsC1K9"/>
-      <w:bookmarkStart w:id="47" w:name="Mendeley_Bookmark_ZXPuX2f2sC"/>
-      <w:r>
-        <w:t>(Maraj, Rogova and Jakupi, 2020)</w:t>
-      </w:r>
       <w:bookmarkEnd w:id="46"/>
+      <w:r>
+        <w:t>. Secara umum, terdapat 2 bentuk payload yang dapat digunakan untuk melakukan remote access, yaitu secara reverse dan bind, yang mana keduanya ditunjukkan untuk mengontrol sistem korban melalui akses shell yang didapatkannya.</w:t>
+      </w:r>
+    </w:p>
+    <w:p>
+      <w:pPr>
+        <w:pStyle w:val="AAA"/>
+        <w:numPr>
+          <w:ilvl w:val="0"/>
+          <w:numId w:val="2"/>
+        </w:numPr>
+        <w:spacing w:line="360" w:lineRule="auto"/>
+      </w:pPr>
+      <w:bookmarkStart w:id="47" w:name="__RefHeading___Toc371_391334711221"/>
       <w:bookmarkEnd w:id="47"/>
-      <w:r>
-        <w:t>. Secara umum, terdapat 2 bentuk payload yang dapat digunakan untuk melakukan remote access, yaitu secara reverse dan bind, yang mana keduanya ditunjukkan untuk mengontrol sistem korban melalui akses shell yang didapatkannya.</w:t>
-      </w:r>
-    </w:p>
-    <w:p>
-      <w:pPr>
-        <w:pStyle w:val="AAA"/>
-        <w:numPr>
-          <w:ilvl w:val="0"/>
-          <w:numId w:val="2"/>
-        </w:numPr>
-        <w:spacing w:line="360" w:lineRule="auto"/>
-      </w:pPr>
-      <w:bookmarkStart w:id="48" w:name="__RefHeading___Toc371_391334711221"/>
-      <w:bookmarkEnd w:id="48"/>
       <w:r>
         <w:t>2.1.1</w:t>
       </w:r>
@@ -5608,13 +5604,13 @@
       <w:r>
         <w:t xml:space="preserve"> shell bekerja dengan membuka layanan koneksi TCP di mesin korban pada port tertentu, yang juga disebut sebagai listener. Koneksi tersebut kemudian disambungkan oleh mesin penyerang untuk mendapatkan shell korban melalui remote access nya. Dikarenakan listener dilakukan dari mesin korban, hal ini harus disesuaikan dengan inbound rules yang mungkin terdapat dalam firewall, baik berupa eksternal maupun firewall sistem, sehingga koneksi listener dapat berfungsi sebagaimana harusnya </w:t>
       </w:r>
-      <w:bookmarkStart w:id="49" w:name="Mendeley_Bookmark_37JTEBBLDY"/>
-      <w:bookmarkStart w:id="50" w:name="Mendeley_Bookmark_HZ63dNcXfE"/>
+      <w:bookmarkStart w:id="48" w:name="Mendeley_Bookmark_37JTEBBLDY"/>
+      <w:bookmarkStart w:id="49" w:name="Mendeley_Bookmark_HZ63dNcXfE"/>
       <w:r>
         <w:t>(Saroeval and Bhadola, 2022)</w:t>
       </w:r>
+      <w:bookmarkEnd w:id="48"/>
       <w:bookmarkEnd w:id="49"/>
-      <w:bookmarkEnd w:id="50"/>
       <w:r>
         <w:t>.</w:t>
       </w:r>
@@ -5662,28 +5658,28 @@
         <w:lastRenderedPageBreak/>
         <w:t xml:space="preserve">koneksi tersebut. Pendekatan ini akan merendahkan potensi isu terkait peranan firewall. Hal ini disebabkan karena koneksi yang keluar dari mesin korban, atau outbound connection, memiliki kontrol yang lebih longgar daripada inbound connection pada firewall, sehingga sistem akan menanggap komunikasi tersebut sebagai koneksi yang valid dari sistem korban </w:t>
       </w:r>
-      <w:bookmarkStart w:id="51" w:name="Mendeley_Bookmark_cJYf8kguuN"/>
-      <w:bookmarkStart w:id="52" w:name="Mendeley_Bookmark_Wb0C2a7Nvi"/>
+      <w:bookmarkStart w:id="50" w:name="Mendeley_Bookmark_cJYf8kguuN"/>
+      <w:bookmarkStart w:id="51" w:name="Mendeley_Bookmark_Wb0C2a7Nvi"/>
       <w:r>
         <w:t>(Maraj, Rogova and Jakupi, 2020)</w:t>
       </w:r>
+      <w:bookmarkEnd w:id="50"/>
       <w:bookmarkEnd w:id="51"/>
+      <w:r>
+        <w:t>.</w:t>
+      </w:r>
+    </w:p>
+    <w:p>
+      <w:pPr>
+        <w:pStyle w:val="AA"/>
+        <w:numPr>
+          <w:ilvl w:val="0"/>
+          <w:numId w:val="2"/>
+        </w:numPr>
+        <w:spacing w:line="360" w:lineRule="auto"/>
+      </w:pPr>
+      <w:bookmarkStart w:id="52" w:name="__RefHeading___Toc371_391334711222"/>
       <w:bookmarkEnd w:id="52"/>
-      <w:r>
-        <w:t>.</w:t>
-      </w:r>
-    </w:p>
-    <w:p>
-      <w:pPr>
-        <w:pStyle w:val="AA"/>
-        <w:numPr>
-          <w:ilvl w:val="0"/>
-          <w:numId w:val="2"/>
-        </w:numPr>
-        <w:spacing w:line="360" w:lineRule="auto"/>
-      </w:pPr>
-      <w:bookmarkStart w:id="53" w:name="__RefHeading___Toc371_391334711222"/>
-      <w:bookmarkEnd w:id="53"/>
       <w:r>
         <w:t>2.2</w:t>
       </w:r>
@@ -5716,32 +5712,32 @@
         </w:rPr>
         <w:t xml:space="preserve"> Log4j merupakan framework Java yang umum digunakan untuk mengaudit berbagai macam pesan error hinnga info debug, baik pada perangkat lunak, jaringan, hingga layanan cloud computing </w:t>
       </w:r>
-      <w:bookmarkStart w:id="54" w:name="Mendeley_Bookmark_z4MlzlhaAZ"/>
-      <w:bookmarkStart w:id="55" w:name="Mendeley_Bookmark_FLBMkI7FZe"/>
+      <w:bookmarkStart w:id="53" w:name="Mendeley_Bookmark_z4MlzlhaAZ"/>
+      <w:bookmarkStart w:id="54" w:name="Mendeley_Bookmark_FLBMkI7FZe"/>
       <w:r>
         <w:rPr>
           <w:color w:val="000000"/>
         </w:rPr>
         <w:t>(Rajasinghe, 2022)</w:t>
       </w:r>
+      <w:bookmarkEnd w:id="53"/>
       <w:bookmarkEnd w:id="54"/>
+      <w:r>
+        <w:rPr>
+          <w:color w:val="000000"/>
+        </w:rPr>
+        <w:t xml:space="preserve">. Dalam melakukan fungsinya, Apache Log4j juga dapat terintegrasi dengan berbagai macam layanan naming and directory untuk mencari dan mengambil objek data di dalamnya. Hal ini dilakukan melalui penggunaan Java Naming and Directory Interface (JNDI). Pencarian objek dalam suatu layanan, atau fungsi lookup, dapat JNDI lakukan baik dalam lingkup remote ataupun lokal </w:t>
+      </w:r>
+      <w:bookmarkStart w:id="55" w:name="Mendeley_Bookmark_R2ZbOZUP54"/>
+      <w:bookmarkStart w:id="56" w:name="Mendeley_Bookmark_QGRNs7DNlA"/>
+      <w:r>
+        <w:rPr>
+          <w:color w:val="000000"/>
+        </w:rPr>
+        <w:t>(Apache, 2022)</w:t>
+      </w:r>
       <w:bookmarkEnd w:id="55"/>
-      <w:r>
-        <w:rPr>
-          <w:color w:val="000000"/>
-        </w:rPr>
-        <w:t xml:space="preserve">. Dalam melakukan fungsinya, Apache Log4j juga dapat terintegrasi dengan berbagai macam layanan naming and directory untuk mencari dan mengambil objek data di dalamnya. Hal ini dilakukan melalui penggunaan Java Naming and Directory Interface (JNDI). Pencarian objek dalam suatu layanan, atau fungsi lookup, dapat JNDI lakukan baik dalam lingkup remote ataupun lokal </w:t>
-      </w:r>
-      <w:bookmarkStart w:id="56" w:name="Mendeley_Bookmark_R2ZbOZUP54"/>
-      <w:bookmarkStart w:id="57" w:name="Mendeley_Bookmark_QGRNs7DNlA"/>
-      <w:r>
-        <w:rPr>
-          <w:color w:val="000000"/>
-        </w:rPr>
-        <w:t>(Apache, 2022)</w:t>
-      </w:r>
       <w:bookmarkEnd w:id="56"/>
-      <w:bookmarkEnd w:id="57"/>
       <w:r>
         <w:rPr>
           <w:color w:val="000000"/>
@@ -5763,7 +5759,7 @@
           <w:lang w:eastAsia="en-US" w:bidi="ar-SA"/>
         </w:rPr>
         <w:drawing>
-          <wp:anchor distT="0" distB="0" distL="0" distR="0" simplePos="0" relativeHeight="4" behindDoc="0" locked="0" layoutInCell="0" allowOverlap="1">
+          <wp:anchor distT="0" distB="0" distL="0" distR="0" simplePos="0" relativeHeight="4" behindDoc="0" locked="0" layoutInCell="0" allowOverlap="1" wp14:anchorId="750623DE" wp14:editId="750623DF">
             <wp:simplePos x="0" y="0"/>
             <wp:positionH relativeFrom="column">
               <wp:align>center</wp:align>
@@ -5845,16 +5841,16 @@
         </w:rPr>
         <w:t xml:space="preserve">: </w:t>
       </w:r>
-      <w:bookmarkStart w:id="58" w:name="Mendeley_Bookmark_7pevtAhaY5"/>
-      <w:bookmarkStart w:id="59" w:name="Mendeley_Bookmark_i3mkxBY6vf"/>
+      <w:bookmarkStart w:id="57" w:name="Mendeley_Bookmark_7pevtAhaY5"/>
+      <w:bookmarkStart w:id="58" w:name="Mendeley_Bookmark_i3mkxBY6vf"/>
       <w:r>
         <w:rPr>
           <w:color w:val="000000"/>
         </w:rPr>
         <w:t>Roy, 2015</w:t>
       </w:r>
+      <w:bookmarkEnd w:id="57"/>
       <w:bookmarkEnd w:id="58"/>
-      <w:bookmarkEnd w:id="59"/>
     </w:p>
     <w:p>
       <w:pPr>
@@ -5887,37 +5883,37 @@
         <w:lastRenderedPageBreak/>
         <w:t xml:space="preserve">dapat tersedia pada aplikasi secara dinamis. Konektivitas tersebut yang kemudian digunakan oleh Apache Log4j untuk mengakses informasi serta objek di dalam layanan tersebut menggunakan modul dari JNDI API. Sala satu layanannya yaitu Lightweight Directory Access Protocol (LDAP) </w:t>
       </w:r>
-      <w:bookmarkStart w:id="60" w:name="Mendeley_Bookmark_l0FKrQauRT"/>
-      <w:bookmarkStart w:id="61" w:name="Mendeley_Bookmark_LbGFKyE1U0"/>
+      <w:bookmarkStart w:id="59" w:name="Mendeley_Bookmark_l0FKrQauRT"/>
+      <w:bookmarkStart w:id="60" w:name="Mendeley_Bookmark_LbGFKyE1U0"/>
       <w:r>
         <w:rPr>
           <w:color w:val="000000"/>
         </w:rPr>
         <w:t>(Roy, 2015)</w:t>
       </w:r>
+      <w:bookmarkEnd w:id="59"/>
       <w:bookmarkEnd w:id="60"/>
+      <w:r>
+        <w:rPr>
+          <w:color w:val="000000"/>
+        </w:rPr>
+        <w:t>.</w:t>
+      </w:r>
+    </w:p>
+    <w:p>
+      <w:pPr>
+        <w:pStyle w:val="AAA"/>
+        <w:numPr>
+          <w:ilvl w:val="0"/>
+          <w:numId w:val="2"/>
+        </w:numPr>
+        <w:spacing w:line="360" w:lineRule="auto"/>
+        <w:rPr>
+          <w:color w:val="000000"/>
+        </w:rPr>
+      </w:pPr>
+      <w:bookmarkStart w:id="61" w:name="__RefHeading___Toc371_3913347112211"/>
       <w:bookmarkEnd w:id="61"/>
-      <w:r>
-        <w:rPr>
-          <w:color w:val="000000"/>
-        </w:rPr>
-        <w:t>.</w:t>
-      </w:r>
-    </w:p>
-    <w:p>
-      <w:pPr>
-        <w:pStyle w:val="AAA"/>
-        <w:numPr>
-          <w:ilvl w:val="0"/>
-          <w:numId w:val="2"/>
-        </w:numPr>
-        <w:spacing w:line="360" w:lineRule="auto"/>
-        <w:rPr>
-          <w:color w:val="000000"/>
-        </w:rPr>
-      </w:pPr>
-      <w:bookmarkStart w:id="62" w:name="__RefHeading___Toc371_3913347112211"/>
-      <w:bookmarkEnd w:id="62"/>
       <w:r>
         <w:rPr>
           <w:color w:val="000000"/>
@@ -5956,54 +5952,54 @@
         </w:rPr>
         <w:t xml:space="preserve"> merupakan salah satu layanan dengan arsitektur client-server yang berbasiskan struktur direktori dalam melakukan penyimpanan informasi. Bentuk konfigurasinya menggunakan format file tersendiri, yaitu LDAP Data Interchange Format (LDIF), yang berisikan skema suatu direktori informasi. Penggunaan beberapa skema LDIF secara terpisah dapat membantu dalam mendesain dan mempopulasi data agar lebih tergorganisir </w:t>
       </w:r>
-      <w:bookmarkStart w:id="63" w:name="Mendeley_Bookmark_LFqUsoRFgF"/>
-      <w:bookmarkStart w:id="64" w:name="Mendeley_Bookmark_ARXech5Spd"/>
+      <w:bookmarkStart w:id="62" w:name="Mendeley_Bookmark_LFqUsoRFgF"/>
+      <w:bookmarkStart w:id="63" w:name="Mendeley_Bookmark_ARXech5Spd"/>
       <w:r>
         <w:rPr>
           <w:color w:val="000000"/>
         </w:rPr>
         <w:t>(Helmke, Hudson and Hudson, 2019)</w:t>
       </w:r>
+      <w:bookmarkEnd w:id="62"/>
       <w:bookmarkEnd w:id="63"/>
+      <w:r>
+        <w:rPr>
+          <w:color w:val="000000"/>
+        </w:rPr>
+        <w:t xml:space="preserve">. </w:t>
+      </w:r>
+    </w:p>
+    <w:p>
+      <w:pPr>
+        <w:pStyle w:val="Body"/>
+        <w:numPr>
+          <w:ilvl w:val="0"/>
+          <w:numId w:val="2"/>
+        </w:numPr>
+        <w:spacing w:line="360" w:lineRule="auto"/>
+      </w:pPr>
+      <w:r>
+        <w:rPr>
+          <w:color w:val="00A933"/>
+        </w:rPr>
+        <w:t>Dalam</w:t>
+      </w:r>
+      <w:r>
+        <w:rPr>
+          <w:color w:val="000000"/>
+        </w:rPr>
+        <w:t xml:space="preserve"> penyimpanan datanya, LDAP menggunakan suatu object yang berisikan koleksi atribut dalam mendefinisikan suatu entri pada skema, yang disebut sebagai object class. Object class pun dapat dilakukan pewarisan atau inheritence, baik bersifat abstrak ataupun struktural, sehingga penggunaan child objcet class dapat mereferensikan atribut parent object class nya </w:t>
+      </w:r>
+      <w:bookmarkStart w:id="64" w:name="Mendeley_Bookmark_bXHS1rKtJe"/>
+      <w:bookmarkStart w:id="65" w:name="Mendeley_Bookmark_S7VYEtLdMV"/>
+      <w:r>
+        <w:rPr>
+          <w:color w:val="000000"/>
+        </w:rPr>
+        <w:t>(Oracle, 2010)</w:t>
+      </w:r>
       <w:bookmarkEnd w:id="64"/>
-      <w:r>
-        <w:rPr>
-          <w:color w:val="000000"/>
-        </w:rPr>
-        <w:t xml:space="preserve">. </w:t>
-      </w:r>
-    </w:p>
-    <w:p>
-      <w:pPr>
-        <w:pStyle w:val="Body"/>
-        <w:numPr>
-          <w:ilvl w:val="0"/>
-          <w:numId w:val="2"/>
-        </w:numPr>
-        <w:spacing w:line="360" w:lineRule="auto"/>
-      </w:pPr>
-      <w:r>
-        <w:rPr>
-          <w:color w:val="00A933"/>
-        </w:rPr>
-        <w:t>Dalam</w:t>
-      </w:r>
-      <w:r>
-        <w:rPr>
-          <w:color w:val="000000"/>
-        </w:rPr>
-        <w:t xml:space="preserve"> penyimpanan datanya, LDAP menggunakan suatu object yang berisikan koleksi atribut dalam mendefinisikan suatu entri pada skema, yang disebut sebagai object class. Object class pun dapat dilakukan pewarisan atau inheritence, baik bersifat abstrak ataupun struktural, sehingga penggunaan child objcet class dapat mereferensikan atribut parent object class nya </w:t>
-      </w:r>
-      <w:bookmarkStart w:id="65" w:name="Mendeley_Bookmark_bXHS1rKtJe"/>
-      <w:bookmarkStart w:id="66" w:name="Mendeley_Bookmark_S7VYEtLdMV"/>
-      <w:r>
-        <w:rPr>
-          <w:color w:val="000000"/>
-        </w:rPr>
-        <w:t>(Oracle, 2010)</w:t>
-      </w:r>
       <w:bookmarkEnd w:id="65"/>
-      <w:bookmarkEnd w:id="66"/>
       <w:r>
         <w:rPr>
           <w:color w:val="000000"/>
@@ -6533,28 +6529,28 @@
         </w:rPr>
         <w:t xml:space="preserve">: </w:t>
       </w:r>
-      <w:bookmarkStart w:id="67" w:name="Mendeley_Bookmark_6gzxwU0NPB"/>
-      <w:bookmarkStart w:id="68" w:name="Mendeley_Bookmark_qZZ12g7R0R"/>
+      <w:bookmarkStart w:id="66" w:name="Mendeley_Bookmark_6gzxwU0NPB"/>
+      <w:bookmarkStart w:id="67" w:name="Mendeley_Bookmark_qZZ12g7R0R"/>
       <w:r>
         <w:rPr>
           <w:color w:val="000000"/>
         </w:rPr>
         <w:t>Oracle, 2010</w:t>
       </w:r>
+      <w:bookmarkEnd w:id="66"/>
       <w:bookmarkEnd w:id="67"/>
+    </w:p>
+    <w:p>
+      <w:pPr>
+        <w:pStyle w:val="AAA"/>
+        <w:numPr>
+          <w:ilvl w:val="0"/>
+          <w:numId w:val="0"/>
+        </w:numPr>
+        <w:spacing w:line="360" w:lineRule="auto"/>
+      </w:pPr>
+      <w:bookmarkStart w:id="68" w:name="__RefHeading___Toc371_391334711221131"/>
       <w:bookmarkEnd w:id="68"/>
-    </w:p>
-    <w:p>
-      <w:pPr>
-        <w:pStyle w:val="AAA"/>
-        <w:numPr>
-          <w:ilvl w:val="0"/>
-          <w:numId w:val="0"/>
-        </w:numPr>
-        <w:spacing w:line="360" w:lineRule="auto"/>
-      </w:pPr>
-      <w:bookmarkStart w:id="69" w:name="__RefHeading___Toc371_391334711221131"/>
-      <w:bookmarkEnd w:id="69"/>
       <w:r>
         <w:t>2.2.2</w:t>
       </w:r>
@@ -6619,8 +6615,8 @@
         </w:rPr>
         <w:t xml:space="preserve"> garis besar, eksplotasi dilakukan dengan menginjeksi pesan khusus pada sistem logging Apache Log4j, yang kemudian pesan tersebut akan diinterpretasi dan mengeksekusi perintah apapun di dalamnya. Log4Shell sendiri berfokuskan pada pemanfaatan layanan LDAP serta RMI secara remote, yang mana dirancang khusus oleh penyerang. Kedua layanan tersebut cocok digunakan karena mampu untuk menyimpan referensi payload object Java, berupa file class yang siap dijalankan oleh fungsi lookup JNDI </w:t>
       </w:r>
-      <w:bookmarkStart w:id="70" w:name="Mendeley_Bookmark_GBhde9xndc"/>
-      <w:bookmarkStart w:id="71" w:name="Mendeley_Bookmark_lCfEZqn5K8"/>
+      <w:bookmarkStart w:id="69" w:name="Mendeley_Bookmark_GBhde9xndc"/>
+      <w:bookmarkStart w:id="70" w:name="Mendeley_Bookmark_lCfEZqn5K8"/>
       <w:r>
         <w:rPr>
           <w:color w:val="000000"/>
@@ -6640,40 +6636,40 @@
         </w:rPr>
         <w:t>, 2022; Rajasinghe, 2022)</w:t>
       </w:r>
+      <w:bookmarkEnd w:id="69"/>
       <w:bookmarkEnd w:id="70"/>
+      <w:r>
+        <w:rPr>
+          <w:color w:val="000000"/>
+        </w:rPr>
+        <w:t>. Berikut merupakan contoh pesan yang dapat digunakan beserta integrasinya dengan JNDI dan layanan LDAP untuk eksploitasi:</w:t>
+      </w:r>
+    </w:p>
+    <w:p>
+      <w:pPr>
+        <w:pStyle w:val="SourceCode"/>
+        <w:numPr>
+          <w:ilvl w:val="0"/>
+          <w:numId w:val="2"/>
+        </w:numPr>
+        <w:spacing w:line="360" w:lineRule="auto"/>
+        <w:jc w:val="center"/>
+      </w:pPr>
+      <w:r>
+        <w:t>${jndi:ldap://domain-penyerang.com/Payload.class}</w:t>
+      </w:r>
+    </w:p>
+    <w:p>
+      <w:pPr>
+        <w:pStyle w:val="AAA"/>
+        <w:numPr>
+          <w:ilvl w:val="0"/>
+          <w:numId w:val="2"/>
+        </w:numPr>
+        <w:spacing w:line="360" w:lineRule="auto"/>
+      </w:pPr>
+      <w:bookmarkStart w:id="71" w:name="__RefHeading___Toc371_391334711221112"/>
       <w:bookmarkEnd w:id="71"/>
-      <w:r>
-        <w:rPr>
-          <w:color w:val="000000"/>
-        </w:rPr>
-        <w:t>. Berikut merupakan contoh pesan yang dapat digunakan beserta integrasinya dengan JNDI dan layanan LDAP untuk eksploitasi:</w:t>
-      </w:r>
-    </w:p>
-    <w:p>
-      <w:pPr>
-        <w:pStyle w:val="SourceCode"/>
-        <w:numPr>
-          <w:ilvl w:val="0"/>
-          <w:numId w:val="2"/>
-        </w:numPr>
-        <w:spacing w:line="360" w:lineRule="auto"/>
-        <w:jc w:val="center"/>
-      </w:pPr>
-      <w:r>
-        <w:t>${jndi:ldap://domain-penyerang.com/Payload.class}</w:t>
-      </w:r>
-    </w:p>
-    <w:p>
-      <w:pPr>
-        <w:pStyle w:val="AAA"/>
-        <w:numPr>
-          <w:ilvl w:val="0"/>
-          <w:numId w:val="2"/>
-        </w:numPr>
-        <w:spacing w:line="360" w:lineRule="auto"/>
-      </w:pPr>
-      <w:bookmarkStart w:id="72" w:name="__RefHeading___Toc371_391334711221112"/>
-      <w:bookmarkEnd w:id="72"/>
       <w:r>
         <w:t>2.3</w:t>
       </w:r>
@@ -6706,34 +6702,34 @@
         </w:rPr>
         <w:t xml:space="preserve"> box testing merupakan salah satu pendekatan dalam suatu pengujian yang  pengujinya memiliki seluruh informasi, akses kontrol, ataupun kendali terhadap pengembangan lingkungan pengujian. Pendekatan ini disebut juga sebagai full-knowledge test. White box testing umum digunakan pada tiga tujuan utama, yaitu untuk kebutuhan introspeksi, stabilitas, serta ketelitian terhadap objek pengujian. Dalam pengujian kerentanan, diharapkan pendekatan ini dapat mengetahui dan mendeteksi potensi adanya kerusakan tambahan, atau collateral damage, dalam sistem terhadap suatu kerentanan </w:t>
       </w:r>
-      <w:bookmarkStart w:id="73" w:name="Mendeley_Bookmark_hJWm8WCkXB"/>
-      <w:bookmarkStart w:id="74" w:name="Mendeley_Bookmark_PmU8FIEOWB"/>
+      <w:bookmarkStart w:id="72" w:name="Mendeley_Bookmark_hJWm8WCkXB"/>
+      <w:bookmarkStart w:id="73" w:name="Mendeley_Bookmark_PmU8FIEOWB"/>
       <w:r>
         <w:rPr>
           <w:color w:val="000000"/>
         </w:rPr>
         <w:t>(Midian, 2002; Madhavi, 2016)</w:t>
       </w:r>
+      <w:bookmarkEnd w:id="72"/>
       <w:bookmarkEnd w:id="73"/>
+      <w:r>
+        <w:rPr>
+          <w:color w:val="000000"/>
+        </w:rPr>
+        <w:t>.</w:t>
+      </w:r>
+    </w:p>
+    <w:p>
+      <w:pPr>
+        <w:pStyle w:val="AA"/>
+        <w:numPr>
+          <w:ilvl w:val="0"/>
+          <w:numId w:val="2"/>
+        </w:numPr>
+        <w:spacing w:line="360" w:lineRule="auto"/>
+      </w:pPr>
+      <w:bookmarkStart w:id="74" w:name="__RefHeading___Toc371_3913347112221"/>
       <w:bookmarkEnd w:id="74"/>
-      <w:r>
-        <w:rPr>
-          <w:color w:val="000000"/>
-        </w:rPr>
-        <w:t>.</w:t>
-      </w:r>
-    </w:p>
-    <w:p>
-      <w:pPr>
-        <w:pStyle w:val="AA"/>
-        <w:numPr>
-          <w:ilvl w:val="0"/>
-          <w:numId w:val="2"/>
-        </w:numPr>
-        <w:spacing w:line="360" w:lineRule="auto"/>
-      </w:pPr>
-      <w:bookmarkStart w:id="75" w:name="__RefHeading___Toc371_3913347112221"/>
-      <w:bookmarkEnd w:id="75"/>
       <w:r>
         <w:t>2.4</w:t>
       </w:r>
@@ -6764,134 +6760,134 @@
         <w:lastRenderedPageBreak/>
         <w:t xml:space="preserve">keunggulan PTES yaitu menyediakan panduan perencanaan yang konkrit untuk mendefinisikan bagaimana keseluruhan tahapan dapat dijalankan dengan benar </w:t>
       </w:r>
-      <w:bookmarkStart w:id="76" w:name="Mendeley_Bookmark_qLlhD1rRsU"/>
-      <w:bookmarkStart w:id="77" w:name="Mendeley_Bookmark_KjkVtd2HhW"/>
+      <w:bookmarkStart w:id="75" w:name="Mendeley_Bookmark_qLlhD1rRsU"/>
+      <w:bookmarkStart w:id="76" w:name="Mendeley_Bookmark_KjkVtd2HhW"/>
       <w:r>
         <w:t>(Dalalana and Zorzo, 2017)</w:t>
       </w:r>
+      <w:bookmarkEnd w:id="75"/>
       <w:bookmarkEnd w:id="76"/>
+      <w:r>
+        <w:t>. PTES terdiri dari 7 tahapan utama yang mencangkup seluruh kebutuhan dasar dalam menjalankan pengujian keamanan, yaitu:</w:t>
+      </w:r>
+    </w:p>
+    <w:p>
+      <w:pPr>
+        <w:pStyle w:val="BodyNoJump"/>
+        <w:numPr>
+          <w:ilvl w:val="0"/>
+          <w:numId w:val="8"/>
+        </w:numPr>
+        <w:spacing w:line="360" w:lineRule="auto"/>
+      </w:pPr>
+      <w:r>
+        <w:t>Pre-Engagement: mendefinisikan lingkup instrumen pengujian, yang juga mencangkup waktu estimasi pengerjaan, objek yang diteliti, serta tujuan utama dari pengujian</w:t>
+      </w:r>
+    </w:p>
+    <w:p>
+      <w:pPr>
+        <w:pStyle w:val="BodyNoJump"/>
+        <w:numPr>
+          <w:ilvl w:val="0"/>
+          <w:numId w:val="8"/>
+        </w:numPr>
+        <w:spacing w:line="360" w:lineRule="auto"/>
+      </w:pPr>
+      <w:r>
+        <w:t>Intelligence Gathering: mengumpulkan kelengkapan informasi yang berkaitan dengan karakterisitik objek pengujian, baik dilakukan secara pasif maupun aktif</w:t>
+      </w:r>
+    </w:p>
+    <w:p>
+      <w:pPr>
+        <w:pStyle w:val="BodyNoJump"/>
+        <w:numPr>
+          <w:ilvl w:val="0"/>
+          <w:numId w:val="8"/>
+        </w:numPr>
+        <w:spacing w:line="360" w:lineRule="auto"/>
+      </w:pPr>
+      <w:r>
+        <w:t>Threat Modelling: menggambarkan bagaimana ancaman dapat dilakukan berdasarkan dokumentasi kerentanan yang relevan, serta melakukan suatu pemetaan terhadap aset primer dan sekunder yang dapat ditargetkan</w:t>
+      </w:r>
+    </w:p>
+    <w:p>
+      <w:pPr>
+        <w:pStyle w:val="BodyNoJump"/>
+        <w:numPr>
+          <w:ilvl w:val="0"/>
+          <w:numId w:val="8"/>
+        </w:numPr>
+        <w:spacing w:line="360" w:lineRule="auto"/>
+      </w:pPr>
+      <w:r>
+        <w:t>Vulnerability Analysis: menganalisis celah kerentanan untuk dapat mendefinisikan jalur serangan yang efektif serta lingkungan pengujiannya untuk dipersiapkan pada tahap eksploitasi</w:t>
+      </w:r>
+    </w:p>
+    <w:p>
+      <w:pPr>
+        <w:pStyle w:val="BodyNoJump"/>
+        <w:numPr>
+          <w:ilvl w:val="0"/>
+          <w:numId w:val="8"/>
+        </w:numPr>
+        <w:spacing w:line="360" w:lineRule="auto"/>
+      </w:pPr>
+      <w:r>
+        <w:t>Exploitation: melakukan eksploitasi berdasarkan skema dan tujuan yang sudah dirancang sebelumnya, sehingga keakuratan informasi yang telah didapatkan akan mempengaruhi keberhasilan tahap eksploitasi</w:t>
+      </w:r>
+    </w:p>
+    <w:p>
+      <w:pPr>
+        <w:pStyle w:val="BodyNoJump"/>
+        <w:numPr>
+          <w:ilvl w:val="0"/>
+          <w:numId w:val="8"/>
+        </w:numPr>
+        <w:spacing w:line="360" w:lineRule="auto"/>
+      </w:pPr>
+      <w:r>
+        <w:t>Post-Exploitation: mengembangkan hasil eksploitasi untuk menjadikan serangan yang lebih konsisten untuk tujuan kontinuitas, menunjukkan seberapa jauh kerentanan dapat dieksploitasi</w:t>
+      </w:r>
+    </w:p>
+    <w:p>
+      <w:pPr>
+        <w:pStyle w:val="BodyNoJump"/>
+        <w:numPr>
+          <w:ilvl w:val="0"/>
+          <w:numId w:val="8"/>
+        </w:numPr>
+        <w:spacing w:line="360" w:lineRule="auto"/>
+      </w:pPr>
+      <w:r>
+        <w:t xml:space="preserve">Reporting: mendokumentasikan seluruh tahapan dan hasil kegiatan secara strukturan dan informatif, yang juga mencangkup kesimpulan dan saran serta pendekatan mitigasinya </w:t>
+      </w:r>
+      <w:bookmarkStart w:id="77" w:name="Mendeley_Bookmark_b0wLxLueyI"/>
+      <w:bookmarkStart w:id="78" w:name="Mendeley_Bookmark_Xtjw4Q7VzD"/>
+      <w:r>
+        <w:t>(Ningsih, 2021; PTES, 2021)</w:t>
+      </w:r>
       <w:bookmarkEnd w:id="77"/>
-      <w:r>
-        <w:t>. PTES terdiri dari 7 tahapan utama yang mencangkup seluruh kebutuhan dasar dalam menjalankan pengujian keamanan, yaitu:</w:t>
-      </w:r>
+      <w:bookmarkEnd w:id="78"/>
     </w:p>
     <w:p>
       <w:pPr>
         <w:pStyle w:val="BodyNoJump"/>
-        <w:numPr>
-          <w:ilvl w:val="0"/>
-          <w:numId w:val="8"/>
-        </w:numPr>
-        <w:spacing w:line="360" w:lineRule="auto"/>
-      </w:pPr>
-      <w:r>
-        <w:t>Pre-Engagement: mendefinisikan lingkup instrumen pengujian, yang juga mencangkup waktu estimasi pengerjaan, objek yang diteliti, serta tujuan utama dari pengujian</w:t>
-      </w:r>
-    </w:p>
-    <w:p>
-      <w:pPr>
-        <w:pStyle w:val="BodyNoJump"/>
-        <w:numPr>
-          <w:ilvl w:val="0"/>
-          <w:numId w:val="8"/>
-        </w:numPr>
-        <w:spacing w:line="360" w:lineRule="auto"/>
-      </w:pPr>
-      <w:r>
-        <w:t>Intelligence Gathering: mengumpulkan kelengkapan informasi yang berkaitan dengan karakterisitik objek pengujian, baik dilakukan secara pasif maupun aktif</w:t>
-      </w:r>
-    </w:p>
-    <w:p>
-      <w:pPr>
-        <w:pStyle w:val="BodyNoJump"/>
-        <w:numPr>
-          <w:ilvl w:val="0"/>
-          <w:numId w:val="8"/>
-        </w:numPr>
-        <w:spacing w:line="360" w:lineRule="auto"/>
-      </w:pPr>
-      <w:r>
-        <w:t>Threat Modelling: menggambarkan bagaimana ancaman dapat dilakukan berdasarkan dokumentasi kerentanan yang relevan, serta melakukan suatu pemetaan terhadap aset primer dan sekunder yang dapat ditargetkan</w:t>
-      </w:r>
-    </w:p>
-    <w:p>
-      <w:pPr>
-        <w:pStyle w:val="BodyNoJump"/>
-        <w:numPr>
-          <w:ilvl w:val="0"/>
-          <w:numId w:val="8"/>
-        </w:numPr>
-        <w:spacing w:line="360" w:lineRule="auto"/>
-      </w:pPr>
-      <w:r>
-        <w:t>Vulnerability Analysis: menganalisis celah kerentanan untuk dapat mendefinisikan jalur serangan yang efektif serta lingkungan pengujiannya untuk dipersiapkan pada tahap eksploitasi</w:t>
-      </w:r>
-    </w:p>
-    <w:p>
-      <w:pPr>
-        <w:pStyle w:val="BodyNoJump"/>
-        <w:numPr>
-          <w:ilvl w:val="0"/>
-          <w:numId w:val="8"/>
-        </w:numPr>
-        <w:spacing w:line="360" w:lineRule="auto"/>
-      </w:pPr>
-      <w:r>
-        <w:t>Exploitation: melakukan eksploitasi berdasarkan skema dan tujuan yang sudah dirancang sebelumnya, sehingga keakuratan informasi yang telah didapatkan akan mempengaruhi keberhasilan tahap eksploitasi</w:t>
-      </w:r>
-    </w:p>
-    <w:p>
-      <w:pPr>
-        <w:pStyle w:val="BodyNoJump"/>
-        <w:numPr>
-          <w:ilvl w:val="0"/>
-          <w:numId w:val="8"/>
-        </w:numPr>
-        <w:spacing w:line="360" w:lineRule="auto"/>
-      </w:pPr>
-      <w:r>
-        <w:t>Post-Exploitation: mengembangkan hasil eksploitasi untuk menjadikan serangan yang lebih konsisten untuk tujuan kontinuitas, menunjukkan seberapa jauh kerentanan dapat dieksploitasi</w:t>
-      </w:r>
-    </w:p>
-    <w:p>
-      <w:pPr>
-        <w:pStyle w:val="BodyNoJump"/>
-        <w:numPr>
-          <w:ilvl w:val="0"/>
-          <w:numId w:val="8"/>
-        </w:numPr>
-        <w:spacing w:line="360" w:lineRule="auto"/>
-      </w:pPr>
-      <w:r>
-        <w:t xml:space="preserve">Reporting: mendokumentasikan seluruh tahapan dan hasil kegiatan secara strukturan dan informatif, yang juga mencangkup kesimpulan dan saran serta pendekatan mitigasinya </w:t>
-      </w:r>
-      <w:bookmarkStart w:id="78" w:name="Mendeley_Bookmark_b0wLxLueyI"/>
-      <w:bookmarkStart w:id="79" w:name="Mendeley_Bookmark_Xtjw4Q7VzD"/>
-      <w:r>
-        <w:t>(Ningsih, 2021; PTES, 2021)</w:t>
-      </w:r>
-      <w:bookmarkEnd w:id="78"/>
+        <w:rPr>
+          <w:sz w:val="16"/>
+        </w:rPr>
+      </w:pPr>
+    </w:p>
+    <w:p>
+      <w:pPr>
+        <w:pStyle w:val="AAA"/>
+        <w:numPr>
+          <w:ilvl w:val="0"/>
+          <w:numId w:val="2"/>
+        </w:numPr>
+        <w:spacing w:line="360" w:lineRule="auto"/>
+      </w:pPr>
+      <w:bookmarkStart w:id="79" w:name="__RefHeading___Toc371_39133471122111"/>
       <w:bookmarkEnd w:id="79"/>
-    </w:p>
-    <w:p>
-      <w:pPr>
-        <w:pStyle w:val="BodyNoJump"/>
-        <w:rPr>
-          <w:sz w:val="16"/>
-        </w:rPr>
-      </w:pPr>
-    </w:p>
-    <w:p>
-      <w:pPr>
-        <w:pStyle w:val="AAA"/>
-        <w:numPr>
-          <w:ilvl w:val="0"/>
-          <w:numId w:val="2"/>
-        </w:numPr>
-        <w:spacing w:line="360" w:lineRule="auto"/>
-      </w:pPr>
-      <w:bookmarkStart w:id="80" w:name="__RefHeading___Toc371_39133471122111"/>
-      <w:bookmarkEnd w:id="80"/>
       <w:r>
         <w:t>2.4.1</w:t>
       </w:r>
@@ -6931,16 +6927,16 @@
         <w:lastRenderedPageBreak/>
         <w:t xml:space="preserve">penilaiannya sendiri. Dalam implementasinya, penggunaan seluruh metrik grup dapat menspesifikasikan tingkat kerentanan yang lebih sesuai dan akurat dengan lingkungan skenario pengujiannya. </w:t>
       </w:r>
-      <w:bookmarkStart w:id="81" w:name="Mendeley_Bookmark_MoYDXEEnnt"/>
-      <w:bookmarkStart w:id="82" w:name="Mendeley_Bookmark_hIlIvRw551"/>
+      <w:bookmarkStart w:id="80" w:name="Mendeley_Bookmark_MoYDXEEnnt"/>
+      <w:bookmarkStart w:id="81" w:name="Mendeley_Bookmark_hIlIvRw551"/>
       <w:r>
         <w:rPr>
           <w:color w:val="000000"/>
         </w:rPr>
         <w:t>(FIRST, 2019)</w:t>
       </w:r>
+      <w:bookmarkEnd w:id="80"/>
       <w:bookmarkEnd w:id="81"/>
-      <w:bookmarkEnd w:id="82"/>
       <w:r>
         <w:rPr>
           <w:color w:val="000000"/>
@@ -8625,16 +8621,16 @@
         </w:rPr>
         <w:t xml:space="preserve">Sumber: </w:t>
       </w:r>
-      <w:bookmarkStart w:id="83" w:name="Mendeley_Bookmark_OA0NB6dhF1"/>
-      <w:bookmarkStart w:id="84" w:name="Mendeley_Bookmark_XS9N27Qp1P"/>
+      <w:bookmarkStart w:id="82" w:name="Mendeley_Bookmark_OA0NB6dhF1"/>
+      <w:bookmarkStart w:id="83" w:name="Mendeley_Bookmark_XS9N27Qp1P"/>
       <w:r>
         <w:rPr>
           <w:color w:val="000000"/>
         </w:rPr>
         <w:t>FIRST, 2019</w:t>
       </w:r>
+      <w:bookmarkEnd w:id="82"/>
       <w:bookmarkEnd w:id="83"/>
-      <w:bookmarkEnd w:id="84"/>
     </w:p>
     <w:p>
       <w:pPr>
@@ -9859,16 +9855,16 @@
         </w:rPr>
         <w:t xml:space="preserve">Sumber: </w:t>
       </w:r>
-      <w:bookmarkStart w:id="85" w:name="Mendeley_Bookmark_vm5ILvJ6TI"/>
-      <w:bookmarkStart w:id="86" w:name="Mendeley_Bookmark_lZKldh3uQ2"/>
+      <w:bookmarkStart w:id="84" w:name="Mendeley_Bookmark_vm5ILvJ6TI"/>
+      <w:bookmarkStart w:id="85" w:name="Mendeley_Bookmark_lZKldh3uQ2"/>
       <w:r>
         <w:rPr>
           <w:color w:val="000000"/>
         </w:rPr>
         <w:t>FIRST, 2019</w:t>
       </w:r>
+      <w:bookmarkEnd w:id="84"/>
       <w:bookmarkEnd w:id="85"/>
-      <w:bookmarkEnd w:id="86"/>
     </w:p>
     <w:p>
       <w:pPr>
@@ -10434,62 +10430,62 @@
         </w:rPr>
         <w:t xml:space="preserve">Sumber: </w:t>
       </w:r>
-      <w:bookmarkStart w:id="87" w:name="Mendeley_Bookmark_YhZrLtYoNT"/>
-      <w:bookmarkStart w:id="88" w:name="Mendeley_Bookmark_nlmWcWfedE"/>
+      <w:bookmarkStart w:id="86" w:name="Mendeley_Bookmark_YhZrLtYoNT"/>
+      <w:bookmarkStart w:id="87" w:name="Mendeley_Bookmark_nlmWcWfedE"/>
       <w:r>
         <w:rPr>
           <w:color w:val="000000"/>
         </w:rPr>
         <w:t>FIRST, 2019</w:t>
       </w:r>
+      <w:bookmarkEnd w:id="86"/>
       <w:bookmarkEnd w:id="87"/>
+    </w:p>
+    <w:p>
+      <w:pPr>
+        <w:pStyle w:val="Body"/>
+        <w:numPr>
+          <w:ilvl w:val="0"/>
+          <w:numId w:val="2"/>
+        </w:numPr>
+        <w:spacing w:line="360" w:lineRule="auto"/>
+      </w:pPr>
+      <w:r>
+        <w:rPr>
+          <w:color w:val="00A933"/>
+        </w:rPr>
+        <w:t>Dalam</w:t>
+      </w:r>
+      <w:r>
+        <w:t xml:space="preserve"> mengimplementasikan perumusan seluruh nilai metriknya, FIRST menyediakan kalkukalor CVSS versi 3.1 yang dapat diakses secara online pada halaman webnya. Nilai akhir setiap metrik grup dikemas dalam skala numerik, mulai dari tidak berbahaya sama sekali hingga pada status kritikal</w:t>
+      </w:r>
+      <w:bookmarkStart w:id="88" w:name="MendeleyTempCursorBookmark"/>
       <w:bookmarkEnd w:id="88"/>
-    </w:p>
-    <w:p>
-      <w:pPr>
-        <w:pStyle w:val="Body"/>
-        <w:numPr>
-          <w:ilvl w:val="0"/>
-          <w:numId w:val="2"/>
-        </w:numPr>
-        <w:spacing w:line="360" w:lineRule="auto"/>
-      </w:pPr>
-      <w:r>
-        <w:rPr>
-          <w:color w:val="00A933"/>
-        </w:rPr>
-        <w:t>Dalam</w:t>
-      </w:r>
-      <w:r>
-        <w:t xml:space="preserve"> mengimplementasikan perumusan seluruh nilai metriknya, FIRST menyediakan kalkukalor CVSS versi 3.1 yang dapat diakses secara online pada halaman webnya. Nilai akhir setiap metrik grup dikemas dalam skala numerik, mulai dari tidak berbahaya sama sekali hingga pada status kritikal</w:t>
-      </w:r>
-      <w:bookmarkStart w:id="89" w:name="MendeleyTempCursorBookmark"/>
+      <w:r>
+        <w:t xml:space="preserve"> </w:t>
+      </w:r>
+      <w:bookmarkStart w:id="89" w:name="Mendeley_Bookmark_R3wxEuv1cz"/>
+      <w:bookmarkStart w:id="90" w:name="Mendeley_Bookmark_ZOYAVhd3KA"/>
+      <w:r>
+        <w:t>(FIRST, 2019)</w:t>
+      </w:r>
       <w:bookmarkEnd w:id="89"/>
-      <w:r>
-        <w:t xml:space="preserve"> </w:t>
-      </w:r>
-      <w:bookmarkStart w:id="90" w:name="Mendeley_Bookmark_R3wxEuv1cz"/>
-      <w:bookmarkStart w:id="91" w:name="Mendeley_Bookmark_ZOYAVhd3KA"/>
-      <w:r>
-        <w:t>(FIRST, 2019)</w:t>
-      </w:r>
       <w:bookmarkEnd w:id="90"/>
+      <w:r>
+        <w:t>.</w:t>
+      </w:r>
+    </w:p>
+    <w:p>
+      <w:pPr>
+        <w:pStyle w:val="AAA"/>
+        <w:numPr>
+          <w:ilvl w:val="0"/>
+          <w:numId w:val="2"/>
+        </w:numPr>
+        <w:spacing w:line="360" w:lineRule="auto"/>
+      </w:pPr>
+      <w:bookmarkStart w:id="91" w:name="__RefHeading___Toc371_391334711221111"/>
       <w:bookmarkEnd w:id="91"/>
-      <w:r>
-        <w:t>.</w:t>
-      </w:r>
-    </w:p>
-    <w:p>
-      <w:pPr>
-        <w:pStyle w:val="AAA"/>
-        <w:numPr>
-          <w:ilvl w:val="0"/>
-          <w:numId w:val="2"/>
-        </w:numPr>
-        <w:spacing w:line="360" w:lineRule="auto"/>
-      </w:pPr>
-      <w:bookmarkStart w:id="92" w:name="__RefHeading___Toc371_391334711221111"/>
-      <w:bookmarkEnd w:id="92"/>
       <w:r>
         <w:lastRenderedPageBreak/>
         <w:t>2.4.2</w:t>
@@ -10519,8 +10515,8 @@
         </w:rPr>
         <w:t xml:space="preserve"> trees merupakan framework untuk menggambarkan bagaimana rangkaian pengujian dapat dilakukan, berdasarkan tujuan utama pengujian yang disusun seperti struktur pohon. Attack trees didasarkan pada perspektif penyerang dalam melakukan eksploitasi, dan meraih tujuan utamanya. Attack trees dapat memiliki beberapa sub tujuan, atau intermediate node, di dalam tujuan utamanya, yang disebut juga sebagai overall node. Dalam tingkatannya, setiap intermediate node memiliki leaf node untuk menggambarkan serangan yang dibutuhkan dalam meraih tujuan node tersebut, untuk melanjutkan ke node diatasnya. Setiap overall dan intermediate node dapat bersifat AND atau OR, yang digunakan untuk mendeskripsikan syarat suksesi dari tujuan suatu node terhadap komponen dibawahnya </w:t>
       </w:r>
-      <w:bookmarkStart w:id="93" w:name="Mendeley_Bookmark_tncbtybkA5"/>
-      <w:bookmarkStart w:id="94" w:name="Mendeley_Bookmark_VC27qjScUC"/>
+      <w:bookmarkStart w:id="92" w:name="Mendeley_Bookmark_tncbtybkA5"/>
+      <w:bookmarkStart w:id="93" w:name="Mendeley_Bookmark_VC27qjScUC"/>
       <w:r>
         <w:rPr>
           <w:color w:val="000000"/>
@@ -10540,8 +10536,8 @@
         </w:rPr>
         <w:t>, 2018; Ingoldsby, 2021)</w:t>
       </w:r>
+      <w:bookmarkEnd w:id="92"/>
       <w:bookmarkEnd w:id="93"/>
-      <w:bookmarkEnd w:id="94"/>
       <w:r>
         <w:rPr>
           <w:color w:val="000000"/>
@@ -10703,7 +10699,7 @@
                 <w:lang w:eastAsia="en-US" w:bidi="ar-SA"/>
               </w:rPr>
               <w:drawing>
-                <wp:anchor distT="0" distB="0" distL="0" distR="0" simplePos="0" relativeHeight="5" behindDoc="0" locked="0" layoutInCell="0" allowOverlap="1">
+                <wp:anchor distT="0" distB="0" distL="0" distR="0" simplePos="0" relativeHeight="5" behindDoc="0" locked="0" layoutInCell="0" allowOverlap="1" wp14:anchorId="750623E0" wp14:editId="750623E1">
                   <wp:simplePos x="0" y="0"/>
                   <wp:positionH relativeFrom="column">
                     <wp:align>center</wp:align>
@@ -10824,7 +10820,7 @@
                 <w:lang w:eastAsia="en-US" w:bidi="ar-SA"/>
               </w:rPr>
               <w:drawing>
-                <wp:anchor distT="0" distB="0" distL="0" distR="0" simplePos="0" relativeHeight="8" behindDoc="0" locked="0" layoutInCell="0" allowOverlap="1">
+                <wp:anchor distT="0" distB="0" distL="0" distR="0" simplePos="0" relativeHeight="8" behindDoc="0" locked="0" layoutInCell="0" allowOverlap="1" wp14:anchorId="750623E2" wp14:editId="750623E3">
                   <wp:simplePos x="0" y="0"/>
                   <wp:positionH relativeFrom="column">
                     <wp:align>center</wp:align>
@@ -10945,7 +10941,7 @@
                 <w:lang w:eastAsia="en-US" w:bidi="ar-SA"/>
               </w:rPr>
               <w:drawing>
-                <wp:anchor distT="0" distB="0" distL="0" distR="0" simplePos="0" relativeHeight="7" behindDoc="0" locked="0" layoutInCell="0" allowOverlap="1">
+                <wp:anchor distT="0" distB="0" distL="0" distR="0" simplePos="0" relativeHeight="7" behindDoc="0" locked="0" layoutInCell="0" allowOverlap="1" wp14:anchorId="750623E4" wp14:editId="750623E5">
                   <wp:simplePos x="0" y="0"/>
                   <wp:positionH relativeFrom="column">
                     <wp:align>center</wp:align>
@@ -11066,7 +11062,7 @@
                 <w:lang w:eastAsia="en-US" w:bidi="ar-SA"/>
               </w:rPr>
               <w:drawing>
-                <wp:anchor distT="0" distB="0" distL="0" distR="0" simplePos="0" relativeHeight="6" behindDoc="0" locked="0" layoutInCell="0" allowOverlap="1">
+                <wp:anchor distT="0" distB="0" distL="0" distR="0" simplePos="0" relativeHeight="6" behindDoc="0" locked="0" layoutInCell="0" allowOverlap="1" wp14:anchorId="750623E6" wp14:editId="750623E7">
                   <wp:simplePos x="0" y="0"/>
                   <wp:positionH relativeFrom="column">
                     <wp:align>center</wp:align>
@@ -11175,28 +11171,28 @@
         </w:rPr>
         <w:t xml:space="preserve">Sumber: </w:t>
       </w:r>
-      <w:bookmarkStart w:id="95" w:name="Mendeley_Bookmark_aoX4lLyEw6"/>
-      <w:bookmarkStart w:id="96" w:name="Mendeley_Bookmark_qJV6D7GuZB"/>
+      <w:bookmarkStart w:id="94" w:name="Mendeley_Bookmark_aoX4lLyEw6"/>
+      <w:bookmarkStart w:id="95" w:name="Mendeley_Bookmark_qJV6D7GuZB"/>
       <w:r>
         <w:rPr>
           <w:color w:val="000000"/>
         </w:rPr>
         <w:t>Ingoldsby, 2021</w:t>
       </w:r>
+      <w:bookmarkEnd w:id="94"/>
       <w:bookmarkEnd w:id="95"/>
+    </w:p>
+    <w:p>
+      <w:pPr>
+        <w:pStyle w:val="AAA"/>
+        <w:numPr>
+          <w:ilvl w:val="0"/>
+          <w:numId w:val="2"/>
+        </w:numPr>
+        <w:spacing w:line="360" w:lineRule="auto"/>
+      </w:pPr>
+      <w:bookmarkStart w:id="96" w:name="__RefHeading___Toc371_3913347112211112"/>
       <w:bookmarkEnd w:id="96"/>
-    </w:p>
-    <w:p>
-      <w:pPr>
-        <w:pStyle w:val="AAA"/>
-        <w:numPr>
-          <w:ilvl w:val="0"/>
-          <w:numId w:val="2"/>
-        </w:numPr>
-        <w:spacing w:line="360" w:lineRule="auto"/>
-      </w:pPr>
-      <w:bookmarkStart w:id="97" w:name="__RefHeading___Toc371_3913347112211112"/>
-      <w:bookmarkEnd w:id="97"/>
       <w:r>
         <w:t>2.4.3</w:t>
       </w:r>
@@ -11236,34 +11232,34 @@
         <w:lastRenderedPageBreak/>
         <w:t xml:space="preserve">dilakukan oleh penyerang, hal ini juga dapat dilakukan oleh pengguna sistem dengan memanfaatkan social engineering. Maka dari itu, pengontrolan keystroke pada tingkatan sistem ataupun aplikasi merupakan salah satu langkah dalam menghadapi ancaman siber yang mana menggunakan aktivitas pengguna secara langsung di dalamnya </w:t>
       </w:r>
-      <w:bookmarkStart w:id="98" w:name="Mendeley_Bookmark_EI0QjnxFq2"/>
-      <w:bookmarkStart w:id="99" w:name="Mendeley_Bookmark_lwPXTPXqxD"/>
+      <w:bookmarkStart w:id="97" w:name="Mendeley_Bookmark_EI0QjnxFq2"/>
+      <w:bookmarkStart w:id="98" w:name="Mendeley_Bookmark_lwPXTPXqxD"/>
       <w:r>
         <w:rPr>
           <w:color w:val="000000"/>
         </w:rPr>
         <w:t>(LiveAction, 2022)</w:t>
       </w:r>
+      <w:bookmarkEnd w:id="97"/>
       <w:bookmarkEnd w:id="98"/>
+      <w:r>
+        <w:rPr>
+          <w:color w:val="000000"/>
+        </w:rPr>
+        <w:t>.</w:t>
+      </w:r>
+    </w:p>
+    <w:p>
+      <w:pPr>
+        <w:pStyle w:val="AAA"/>
+        <w:numPr>
+          <w:ilvl w:val="0"/>
+          <w:numId w:val="2"/>
+        </w:numPr>
+        <w:spacing w:line="360" w:lineRule="auto"/>
+      </w:pPr>
+      <w:bookmarkStart w:id="99" w:name="__RefHeading___Toc371_39133471122111121"/>
       <w:bookmarkEnd w:id="99"/>
-      <w:r>
-        <w:rPr>
-          <w:color w:val="000000"/>
-        </w:rPr>
-        <w:t>.</w:t>
-      </w:r>
-    </w:p>
-    <w:p>
-      <w:pPr>
-        <w:pStyle w:val="AAA"/>
-        <w:numPr>
-          <w:ilvl w:val="0"/>
-          <w:numId w:val="2"/>
-        </w:numPr>
-        <w:spacing w:line="360" w:lineRule="auto"/>
-      </w:pPr>
-      <w:bookmarkStart w:id="100" w:name="__RefHeading___Toc371_39133471122111121"/>
-      <w:bookmarkEnd w:id="100"/>
       <w:r>
         <w:t>2.4.4</w:t>
       </w:r>
@@ -11296,8 +11292,8 @@
         </w:rPr>
         <w:t xml:space="preserve"> merupakan perangkat keras microcontroller yang ditunjukkan untuk  mengemulasi perangkat Human Interface Device (HID) dalam sistem target, seperti keyboard, mouse, hingga pemindai sidik jari. Dikarenakan penggunaan perangkat HID tidak dilakukan pemindaian oleh sistem, tidak seperti perangkat eksternal hard drive ataupun flash drive, BadUSB dapat langsung menginjeksi payload ke dalam mesin target tanpa terdeteksi antivirus. Dalam halnya mengemulasi keyboard, dikarenakan serangan BadUSB bekerja di depan layar monitor, atau foreground, keseluruhan rangkaian injeksi keystroke akan pula tertampil. Kelemahan ini diminimalisir dengan kecepatan keystroke per huruf hingga milidetik untuk menyelesaikan seluruh injeksinya, sehingga durasi serangan dapat berkurang secara signifikan </w:t>
       </w:r>
-      <w:bookmarkStart w:id="101" w:name="Mendeley_Bookmark_ywQog9Bs6m"/>
-      <w:bookmarkStart w:id="102" w:name="Mendeley_Bookmark_EHMP3yHNyC"/>
+      <w:bookmarkStart w:id="100" w:name="Mendeley_Bookmark_ywQog9Bs6m"/>
+      <w:bookmarkStart w:id="101" w:name="Mendeley_Bookmark_EHMP3yHNyC"/>
       <w:r>
         <w:rPr>
           <w:color w:val="000000"/>
@@ -11317,26 +11313,26 @@
         </w:rPr>
         <w:t>, 2019)</w:t>
       </w:r>
+      <w:bookmarkEnd w:id="100"/>
       <w:bookmarkEnd w:id="101"/>
+      <w:r>
+        <w:rPr>
+          <w:color w:val="000000"/>
+        </w:rPr>
+        <w:t>.</w:t>
+      </w:r>
+    </w:p>
+    <w:p>
+      <w:pPr>
+        <w:pStyle w:val="AA"/>
+        <w:numPr>
+          <w:ilvl w:val="0"/>
+          <w:numId w:val="2"/>
+        </w:numPr>
+        <w:spacing w:line="360" w:lineRule="auto"/>
+      </w:pPr>
+      <w:bookmarkStart w:id="102" w:name="__RefHeading___Toc371_39133471122211"/>
       <w:bookmarkEnd w:id="102"/>
-      <w:r>
-        <w:rPr>
-          <w:color w:val="000000"/>
-        </w:rPr>
-        <w:t>.</w:t>
-      </w:r>
-    </w:p>
-    <w:p>
-      <w:pPr>
-        <w:pStyle w:val="AA"/>
-        <w:numPr>
-          <w:ilvl w:val="0"/>
-          <w:numId w:val="2"/>
-        </w:numPr>
-        <w:spacing w:line="360" w:lineRule="auto"/>
-      </w:pPr>
-      <w:bookmarkStart w:id="103" w:name="__RefHeading___Toc371_39133471122211"/>
-      <w:bookmarkEnd w:id="103"/>
       <w:r>
         <w:t>2.5</w:t>
       </w:r>
@@ -11365,16 +11361,16 @@
         </w:rPr>
         <w:t xml:space="preserve"> Modeling Language (UML) merupakan pendekatan terhadap standarisasi visual dari skema pada suatu sistem, sehingga seluruh komponen dapat dijabarkan secara dinamis. UML juga dapat digunakan sebagai alat untuk menganalisa berbagai macam tingkatan dalam sistem, baik itu struktur aplikasi ataupun aktivitas penggunaan aplikasi. Contoh dua bentuk penggunaan UML tersebut adalah class diagram dan activity diagram </w:t>
       </w:r>
-      <w:bookmarkStart w:id="104" w:name="Mendeley_Bookmark_GPshxSQPu7"/>
-      <w:bookmarkStart w:id="105" w:name="Mendeley_Bookmark_663hSB0HFp"/>
+      <w:bookmarkStart w:id="103" w:name="Mendeley_Bookmark_GPshxSQPu7"/>
+      <w:bookmarkStart w:id="104" w:name="Mendeley_Bookmark_663hSB0HFp"/>
       <w:r>
         <w:rPr>
           <w:color w:val="000000"/>
         </w:rPr>
         <w:t>(Sukic and Saracevic, 2012)</w:t>
       </w:r>
+      <w:bookmarkEnd w:id="103"/>
       <w:bookmarkEnd w:id="104"/>
-      <w:bookmarkEnd w:id="105"/>
       <w:r>
         <w:rPr>
           <w:color w:val="000000"/>
@@ -11409,16 +11405,16 @@
         <w:lastRenderedPageBreak/>
         <w:t xml:space="preserve">object-oriented, sehinga class diagram dapat menunjukkan komponen-komponen class seperti variabel, fungsi, serta dependensinya. </w:t>
       </w:r>
-      <w:bookmarkStart w:id="106" w:name="Mendeley_Bookmark_iIZTYm7aDk"/>
-      <w:bookmarkStart w:id="107" w:name="Mendeley_Bookmark_q6JT30m9iT"/>
+      <w:bookmarkStart w:id="105" w:name="Mendeley_Bookmark_iIZTYm7aDk"/>
+      <w:bookmarkStart w:id="106" w:name="Mendeley_Bookmark_q6JT30m9iT"/>
       <w:r>
         <w:rPr>
           <w:color w:val="000000"/>
         </w:rPr>
         <w:t>(OMG, 2011b; Sukic and Saracevic, 2012)</w:t>
       </w:r>
+      <w:bookmarkEnd w:id="105"/>
       <w:bookmarkEnd w:id="106"/>
-      <w:bookmarkEnd w:id="107"/>
       <w:r>
         <w:rPr>
           <w:color w:val="000000"/>
@@ -11618,7 +11614,7 @@
                 <w:lang w:eastAsia="en-US" w:bidi="ar-SA"/>
               </w:rPr>
               <w:drawing>
-                <wp:anchor distT="0" distB="0" distL="0" distR="0" simplePos="0" relativeHeight="9" behindDoc="0" locked="0" layoutInCell="0" allowOverlap="1">
+                <wp:anchor distT="0" distB="0" distL="0" distR="0" simplePos="0" relativeHeight="9" behindDoc="0" locked="0" layoutInCell="0" allowOverlap="1" wp14:anchorId="750623E8" wp14:editId="750623E9">
                   <wp:simplePos x="0" y="0"/>
                   <wp:positionH relativeFrom="column">
                     <wp:align>center</wp:align>
@@ -11875,7 +11871,7 @@
                 <w:lang w:eastAsia="en-US" w:bidi="ar-SA"/>
               </w:rPr>
               <w:drawing>
-                <wp:anchor distT="0" distB="0" distL="0" distR="0" simplePos="0" relativeHeight="11" behindDoc="0" locked="0" layoutInCell="0" allowOverlap="1">
+                <wp:anchor distT="0" distB="0" distL="0" distR="0" simplePos="0" relativeHeight="11" behindDoc="0" locked="0" layoutInCell="0" allowOverlap="1" wp14:anchorId="750623EA" wp14:editId="750623EB">
                   <wp:simplePos x="0" y="0"/>
                   <wp:positionH relativeFrom="column">
                     <wp:posOffset>0</wp:posOffset>
@@ -11927,7 +11923,7 @@
                 <w:lang w:eastAsia="en-US" w:bidi="ar-SA"/>
               </w:rPr>
               <w:drawing>
-                <wp:anchor distT="0" distB="0" distL="0" distR="0" simplePos="0" relativeHeight="20" behindDoc="0" locked="0" layoutInCell="0" allowOverlap="1">
+                <wp:anchor distT="0" distB="0" distL="0" distR="0" simplePos="0" relativeHeight="20" behindDoc="0" locked="0" layoutInCell="0" allowOverlap="1" wp14:anchorId="750623EC" wp14:editId="750623ED">
                   <wp:simplePos x="0" y="0"/>
                   <wp:positionH relativeFrom="column">
                     <wp:align>center</wp:align>
@@ -11979,7 +11975,7 @@
                 <w:lang w:eastAsia="en-US" w:bidi="ar-SA"/>
               </w:rPr>
               <w:drawing>
-                <wp:anchor distT="0" distB="0" distL="0" distR="0" simplePos="0" relativeHeight="21" behindDoc="0" locked="0" layoutInCell="0" allowOverlap="1">
+                <wp:anchor distT="0" distB="0" distL="0" distR="0" simplePos="0" relativeHeight="21" behindDoc="0" locked="0" layoutInCell="0" allowOverlap="1" wp14:anchorId="750623EE" wp14:editId="750623EF">
                   <wp:simplePos x="0" y="0"/>
                   <wp:positionH relativeFrom="column">
                     <wp:posOffset>635</wp:posOffset>
@@ -12114,7 +12110,7 @@
                 <w:lang w:eastAsia="en-US" w:bidi="ar-SA"/>
               </w:rPr>
               <w:drawing>
-                <wp:anchor distT="0" distB="0" distL="0" distR="0" simplePos="0" relativeHeight="10" behindDoc="0" locked="0" layoutInCell="0" allowOverlap="1">
+                <wp:anchor distT="0" distB="0" distL="0" distR="0" simplePos="0" relativeHeight="10" behindDoc="0" locked="0" layoutInCell="0" allowOverlap="1" wp14:anchorId="750623F0" wp14:editId="750623F1">
                   <wp:simplePos x="0" y="0"/>
                   <wp:positionH relativeFrom="column">
                     <wp:align>center</wp:align>
@@ -12221,7 +12217,7 @@
                 <w:lang w:eastAsia="en-US" w:bidi="ar-SA"/>
               </w:rPr>
               <w:drawing>
-                <wp:anchor distT="0" distB="0" distL="0" distR="0" simplePos="0" relativeHeight="12" behindDoc="0" locked="0" layoutInCell="0" allowOverlap="1">
+                <wp:anchor distT="0" distB="0" distL="0" distR="0" simplePos="0" relativeHeight="12" behindDoc="0" locked="0" layoutInCell="0" allowOverlap="1" wp14:anchorId="750623F2" wp14:editId="750623F3">
                   <wp:simplePos x="0" y="0"/>
                   <wp:positionH relativeFrom="column">
                     <wp:align>center</wp:align>
@@ -12345,7 +12341,7 @@
                 <w:lang w:eastAsia="en-US" w:bidi="ar-SA"/>
               </w:rPr>
               <w:drawing>
-                <wp:anchor distT="0" distB="0" distL="0" distR="0" simplePos="0" relativeHeight="13" behindDoc="0" locked="0" layoutInCell="0" allowOverlap="1">
+                <wp:anchor distT="0" distB="0" distL="0" distR="0" simplePos="0" relativeHeight="13" behindDoc="0" locked="0" layoutInCell="0" allowOverlap="1" wp14:anchorId="750623F4" wp14:editId="750623F5">
                   <wp:simplePos x="0" y="0"/>
                   <wp:positionH relativeFrom="column">
                     <wp:align>center</wp:align>
@@ -12468,16 +12464,16 @@
         </w:rPr>
         <w:t xml:space="preserve">Sumber: </w:t>
       </w:r>
-      <w:bookmarkStart w:id="108" w:name="Mendeley_Bookmark_WNo66R6KTf"/>
-      <w:bookmarkStart w:id="109" w:name="Mendeley_Bookmark_qSg2sYIL4p"/>
+      <w:bookmarkStart w:id="107" w:name="Mendeley_Bookmark_WNo66R6KTf"/>
+      <w:bookmarkStart w:id="108" w:name="Mendeley_Bookmark_qSg2sYIL4p"/>
       <w:r>
         <w:rPr>
           <w:color w:val="000000"/>
         </w:rPr>
         <w:t>OMG, 2011; Ismail, 2020</w:t>
       </w:r>
+      <w:bookmarkEnd w:id="107"/>
       <w:bookmarkEnd w:id="108"/>
-      <w:bookmarkEnd w:id="109"/>
     </w:p>
     <w:p>
       <w:pPr>
@@ -12504,16 +12500,16 @@
         </w:rPr>
         <w:t xml:space="preserve"> dengan class diagram, activity diagram merupakan bagian dari diagram kegiatan UML yang menunjukkan alur kontrol suatu objek pada rangkaian kondisi dari suatu aktivitas. Salah satu tujuan utama penggunaan activity diagram yaitu  menggambarkan bagaimana aktivitas sistem dapat dijalankan menggunakan berbagai macam sudut pandang komponen di dalamnya </w:t>
       </w:r>
-      <w:bookmarkStart w:id="110" w:name="Mendeley_Bookmark_xrha49LNl6"/>
-      <w:bookmarkStart w:id="111" w:name="Mendeley_Bookmark_ehwLbjwyVI"/>
+      <w:bookmarkStart w:id="109" w:name="Mendeley_Bookmark_xrha49LNl6"/>
+      <w:bookmarkStart w:id="110" w:name="Mendeley_Bookmark_ehwLbjwyVI"/>
       <w:r>
         <w:rPr>
           <w:color w:val="000000"/>
         </w:rPr>
         <w:t>(OMG, 2011a; Ismail, 2020)</w:t>
       </w:r>
+      <w:bookmarkEnd w:id="109"/>
       <w:bookmarkEnd w:id="110"/>
-      <w:bookmarkEnd w:id="111"/>
       <w:r>
         <w:rPr>
           <w:color w:val="000000"/>
@@ -12700,7 +12696,7 @@
                 <w:lang w:eastAsia="en-US" w:bidi="ar-SA"/>
               </w:rPr>
               <w:drawing>
-                <wp:anchor distT="0" distB="0" distL="0" distR="0" simplePos="0" relativeHeight="19" behindDoc="0" locked="0" layoutInCell="0" allowOverlap="1">
+                <wp:anchor distT="0" distB="0" distL="0" distR="0" simplePos="0" relativeHeight="19" behindDoc="0" locked="0" layoutInCell="0" allowOverlap="1" wp14:anchorId="750623F6" wp14:editId="750623F7">
                   <wp:simplePos x="0" y="0"/>
                   <wp:positionH relativeFrom="column">
                     <wp:align>center</wp:align>
@@ -12882,7 +12878,7 @@
                 <w:lang w:eastAsia="en-US" w:bidi="ar-SA"/>
               </w:rPr>
               <w:drawing>
-                <wp:anchor distT="0" distB="0" distL="0" distR="0" simplePos="0" relativeHeight="18" behindDoc="0" locked="0" layoutInCell="0" allowOverlap="1">
+                <wp:anchor distT="0" distB="0" distL="0" distR="0" simplePos="0" relativeHeight="18" behindDoc="0" locked="0" layoutInCell="0" allowOverlap="1" wp14:anchorId="750623F8" wp14:editId="750623F9">
                   <wp:simplePos x="0" y="0"/>
                   <wp:positionH relativeFrom="column">
                     <wp:posOffset>0</wp:posOffset>
@@ -13010,7 +13006,7 @@
                 <w:lang w:eastAsia="en-US" w:bidi="ar-SA"/>
               </w:rPr>
               <w:drawing>
-                <wp:anchor distT="0" distB="0" distL="0" distR="0" simplePos="0" relativeHeight="14" behindDoc="0" locked="0" layoutInCell="0" allowOverlap="1">
+                <wp:anchor distT="0" distB="0" distL="0" distR="0" simplePos="0" relativeHeight="14" behindDoc="0" locked="0" layoutInCell="0" allowOverlap="1" wp14:anchorId="750623FA" wp14:editId="750623FB">
                   <wp:simplePos x="0" y="0"/>
                   <wp:positionH relativeFrom="column">
                     <wp:align>center</wp:align>
@@ -13139,7 +13135,7 @@
                 <w:lang w:eastAsia="en-US" w:bidi="ar-SA"/>
               </w:rPr>
               <w:drawing>
-                <wp:anchor distT="0" distB="0" distL="0" distR="0" simplePos="0" relativeHeight="15" behindDoc="0" locked="0" layoutInCell="0" allowOverlap="1">
+                <wp:anchor distT="0" distB="0" distL="0" distR="0" simplePos="0" relativeHeight="15" behindDoc="0" locked="0" layoutInCell="0" allowOverlap="1" wp14:anchorId="750623FC" wp14:editId="750623FD">
                   <wp:simplePos x="0" y="0"/>
                   <wp:positionH relativeFrom="column">
                     <wp:align>center</wp:align>
@@ -13280,7 +13276,7 @@
                 <w:lang w:eastAsia="en-US" w:bidi="ar-SA"/>
               </w:rPr>
               <w:drawing>
-                <wp:anchor distT="0" distB="0" distL="0" distR="0" simplePos="0" relativeHeight="16" behindDoc="0" locked="0" layoutInCell="0" allowOverlap="1">
+                <wp:anchor distT="0" distB="0" distL="0" distR="0" simplePos="0" relativeHeight="16" behindDoc="0" locked="0" layoutInCell="0" allowOverlap="1" wp14:anchorId="750623FE" wp14:editId="750623FF">
                   <wp:simplePos x="0" y="0"/>
                   <wp:positionH relativeFrom="column">
                     <wp:align>center</wp:align>
@@ -13422,7 +13418,7 @@
                 <w:lang w:eastAsia="en-US" w:bidi="ar-SA"/>
               </w:rPr>
               <w:drawing>
-                <wp:anchor distT="0" distB="0" distL="0" distR="0" simplePos="0" relativeHeight="17" behindDoc="0" locked="0" layoutInCell="0" allowOverlap="1">
+                <wp:anchor distT="0" distB="0" distL="0" distR="0" simplePos="0" relativeHeight="17" behindDoc="0" locked="0" layoutInCell="0" allowOverlap="1" wp14:anchorId="75062400" wp14:editId="75062401">
                   <wp:simplePos x="0" y="0"/>
                   <wp:positionH relativeFrom="column">
                     <wp:align>center</wp:align>
@@ -13539,28 +13535,28 @@
         </w:rPr>
         <w:t xml:space="preserve">Sumber: </w:t>
       </w:r>
-      <w:bookmarkStart w:id="112" w:name="Mendeley_Bookmark_N7eWdFUw7f"/>
-      <w:bookmarkStart w:id="113" w:name="Mendeley_Bookmark_ubpmgRlTpk"/>
+      <w:bookmarkStart w:id="111" w:name="Mendeley_Bookmark_N7eWdFUw7f"/>
+      <w:bookmarkStart w:id="112" w:name="Mendeley_Bookmark_ubpmgRlTpk"/>
       <w:r>
         <w:rPr>
           <w:color w:val="000000"/>
         </w:rPr>
         <w:t>OMG, 2011a; Ismail, 2020</w:t>
       </w:r>
+      <w:bookmarkEnd w:id="111"/>
       <w:bookmarkEnd w:id="112"/>
+    </w:p>
+    <w:p>
+      <w:pPr>
+        <w:pStyle w:val="AA"/>
+        <w:numPr>
+          <w:ilvl w:val="0"/>
+          <w:numId w:val="2"/>
+        </w:numPr>
+        <w:spacing w:line="360" w:lineRule="auto"/>
+      </w:pPr>
+      <w:bookmarkStart w:id="113" w:name="__RefHeading___Toc371_3913347112221111"/>
       <w:bookmarkEnd w:id="113"/>
-    </w:p>
-    <w:p>
-      <w:pPr>
-        <w:pStyle w:val="AA"/>
-        <w:numPr>
-          <w:ilvl w:val="0"/>
-          <w:numId w:val="2"/>
-        </w:numPr>
-        <w:spacing w:line="360" w:lineRule="auto"/>
-      </w:pPr>
-      <w:bookmarkStart w:id="114" w:name="__RefHeading___Toc371_3913347112221111"/>
-      <w:bookmarkEnd w:id="114"/>
       <w:r>
         <w:lastRenderedPageBreak/>
         <w:t>2.6</w:t>
@@ -13607,42 +13603,42 @@
       <w:r>
         <w:t xml:space="preserve"> Rajasinghe, Ravindu (2022) yang berjudul ‘Remote Code Execution Security Flaw in Apache Log4j2’, menganalisis eksploitasi kerentanan Apache Log4j yang berfokus pada CVE-2021-44228 terhadap serangan Remote Code Execution (RCE) dalam lingkup white box testing. Vektor serangan yang  peneliti gunakan berupa JNDI Injection melalui HTTP header X-Api-Version. Bentuk akhir eksploitasi adalah didapatkannya reverse shell sisitem korban menggunakan program netcat. Adapun bentuk deteksi dan mitigasi yang diimplementasikan yaitu berupa static analysis, dengan pemeriksaan berkas log dan mematikan opsi lookup dalam konfigurasi Log4j </w:t>
       </w:r>
-      <w:bookmarkStart w:id="115" w:name="Mendeley_Bookmark_AflTEDuF4C"/>
-      <w:bookmarkStart w:id="116" w:name="Mendeley_Bookmark_GFN6wECQDU"/>
+      <w:bookmarkStart w:id="114" w:name="Mendeley_Bookmark_AflTEDuF4C"/>
+      <w:bookmarkStart w:id="115" w:name="Mendeley_Bookmark_GFN6wECQDU"/>
       <w:r>
         <w:t>(Rajasinghe, 2022)</w:t>
       </w:r>
+      <w:bookmarkEnd w:id="114"/>
       <w:bookmarkEnd w:id="115"/>
+      <w:r>
+        <w:t>.</w:t>
+      </w:r>
+    </w:p>
+    <w:p>
+      <w:pPr>
+        <w:pStyle w:val="Body"/>
+        <w:numPr>
+          <w:ilvl w:val="0"/>
+          <w:numId w:val="2"/>
+        </w:numPr>
+        <w:spacing w:line="360" w:lineRule="auto"/>
+      </w:pPr>
+      <w:r>
+        <w:rPr>
+          <w:color w:val="00A933"/>
+        </w:rPr>
+        <w:t>Penelitian</w:t>
+      </w:r>
+      <w:r>
+        <w:t xml:space="preserve"> oleh Shita Widya Ningsih (2021) yang berjudul ‘Analisis Pengujian Kerentanan Situs Pemerintahan XYZ dengan PTES’, menganalisis rangkaian pengujian kerentanan dengan metode PTES terhadap situs web suatu lembaga pemerintahan dalam lingkup black box testing. Dengan metodologi pengujian, arah serta informasi setiap tahapanya dipaparkan secara terstruktur. Dari berbagai macam kerentanan yang didapatkan, peneliti melakukan eksploitasi pada ancaman dengan celah kerentanan yang terbesar, yaitu Reflected Cross Site Scripting (XSS) dan Clickjacking. Walaupun penelitian mengandung keseluruhan tahap PTES, tahap eksploitasi tidak ditunjukkan untuk mendapatkan akses remote dari sistem, sehingga serangan tidak dapat dikembangkan ke tahap post-exploitation. Bentuk mitigasi yang disarankan adalah penggunaan Web Application Firewall (WAF) serta pendekatan static analysis dengan mengamankan konfigurasi opsi header aplikasi serta filterisasi input pengguna. </w:t>
+      </w:r>
+      <w:bookmarkStart w:id="116" w:name="Mendeley_Bookmark_Ej8KwLf0cN"/>
+      <w:bookmarkStart w:id="117" w:name="Mendeley_Bookmark_cALjT8MJIp"/>
+      <w:r>
+        <w:t>(Ningsih, 2021)</w:t>
+      </w:r>
       <w:bookmarkEnd w:id="116"/>
-      <w:r>
-        <w:t>.</w:t>
-      </w:r>
-    </w:p>
-    <w:p>
-      <w:pPr>
-        <w:pStyle w:val="Body"/>
-        <w:numPr>
-          <w:ilvl w:val="0"/>
-          <w:numId w:val="2"/>
-        </w:numPr>
-        <w:spacing w:line="360" w:lineRule="auto"/>
-      </w:pPr>
-      <w:r>
-        <w:rPr>
-          <w:color w:val="00A933"/>
-        </w:rPr>
-        <w:t>Penelitian</w:t>
-      </w:r>
-      <w:r>
-        <w:t xml:space="preserve"> oleh Shita Widya Ningsih (2021) yang berjudul ‘Analisis Pengujian Kerentanan Situs Pemerintahan XYZ dengan PTES’, menganalisis rangkaian pengujian kerentanan dengan metode PTES terhadap situs web suatu lembaga pemerintahan dalam lingkup black box testing. Dengan metodologi pengujian, arah serta informasi setiap tahapanya dipaparkan secara terstruktur. Dari berbagai macam kerentanan yang didapatkan, peneliti melakukan eksploitasi pada ancaman dengan celah kerentanan yang terbesar, yaitu Reflected Cross Site Scripting (XSS) dan Clickjacking. Walaupun penelitian mengandung keseluruhan tahap PTES, tahap eksploitasi tidak ditunjukkan untuk mendapatkan akses remote dari sistem, sehingga serangan tidak dapat dikembangkan ke tahap post-exploitation. Bentuk mitigasi yang disarankan adalah penggunaan Web Application Firewall (WAF) serta pendekatan static analysis dengan mengamankan konfigurasi opsi header aplikasi serta filterisasi input pengguna. </w:t>
-      </w:r>
-      <w:bookmarkStart w:id="117" w:name="Mendeley_Bookmark_Ej8KwLf0cN"/>
-      <w:bookmarkStart w:id="118" w:name="Mendeley_Bookmark_cALjT8MJIp"/>
-      <w:r>
-        <w:t>(Ningsih, 2021)</w:t>
-      </w:r>
       <w:bookmarkEnd w:id="117"/>
-      <w:bookmarkEnd w:id="118"/>
     </w:p>
     <w:p>
       <w:pPr>
@@ -13666,13 +13662,13 @@
         <w:lastRenderedPageBreak/>
         <w:t xml:space="preserve">pada Cybercriminal Menggunakan Metode Dynamic Static’, ditunjukkan untuk mensimulasikan bagaimana cara kerja serangan RAT beserta dengan mitigasinya dalam lingkup white box testing. Infrastruktur jaringan LAN dibangun dengan menggunakan 2 buah laptop untuk pengujian serta 2 buah router Mikrotik. Vektor serangan yang digunakan untuk mendistribusikan payload RAT nya, yaitu njRAT, adalah dengan memanfaatkan file sharing. Selain untuk deteksi ancaman, router Mikrotik digunakan untuk mengendalikan koneksi dengan memasang fungsi firewall untuk memblokir koneksi reverse shell pada port yang ditemukan. Penelitian ini juga diunggulkan dengan adanya analisis forensik pada file trojan serta koneksi tersebut. Analisis akhir kemudian dikemas pada komparasi sumber daya pada sistem korban pada sebelum diserang, saat diserang, serta penyerangan pasca mitigasi </w:t>
       </w:r>
-      <w:bookmarkStart w:id="119" w:name="Mendeley_Bookmark_KXf0KkWatF"/>
-      <w:bookmarkStart w:id="120" w:name="Mendeley_Bookmark_Zb2HmJnIJG"/>
+      <w:bookmarkStart w:id="118" w:name="Mendeley_Bookmark_KXf0KkWatF"/>
+      <w:bookmarkStart w:id="119" w:name="Mendeley_Bookmark_Zb2HmJnIJG"/>
       <w:r>
         <w:t>(Nanny, Prayudi and Riadi, 2019)</w:t>
       </w:r>
+      <w:bookmarkEnd w:id="118"/>
       <w:bookmarkEnd w:id="119"/>
-      <w:bookmarkEnd w:id="120"/>
       <w:r>
         <w:t>.</w:t>
       </w:r>
@@ -13715,23 +13711,23 @@
       <w:pPr>
         <w:pStyle w:val="Judul"/>
       </w:pPr>
-      <w:bookmarkStart w:id="121" w:name="__RefHeading___Toc369_391334711211"/>
+      <w:bookmarkStart w:id="120" w:name="__RefHeading___Toc369_391334711211"/>
+      <w:bookmarkEnd w:id="120"/>
+      <w:r>
+        <w:t>METODE PENELITIAN</w:t>
+      </w:r>
+    </w:p>
+    <w:p>
+      <w:pPr>
+        <w:pStyle w:val="AA"/>
+        <w:numPr>
+          <w:ilvl w:val="0"/>
+          <w:numId w:val="2"/>
+        </w:numPr>
+        <w:spacing w:line="360" w:lineRule="auto"/>
+      </w:pPr>
+      <w:bookmarkStart w:id="121" w:name="__RefHeading___Toc371_391334711223"/>
       <w:bookmarkEnd w:id="121"/>
-      <w:r>
-        <w:t>METODE PENELITIAN</w:t>
-      </w:r>
-    </w:p>
-    <w:p>
-      <w:pPr>
-        <w:pStyle w:val="AA"/>
-        <w:numPr>
-          <w:ilvl w:val="0"/>
-          <w:numId w:val="2"/>
-        </w:numPr>
-        <w:spacing w:line="360" w:lineRule="auto"/>
-      </w:pPr>
-      <w:bookmarkStart w:id="122" w:name="__RefHeading___Toc371_391334711223"/>
-      <w:bookmarkEnd w:id="122"/>
       <w:r>
         <w:t>3.1</w:t>
       </w:r>
@@ -13768,8 +13764,8 @@
         </w:numPr>
         <w:spacing w:line="360" w:lineRule="auto"/>
       </w:pPr>
-      <w:bookmarkStart w:id="123" w:name="__RefHeading___Toc371_3913347112232"/>
-      <w:bookmarkEnd w:id="123"/>
+      <w:bookmarkStart w:id="122" w:name="__RefHeading___Toc371_3913347112232"/>
+      <w:bookmarkEnd w:id="122"/>
       <w:r>
         <w:t>3.2</w:t>
       </w:r>
@@ -13991,8 +13987,8 @@
         </w:numPr>
         <w:spacing w:line="360" w:lineRule="auto"/>
       </w:pPr>
-      <w:bookmarkStart w:id="124" w:name="__RefHeading___Toc371_39133471122321"/>
-      <w:bookmarkEnd w:id="124"/>
+      <w:bookmarkStart w:id="123" w:name="__RefHeading___Toc371_39133471122321"/>
+      <w:bookmarkEnd w:id="123"/>
       <w:r>
         <w:t>3.3</w:t>
       </w:r>
@@ -14045,23 +14041,23 @@
       <w:pPr>
         <w:pStyle w:val="Judul"/>
       </w:pPr>
-      <w:bookmarkStart w:id="125" w:name="__RefHeading___Toc369_3913347112112"/>
+      <w:bookmarkStart w:id="124" w:name="__RefHeading___Toc369_3913347112112"/>
+      <w:bookmarkEnd w:id="124"/>
+      <w:r>
+        <w:t>HASIL DAN PEMBAHASAN</w:t>
+      </w:r>
+    </w:p>
+    <w:p>
+      <w:pPr>
+        <w:pStyle w:val="AA"/>
+        <w:numPr>
+          <w:ilvl w:val="0"/>
+          <w:numId w:val="2"/>
+        </w:numPr>
+        <w:spacing w:line="360" w:lineRule="auto"/>
+      </w:pPr>
+      <w:bookmarkStart w:id="125" w:name="__RefHeading___Toc371_3913347112234"/>
       <w:bookmarkEnd w:id="125"/>
-      <w:r>
-        <w:t>HASIL DAN PEMBAHASAN</w:t>
-      </w:r>
-    </w:p>
-    <w:p>
-      <w:pPr>
-        <w:pStyle w:val="AA"/>
-        <w:numPr>
-          <w:ilvl w:val="0"/>
-          <w:numId w:val="2"/>
-        </w:numPr>
-        <w:spacing w:line="360" w:lineRule="auto"/>
-      </w:pPr>
-      <w:bookmarkStart w:id="126" w:name="__RefHeading___Toc371_3913347112234"/>
-      <w:bookmarkEnd w:id="126"/>
       <w:r>
         <w:t>4.1</w:t>
       </w:r>
@@ -15703,8 +15699,8 @@
         </w:numPr>
         <w:spacing w:line="360" w:lineRule="auto"/>
       </w:pPr>
-      <w:bookmarkStart w:id="127" w:name="__RefHeading___Toc371_3913347112213"/>
-      <w:bookmarkEnd w:id="127"/>
+      <w:bookmarkStart w:id="126" w:name="__RefHeading___Toc371_3913347112213"/>
+      <w:bookmarkEnd w:id="126"/>
       <w:r>
         <w:t>4.1.1</w:t>
       </w:r>
@@ -15826,7 +15822,7 @@
           <w:lang w:eastAsia="en-US" w:bidi="ar-SA"/>
         </w:rPr>
         <w:drawing>
-          <wp:anchor distT="0" distB="0" distL="0" distR="0" simplePos="0" relativeHeight="35" behindDoc="0" locked="0" layoutInCell="0" allowOverlap="1">
+          <wp:anchor distT="0" distB="0" distL="0" distR="0" simplePos="0" relativeHeight="35" behindDoc="0" locked="0" layoutInCell="0" allowOverlap="1" wp14:anchorId="75062402" wp14:editId="75062403">
             <wp:simplePos x="0" y="0"/>
             <wp:positionH relativeFrom="column">
               <wp:align>center</wp:align>
@@ -16023,8 +16019,8 @@
         </w:numPr>
         <w:spacing w:line="360" w:lineRule="auto"/>
       </w:pPr>
-      <w:bookmarkStart w:id="128" w:name="__RefHeading___Toc371_39133471122131"/>
-      <w:bookmarkEnd w:id="128"/>
+      <w:bookmarkStart w:id="127" w:name="__RefHeading___Toc371_39133471122131"/>
+      <w:bookmarkEnd w:id="127"/>
       <w:r>
         <w:t>4.1.2</w:t>
       </w:r>
@@ -16063,13 +16059,13 @@
       <w:r>
         <w:t xml:space="preserve"> desain skema LDAP dapat menjabarkan bentuk struktural penyimpanan suatu entri. Pemodelan skema LDAP pada penelitian ini didasarkan pada sturktur Directory Information Tree (DIT). Salah satu komponen di dalamnya adalah Relative Distinguished Name (RDN), yang digunakan untuk mengidentifikasikan suatu entri. Pada implementasinya, seluruh susunan RDN dari tingkatan paling dasar hingga menuju RDN entri, merupakan alamat lengkap  yang dapat digunakan untuk menavigasikan pencarian entri dalam layanan. Alamat lengkap entri tersebut disebut juga sebagai Distinguished Name (DN) </w:t>
       </w:r>
-      <w:bookmarkStart w:id="129" w:name="Mendeley_Bookmark_1rbgqZlHtL"/>
-      <w:bookmarkStart w:id="130" w:name="Mendeley_Bookmark_aeKx4uHu0d"/>
+      <w:bookmarkStart w:id="128" w:name="Mendeley_Bookmark_1rbgqZlHtL"/>
+      <w:bookmarkStart w:id="129" w:name="Mendeley_Bookmark_aeKx4uHu0d"/>
       <w:r>
         <w:t>(ZyTrax, 2022)</w:t>
       </w:r>
+      <w:bookmarkEnd w:id="128"/>
       <w:bookmarkEnd w:id="129"/>
-      <w:bookmarkEnd w:id="130"/>
       <w:r>
         <w:t xml:space="preserve">. </w:t>
       </w:r>
@@ -16105,7 +16101,7 @@
         </w:rPr>
         <w:lastRenderedPageBreak/>
         <w:drawing>
-          <wp:anchor distT="0" distB="0" distL="0" distR="0" simplePos="0" relativeHeight="22" behindDoc="0" locked="0" layoutInCell="0" allowOverlap="1">
+          <wp:anchor distT="0" distB="0" distL="0" distR="0" simplePos="0" relativeHeight="22" behindDoc="0" locked="0" layoutInCell="0" allowOverlap="1" wp14:anchorId="75062404" wp14:editId="75062405">
             <wp:simplePos x="0" y="0"/>
             <wp:positionH relativeFrom="column">
               <wp:align>center</wp:align>
@@ -16995,8 +16991,8 @@
         </w:numPr>
         <w:spacing w:line="360" w:lineRule="auto"/>
       </w:pPr>
-      <w:bookmarkStart w:id="131" w:name="__RefHeading___Toc371_39133471122341"/>
-      <w:bookmarkEnd w:id="131"/>
+      <w:bookmarkStart w:id="130" w:name="__RefHeading___Toc371_39133471122341"/>
+      <w:bookmarkEnd w:id="130"/>
       <w:r>
         <w:t>4.2</w:t>
       </w:r>
@@ -17033,8 +17029,8 @@
         </w:numPr>
         <w:spacing w:line="360" w:lineRule="auto"/>
       </w:pPr>
-      <w:bookmarkStart w:id="132" w:name="__RefHeading___Toc371_39133471122132"/>
-      <w:bookmarkEnd w:id="132"/>
+      <w:bookmarkStart w:id="131" w:name="__RefHeading___Toc371_39133471122132"/>
+      <w:bookmarkEnd w:id="131"/>
       <w:r>
         <w:t>4.2.1</w:t>
       </w:r>
@@ -17052,8 +17048,8 @@
         </w:numPr>
         <w:spacing w:line="360" w:lineRule="auto"/>
       </w:pPr>
-      <w:bookmarkStart w:id="133" w:name="__RefHeading___Toc371_39133471122132211"/>
-      <w:bookmarkEnd w:id="133"/>
+      <w:bookmarkStart w:id="132" w:name="__RefHeading___Toc371_39133471122132211"/>
+      <w:bookmarkEnd w:id="132"/>
       <w:r>
         <w:t>4.2.1.1</w:t>
       </w:r>
@@ -17104,7 +17100,7 @@
           <w:lang w:eastAsia="en-US" w:bidi="ar-SA"/>
         </w:rPr>
         <w:drawing>
-          <wp:anchor distT="0" distB="0" distL="0" distR="0" simplePos="0" relativeHeight="23" behindDoc="0" locked="0" layoutInCell="0" allowOverlap="1">
+          <wp:anchor distT="0" distB="0" distL="0" distR="0" simplePos="0" relativeHeight="23" behindDoc="0" locked="0" layoutInCell="0" allowOverlap="1" wp14:anchorId="75062406" wp14:editId="75062407">
             <wp:simplePos x="0" y="0"/>
             <wp:positionH relativeFrom="column">
               <wp:align>center</wp:align>
@@ -17411,7 +17407,7 @@
           <w:lang w:eastAsia="en-US" w:bidi="ar-SA"/>
         </w:rPr>
         <w:drawing>
-          <wp:anchor distT="0" distB="0" distL="0" distR="0" simplePos="0" relativeHeight="24" behindDoc="0" locked="0" layoutInCell="0" allowOverlap="1">
+          <wp:anchor distT="0" distB="0" distL="0" distR="0" simplePos="0" relativeHeight="24" behindDoc="0" locked="0" layoutInCell="0" allowOverlap="1" wp14:anchorId="75062408" wp14:editId="75062409">
             <wp:simplePos x="0" y="0"/>
             <wp:positionH relativeFrom="column">
               <wp:align>center</wp:align>
@@ -17794,7 +17790,7 @@
           <w:lang w:eastAsia="en-US" w:bidi="ar-SA"/>
         </w:rPr>
         <w:drawing>
-          <wp:anchor distT="0" distB="0" distL="0" distR="0" simplePos="0" relativeHeight="25" behindDoc="0" locked="0" layoutInCell="0" allowOverlap="1">
+          <wp:anchor distT="0" distB="0" distL="0" distR="0" simplePos="0" relativeHeight="25" behindDoc="0" locked="0" layoutInCell="0" allowOverlap="1" wp14:anchorId="7506240A" wp14:editId="7506240B">
             <wp:simplePos x="0" y="0"/>
             <wp:positionH relativeFrom="column">
               <wp:posOffset>-500380</wp:posOffset>
@@ -18636,7 +18632,7 @@
           <w:lang w:eastAsia="en-US" w:bidi="ar-SA"/>
         </w:rPr>
         <w:drawing>
-          <wp:anchor distT="0" distB="0" distL="0" distR="0" simplePos="0" relativeHeight="26" behindDoc="0" locked="0" layoutInCell="0" allowOverlap="1">
+          <wp:anchor distT="0" distB="0" distL="0" distR="0" simplePos="0" relativeHeight="26" behindDoc="0" locked="0" layoutInCell="0" allowOverlap="1" wp14:anchorId="7506240C" wp14:editId="7506240D">
             <wp:simplePos x="0" y="0"/>
             <wp:positionH relativeFrom="column">
               <wp:align>center</wp:align>
@@ -18718,8 +18714,8 @@
         </w:numPr>
         <w:spacing w:line="360" w:lineRule="auto"/>
       </w:pPr>
-      <w:bookmarkStart w:id="134" w:name="__RefHeading___Toc371_391334711221322"/>
-      <w:bookmarkEnd w:id="134"/>
+      <w:bookmarkStart w:id="133" w:name="__RefHeading___Toc371_391334711221322"/>
+      <w:bookmarkEnd w:id="133"/>
       <w:r>
         <w:t>4.2.2.1</w:t>
       </w:r>
@@ -18921,7 +18917,7 @@
           <w:lang w:eastAsia="en-US" w:bidi="ar-SA"/>
         </w:rPr>
         <w:drawing>
-          <wp:anchor distT="0" distB="0" distL="0" distR="0" simplePos="0" relativeHeight="27" behindDoc="0" locked="0" layoutInCell="0" allowOverlap="1">
+          <wp:anchor distT="0" distB="0" distL="0" distR="0" simplePos="0" relativeHeight="27" behindDoc="0" locked="0" layoutInCell="0" allowOverlap="1" wp14:anchorId="7506240E" wp14:editId="7506240F">
             <wp:simplePos x="0" y="0"/>
             <wp:positionH relativeFrom="column">
               <wp:align>center</wp:align>
@@ -19108,7 +19104,7 @@
           <w:lang w:eastAsia="en-US" w:bidi="ar-SA"/>
         </w:rPr>
         <w:drawing>
-          <wp:anchor distT="0" distB="0" distL="0" distR="0" simplePos="0" relativeHeight="28" behindDoc="0" locked="0" layoutInCell="0" allowOverlap="1">
+          <wp:anchor distT="0" distB="0" distL="0" distR="0" simplePos="0" relativeHeight="28" behindDoc="0" locked="0" layoutInCell="0" allowOverlap="1" wp14:anchorId="75062410" wp14:editId="75062411">
             <wp:simplePos x="0" y="0"/>
             <wp:positionH relativeFrom="column">
               <wp:align>center</wp:align>
@@ -19487,7 +19483,7 @@
           <w:lang w:eastAsia="en-US" w:bidi="ar-SA"/>
         </w:rPr>
         <w:drawing>
-          <wp:anchor distT="0" distB="0" distL="0" distR="0" simplePos="0" relativeHeight="29" behindDoc="0" locked="0" layoutInCell="0" allowOverlap="1">
+          <wp:anchor distT="0" distB="0" distL="0" distR="0" simplePos="0" relativeHeight="29" behindDoc="0" locked="0" layoutInCell="0" allowOverlap="1" wp14:anchorId="75062412" wp14:editId="75062413">
             <wp:simplePos x="0" y="0"/>
             <wp:positionH relativeFrom="column">
               <wp:align>center</wp:align>
@@ -19564,8 +19560,8 @@
         </w:numPr>
         <w:spacing w:line="360" w:lineRule="auto"/>
       </w:pPr>
-      <w:bookmarkStart w:id="135" w:name="__RefHeading___Toc371_39133471122132221"/>
-      <w:bookmarkEnd w:id="135"/>
+      <w:bookmarkStart w:id="134" w:name="__RefHeading___Toc371_39133471122132221"/>
+      <w:bookmarkEnd w:id="134"/>
       <w:r>
         <w:t>4.2.2.2</w:t>
       </w:r>
@@ -20051,7 +20047,7 @@
           <w:lang w:eastAsia="en-US" w:bidi="ar-SA"/>
         </w:rPr>
         <w:drawing>
-          <wp:anchor distT="0" distB="0" distL="0" distR="0" simplePos="0" relativeHeight="31" behindDoc="0" locked="0" layoutInCell="0" allowOverlap="1">
+          <wp:anchor distT="0" distB="0" distL="0" distR="0" simplePos="0" relativeHeight="31" behindDoc="0" locked="0" layoutInCell="0" allowOverlap="1" wp14:anchorId="75062414" wp14:editId="75062415">
             <wp:simplePos x="0" y="0"/>
             <wp:positionH relativeFrom="column">
               <wp:align>center</wp:align>
@@ -20119,7 +20115,7 @@
           <w:lang w:eastAsia="en-US" w:bidi="ar-SA"/>
         </w:rPr>
         <w:drawing>
-          <wp:anchor distT="0" distB="0" distL="0" distR="0" simplePos="0" relativeHeight="30" behindDoc="0" locked="0" layoutInCell="0" allowOverlap="1">
+          <wp:anchor distT="0" distB="0" distL="0" distR="0" simplePos="0" relativeHeight="30" behindDoc="0" locked="0" layoutInCell="0" allowOverlap="1" wp14:anchorId="75062416" wp14:editId="75062417">
             <wp:simplePos x="0" y="0"/>
             <wp:positionH relativeFrom="column">
               <wp:align>center</wp:align>
@@ -20352,7 +20348,7 @@
           <w:lang w:eastAsia="en-US" w:bidi="ar-SA"/>
         </w:rPr>
         <w:drawing>
-          <wp:anchor distT="0" distB="0" distL="0" distR="0" simplePos="0" relativeHeight="32" behindDoc="0" locked="0" layoutInCell="0" allowOverlap="1">
+          <wp:anchor distT="0" distB="0" distL="0" distR="0" simplePos="0" relativeHeight="32" behindDoc="0" locked="0" layoutInCell="0" allowOverlap="1" wp14:anchorId="75062418" wp14:editId="75062419">
             <wp:simplePos x="0" y="0"/>
             <wp:positionH relativeFrom="column">
               <wp:align>center</wp:align>
@@ -20871,7 +20867,7 @@
         </w:rPr>
         <w:lastRenderedPageBreak/>
         <w:drawing>
-          <wp:anchor distT="0" distB="0" distL="0" distR="0" simplePos="0" relativeHeight="33" behindDoc="0" locked="0" layoutInCell="0" allowOverlap="1">
+          <wp:anchor distT="0" distB="0" distL="0" distR="0" simplePos="0" relativeHeight="33" behindDoc="0" locked="0" layoutInCell="0" allowOverlap="1" wp14:anchorId="7506241A" wp14:editId="7506241B">
             <wp:simplePos x="0" y="0"/>
             <wp:positionH relativeFrom="column">
               <wp:align>center</wp:align>
@@ -21093,7 +21089,7 @@
           <w:lang w:eastAsia="en-US" w:bidi="ar-SA"/>
         </w:rPr>
         <w:drawing>
-          <wp:anchor distT="0" distB="0" distL="0" distR="0" simplePos="0" relativeHeight="34" behindDoc="0" locked="0" layoutInCell="0" allowOverlap="1">
+          <wp:anchor distT="0" distB="0" distL="0" distR="0" simplePos="0" relativeHeight="34" behindDoc="0" locked="0" layoutInCell="0" allowOverlap="1" wp14:anchorId="7506241C" wp14:editId="7506241D">
             <wp:simplePos x="0" y="0"/>
             <wp:positionH relativeFrom="column">
               <wp:align>center</wp:align>
@@ -21894,7 +21890,7 @@
           <w:lang w:eastAsia="en-US" w:bidi="ar-SA"/>
         </w:rPr>
         <w:drawing>
-          <wp:anchor distT="0" distB="0" distL="0" distR="0" simplePos="0" relativeHeight="36" behindDoc="0" locked="0" layoutInCell="0" allowOverlap="1">
+          <wp:anchor distT="0" distB="0" distL="0" distR="0" simplePos="0" relativeHeight="36" behindDoc="0" locked="0" layoutInCell="0" allowOverlap="1" wp14:anchorId="7506241E" wp14:editId="7506241F">
             <wp:simplePos x="0" y="0"/>
             <wp:positionH relativeFrom="column">
               <wp:align>center</wp:align>
@@ -22211,7 +22207,7 @@
           <w:lang w:eastAsia="en-US" w:bidi="ar-SA"/>
         </w:rPr>
         <w:drawing>
-          <wp:anchor distT="0" distB="0" distL="0" distR="0" simplePos="0" relativeHeight="37" behindDoc="0" locked="0" layoutInCell="0" allowOverlap="1">
+          <wp:anchor distT="0" distB="0" distL="0" distR="0" simplePos="0" relativeHeight="37" behindDoc="0" locked="0" layoutInCell="0" allowOverlap="1" wp14:anchorId="75062420" wp14:editId="75062421">
             <wp:simplePos x="0" y="0"/>
             <wp:positionH relativeFrom="column">
               <wp:align>center</wp:align>
@@ -22888,7 +22884,7 @@
         </w:rPr>
         <w:lastRenderedPageBreak/>
         <w:drawing>
-          <wp:anchor distT="0" distB="0" distL="0" distR="0" simplePos="0" relativeHeight="38" behindDoc="0" locked="0" layoutInCell="0" allowOverlap="1">
+          <wp:anchor distT="0" distB="0" distL="0" distR="0" simplePos="0" relativeHeight="38" behindDoc="0" locked="0" layoutInCell="0" allowOverlap="1" wp14:anchorId="75062422" wp14:editId="75062423">
             <wp:simplePos x="0" y="0"/>
             <wp:positionH relativeFrom="column">
               <wp:align>center</wp:align>
@@ -23078,8 +23074,8 @@
         </w:numPr>
         <w:spacing w:line="360" w:lineRule="auto"/>
       </w:pPr>
-      <w:bookmarkStart w:id="136" w:name="__RefHeading___Toc371_391334711223411"/>
-      <w:bookmarkEnd w:id="136"/>
+      <w:bookmarkStart w:id="135" w:name="__RefHeading___Toc371_391334711223411"/>
+      <w:bookmarkEnd w:id="135"/>
       <w:r>
         <w:t>4.3</w:t>
       </w:r>
@@ -23219,6 +23215,27 @@
     </w:p>
     <w:p>
       <w:pPr>
+        <w:pStyle w:val="Heading4"/>
+        <w:numPr>
+          <w:ilvl w:val="0"/>
+          <w:numId w:val="0"/>
+        </w:numPr>
+        <w:ind w:left="1418"/>
+        <w:rPr>
+          <w:i w:val="0"/>
+          <w:iCs w:val="0"/>
+        </w:rPr>
+      </w:pPr>
+      <w:r>
+        <w:rPr>
+          <w:i w:val="0"/>
+          <w:iCs w:val="0"/>
+        </w:rPr>
+        <w:t>[ virustotal.com ]</w:t>
+      </w:r>
+    </w:p>
+    <w:p>
+      <w:pPr>
         <w:pStyle w:val="AAA"/>
         <w:numPr>
           <w:ilvl w:val="0"/>
@@ -23405,6 +23422,7 @@
         <w:spacing w:line="360" w:lineRule="auto"/>
       </w:pPr>
       <w:r>
+        <w:lastRenderedPageBreak/>
         <w:tab/>
       </w:r>
       <w:r>
@@ -23422,7 +23440,6 @@
         <w:spacing w:line="360" w:lineRule="auto"/>
       </w:pPr>
       <w:r>
-        <w:lastRenderedPageBreak/>
         <w:tab/>
       </w:r>
       <w:r>
@@ -23622,8 +23639,8 @@
         </w:numPr>
         <w:spacing w:line="360" w:lineRule="auto"/>
       </w:pPr>
-      <w:bookmarkStart w:id="137" w:name="__RefHeading___Toc371_391334711221322211"/>
-      <w:bookmarkEnd w:id="137"/>
+      <w:bookmarkStart w:id="136" w:name="__RefHeading___Toc371_391334711221322211"/>
+      <w:bookmarkEnd w:id="136"/>
       <w:r>
         <w:tab/>
       </w:r>
@@ -23662,8 +23679,8 @@
         </w:numPr>
         <w:spacing w:line="360" w:lineRule="auto"/>
       </w:pPr>
-      <w:bookmarkStart w:id="138" w:name="__RefHeading___Toc371_3913347112234111"/>
-      <w:bookmarkEnd w:id="138"/>
+      <w:bookmarkStart w:id="137" w:name="__RefHeading___Toc371_3913347112234111"/>
+      <w:bookmarkEnd w:id="137"/>
       <w:r>
         <w:t>4.4</w:t>
       </w:r>
@@ -23700,8 +23717,8 @@
         </w:numPr>
         <w:spacing w:line="360" w:lineRule="auto"/>
       </w:pPr>
-      <w:bookmarkStart w:id="139" w:name="__RefHeading___Toc371_39133471122132112"/>
-      <w:bookmarkEnd w:id="139"/>
+      <w:bookmarkStart w:id="138" w:name="__RefHeading___Toc371_39133471122132112"/>
+      <w:bookmarkEnd w:id="138"/>
       <w:r>
         <w:tab/>
         <w:t>4.4.1</w:t>
@@ -23740,8 +23757,8 @@
         </w:numPr>
         <w:spacing w:line="360" w:lineRule="auto"/>
       </w:pPr>
-      <w:bookmarkStart w:id="140" w:name="__RefHeading___Toc371_391334711221321121"/>
-      <w:bookmarkEnd w:id="140"/>
+      <w:bookmarkStart w:id="139" w:name="__RefHeading___Toc371_391334711221321121"/>
+      <w:bookmarkEnd w:id="139"/>
       <w:r>
         <w:tab/>
         <w:t>4.4.2</w:t>
@@ -23817,23 +23834,23 @@
       <w:pPr>
         <w:pStyle w:val="Judul"/>
       </w:pPr>
-      <w:bookmarkStart w:id="141" w:name="__RefHeading___Toc369_391334711212"/>
+      <w:bookmarkStart w:id="140" w:name="__RefHeading___Toc369_391334711212"/>
+      <w:bookmarkEnd w:id="140"/>
+      <w:r>
+        <w:t>PENUTUP</w:t>
+      </w:r>
+    </w:p>
+    <w:p>
+      <w:pPr>
+        <w:pStyle w:val="AA"/>
+        <w:numPr>
+          <w:ilvl w:val="0"/>
+          <w:numId w:val="2"/>
+        </w:numPr>
+        <w:spacing w:line="360" w:lineRule="auto"/>
+      </w:pPr>
+      <w:bookmarkStart w:id="141" w:name="__RefHeading___Toc371_391334711224"/>
       <w:bookmarkEnd w:id="141"/>
-      <w:r>
-        <w:t>PENUTUP</w:t>
-      </w:r>
-    </w:p>
-    <w:p>
-      <w:pPr>
-        <w:pStyle w:val="AA"/>
-        <w:numPr>
-          <w:ilvl w:val="0"/>
-          <w:numId w:val="2"/>
-        </w:numPr>
-        <w:spacing w:line="360" w:lineRule="auto"/>
-      </w:pPr>
-      <w:bookmarkStart w:id="142" w:name="__RefHeading___Toc371_391334711224"/>
-      <w:bookmarkEnd w:id="142"/>
       <w:r>
         <w:t>5.1</w:t>
       </w:r>
@@ -23864,8 +23881,8 @@
         </w:numPr>
         <w:spacing w:line="360" w:lineRule="auto"/>
       </w:pPr>
-      <w:bookmarkStart w:id="143" w:name="__RefHeading___Toc371_3913347112241"/>
-      <w:bookmarkEnd w:id="143"/>
+      <w:bookmarkStart w:id="142" w:name="__RefHeading___Toc371_3913347112241"/>
+      <w:bookmarkEnd w:id="142"/>
       <w:r>
         <w:t>5.2</w:t>
       </w:r>
@@ -23933,10 +23950,9 @@
       <w:pPr>
         <w:spacing w:after="140" w:line="288" w:lineRule="auto"/>
       </w:pPr>
-      <w:bookmarkStart w:id="144" w:name="Mendeley_Bookmark_GQtU0zWs3S"/>
-      <w:bookmarkStart w:id="145" w:name="Mendeley_Bookmark_qCkjCHuQAW"/>
-      <w:r>
-        <w:lastRenderedPageBreak/>
+      <w:bookmarkStart w:id="143" w:name="Mendeley_Bookmark_GQtU0zWs3S"/>
+      <w:bookmarkStart w:id="144" w:name="Mendeley_Bookmark_qCkjCHuQAW"/>
+      <w:r>
         <w:t xml:space="preserve">Achmad, Y.F. and Yulfitri, A. (2020) ‘Pengujian Sistem Pendukung Keputusan Menggunakan Black Box Testing Studi Kasus E-Wisudawan Di Institut Sains Dan Teknologi Al-Kamal’, </w:t>
       </w:r>
       <w:r>
@@ -24600,8 +24616,8 @@
       <w:r>
         <w:t xml:space="preserve"> Available at: https://www.zytrax.com/books/ldap/ (Accessed: 16 May 2022).</w:t>
       </w:r>
+      <w:bookmarkEnd w:id="143"/>
       <w:bookmarkEnd w:id="144"/>
-      <w:bookmarkEnd w:id="145"/>
     </w:p>
     <w:p>
       <w:pPr>
@@ -24620,7 +24636,6 @@
         <w:pStyle w:val="Body"/>
       </w:pPr>
       <w:r>
-        <w:lastRenderedPageBreak/>
         <w:t xml:space="preserve"> </w:t>
       </w:r>
     </w:p>
@@ -24641,7 +24656,7 @@
 </file>
 
 <file path=word/endnotes.xml><?xml version="1.0" encoding="utf-8"?>
-<w:endnotes xmlns:wpc="http://schemas.microsoft.com/office/word/2010/wordprocessingCanvas" xmlns:mc="http://schemas.openxmlformats.org/markup-compatibility/2006" xmlns:o="urn:schemas-microsoft-com:office:office" xmlns:r="http://schemas.openxmlformats.org/officeDocument/2006/relationships" xmlns:m="http://schemas.openxmlformats.org/officeDocument/2006/math" xmlns:v="urn:schemas-microsoft-com:vml" xmlns:wp14="http://schemas.microsoft.com/office/word/2010/wordprocessingDrawing" xmlns:wp="http://schemas.openxmlformats.org/drawingml/2006/wordprocessingDrawing" xmlns:w10="urn:schemas-microsoft-com:office:word" xmlns:w="http://schemas.openxmlformats.org/wordprocessingml/2006/main" xmlns:w14="http://schemas.microsoft.com/office/word/2010/wordml" xmlns:w15="http://schemas.microsoft.com/office/word/2012/wordml" xmlns:wpg="http://schemas.microsoft.com/office/word/2010/wordprocessingGroup" xmlns:wpi="http://schemas.microsoft.com/office/word/2010/wordprocessingInk" xmlns:wne="http://schemas.microsoft.com/office/word/2006/wordml" xmlns:wps="http://schemas.microsoft.com/office/word/2010/wordprocessingShape" mc:Ignorable="w14 w15 wp14">
+<w:endnotes xmlns:wpc="http://schemas.microsoft.com/office/word/2010/wordprocessingCanvas" xmlns:cx="http://schemas.microsoft.com/office/drawing/2014/chartex" xmlns:cx1="http://schemas.microsoft.com/office/drawing/2015/9/8/chartex" xmlns:cx2="http://schemas.microsoft.com/office/drawing/2015/10/21/chartex" xmlns:cx3="http://schemas.microsoft.com/office/drawing/2016/5/9/chartex" xmlns:cx4="http://schemas.microsoft.com/office/drawing/2016/5/10/chartex" xmlns:cx5="http://schemas.microsoft.com/office/drawing/2016/5/11/chartex" xmlns:cx6="http://schemas.microsoft.com/office/drawing/2016/5/12/chartex" xmlns:cx7="http://schemas.microsoft.com/office/drawing/2016/5/13/chartex" xmlns:cx8="http://schemas.microsoft.com/office/drawing/2016/5/14/chartex" xmlns:mc="http://schemas.openxmlformats.org/markup-compatibility/2006" xmlns:aink="http://schemas.microsoft.com/office/drawing/2016/ink" xmlns:am3d="http://schemas.microsoft.com/office/drawing/2017/model3d" xmlns:o="urn:schemas-microsoft-com:office:office" xmlns:oel="http://schemas.microsoft.com/office/2019/extlst" xmlns:r="http://schemas.openxmlformats.org/officeDocument/2006/relationships" xmlns:m="http://schemas.openxmlformats.org/officeDocument/2006/math" xmlns:v="urn:schemas-microsoft-com:vml" xmlns:wp14="http://schemas.microsoft.com/office/word/2010/wordprocessingDrawing" xmlns:wp="http://schemas.openxmlformats.org/drawingml/2006/wordprocessingDrawing" xmlns:w10="urn:schemas-microsoft-com:office:word" xmlns:w="http://schemas.openxmlformats.org/wordprocessingml/2006/main" xmlns:w14="http://schemas.microsoft.com/office/word/2010/wordml" xmlns:w15="http://schemas.microsoft.com/office/word/2012/wordml" xmlns:w16cex="http://schemas.microsoft.com/office/word/2018/wordml/cex" xmlns:w16cid="http://schemas.microsoft.com/office/word/2016/wordml/cid" xmlns:w16="http://schemas.microsoft.com/office/word/2018/wordml" xmlns:w16sdtdh="http://schemas.microsoft.com/office/word/2020/wordml/sdtdatahash" xmlns:w16se="http://schemas.microsoft.com/office/word/2015/wordml/symex" xmlns:wpg="http://schemas.microsoft.com/office/word/2010/wordprocessingGroup" xmlns:wpi="http://schemas.microsoft.com/office/word/2010/wordprocessingInk" xmlns:wne="http://schemas.microsoft.com/office/word/2006/wordml" xmlns:wps="http://schemas.microsoft.com/office/word/2010/wordprocessingShape" mc:Ignorable="w14 w15 w16se w16cid w16 w16cex w16sdtdh wp14">
   <w:endnote w:type="separator" w:id="-1">
     <w:p>
       <w:r>
@@ -24660,7 +24675,7 @@
 </file>
 
 <file path=word/footer1.xml><?xml version="1.0" encoding="utf-8"?>
-<w:ftr xmlns:wpc="http://schemas.microsoft.com/office/word/2010/wordprocessingCanvas" xmlns:mc="http://schemas.openxmlformats.org/markup-compatibility/2006" xmlns:o="urn:schemas-microsoft-com:office:office" xmlns:r="http://schemas.openxmlformats.org/officeDocument/2006/relationships" xmlns:m="http://schemas.openxmlformats.org/officeDocument/2006/math" xmlns:v="urn:schemas-microsoft-com:vml" xmlns:wp14="http://schemas.microsoft.com/office/word/2010/wordprocessingDrawing" xmlns:wp="http://schemas.openxmlformats.org/drawingml/2006/wordprocessingDrawing" xmlns:w10="urn:schemas-microsoft-com:office:word" xmlns:w="http://schemas.openxmlformats.org/wordprocessingml/2006/main" xmlns:w14="http://schemas.microsoft.com/office/word/2010/wordml" xmlns:w15="http://schemas.microsoft.com/office/word/2012/wordml" xmlns:wpg="http://schemas.microsoft.com/office/word/2010/wordprocessingGroup" xmlns:wpi="http://schemas.microsoft.com/office/word/2010/wordprocessingInk" xmlns:wne="http://schemas.microsoft.com/office/word/2006/wordml" xmlns:wps="http://schemas.microsoft.com/office/word/2010/wordprocessingShape" mc:Ignorable="w14 w15 wp14">
+<w:ftr xmlns:wpc="http://schemas.microsoft.com/office/word/2010/wordprocessingCanvas" xmlns:cx="http://schemas.microsoft.com/office/drawing/2014/chartex" xmlns:cx1="http://schemas.microsoft.com/office/drawing/2015/9/8/chartex" xmlns:cx2="http://schemas.microsoft.com/office/drawing/2015/10/21/chartex" xmlns:cx3="http://schemas.microsoft.com/office/drawing/2016/5/9/chartex" xmlns:cx4="http://schemas.microsoft.com/office/drawing/2016/5/10/chartex" xmlns:cx5="http://schemas.microsoft.com/office/drawing/2016/5/11/chartex" xmlns:cx6="http://schemas.microsoft.com/office/drawing/2016/5/12/chartex" xmlns:cx7="http://schemas.microsoft.com/office/drawing/2016/5/13/chartex" xmlns:cx8="http://schemas.microsoft.com/office/drawing/2016/5/14/chartex" xmlns:mc="http://schemas.openxmlformats.org/markup-compatibility/2006" xmlns:aink="http://schemas.microsoft.com/office/drawing/2016/ink" xmlns:am3d="http://schemas.microsoft.com/office/drawing/2017/model3d" xmlns:o="urn:schemas-microsoft-com:office:office" xmlns:oel="http://schemas.microsoft.com/office/2019/extlst" xmlns:r="http://schemas.openxmlformats.org/officeDocument/2006/relationships" xmlns:m="http://schemas.openxmlformats.org/officeDocument/2006/math" xmlns:v="urn:schemas-microsoft-com:vml" xmlns:wp14="http://schemas.microsoft.com/office/word/2010/wordprocessingDrawing" xmlns:wp="http://schemas.openxmlformats.org/drawingml/2006/wordprocessingDrawing" xmlns:w10="urn:schemas-microsoft-com:office:word" xmlns:w="http://schemas.openxmlformats.org/wordprocessingml/2006/main" xmlns:w14="http://schemas.microsoft.com/office/word/2010/wordml" xmlns:w15="http://schemas.microsoft.com/office/word/2012/wordml" xmlns:w16cex="http://schemas.microsoft.com/office/word/2018/wordml/cex" xmlns:w16cid="http://schemas.microsoft.com/office/word/2016/wordml/cid" xmlns:w16="http://schemas.microsoft.com/office/word/2018/wordml" xmlns:w16sdtdh="http://schemas.microsoft.com/office/word/2020/wordml/sdtdatahash" xmlns:w16se="http://schemas.microsoft.com/office/word/2015/wordml/symex" xmlns:wpg="http://schemas.microsoft.com/office/word/2010/wordprocessingGroup" xmlns:wpi="http://schemas.microsoft.com/office/word/2010/wordprocessingInk" xmlns:wne="http://schemas.microsoft.com/office/word/2006/wordml" xmlns:wps="http://schemas.microsoft.com/office/word/2010/wordprocessingShape" mc:Ignorable="w14 w15 w16se w16cid w16 w16cex w16sdtdh wp14">
   <w:p>
     <w:pPr>
       <w:pStyle w:val="Footer"/>
@@ -24689,7 +24704,7 @@
 </file>
 
 <file path=word/footer10.xml><?xml version="1.0" encoding="utf-8"?>
-<w:ftr xmlns:wpc="http://schemas.microsoft.com/office/word/2010/wordprocessingCanvas" xmlns:mc="http://schemas.openxmlformats.org/markup-compatibility/2006" xmlns:o="urn:schemas-microsoft-com:office:office" xmlns:r="http://schemas.openxmlformats.org/officeDocument/2006/relationships" xmlns:m="http://schemas.openxmlformats.org/officeDocument/2006/math" xmlns:v="urn:schemas-microsoft-com:vml" xmlns:wp14="http://schemas.microsoft.com/office/word/2010/wordprocessingDrawing" xmlns:wp="http://schemas.openxmlformats.org/drawingml/2006/wordprocessingDrawing" xmlns:w10="urn:schemas-microsoft-com:office:word" xmlns:w="http://schemas.openxmlformats.org/wordprocessingml/2006/main" xmlns:w14="http://schemas.microsoft.com/office/word/2010/wordml" xmlns:w15="http://schemas.microsoft.com/office/word/2012/wordml" xmlns:wpg="http://schemas.microsoft.com/office/word/2010/wordprocessingGroup" xmlns:wpi="http://schemas.microsoft.com/office/word/2010/wordprocessingInk" xmlns:wne="http://schemas.microsoft.com/office/word/2006/wordml" xmlns:wps="http://schemas.microsoft.com/office/word/2010/wordprocessingShape" mc:Ignorable="w14 w15 wp14">
+<w:ftr xmlns:wpc="http://schemas.microsoft.com/office/word/2010/wordprocessingCanvas" xmlns:cx="http://schemas.microsoft.com/office/drawing/2014/chartex" xmlns:cx1="http://schemas.microsoft.com/office/drawing/2015/9/8/chartex" xmlns:cx2="http://schemas.microsoft.com/office/drawing/2015/10/21/chartex" xmlns:cx3="http://schemas.microsoft.com/office/drawing/2016/5/9/chartex" xmlns:cx4="http://schemas.microsoft.com/office/drawing/2016/5/10/chartex" xmlns:cx5="http://schemas.microsoft.com/office/drawing/2016/5/11/chartex" xmlns:cx6="http://schemas.microsoft.com/office/drawing/2016/5/12/chartex" xmlns:cx7="http://schemas.microsoft.com/office/drawing/2016/5/13/chartex" xmlns:cx8="http://schemas.microsoft.com/office/drawing/2016/5/14/chartex" xmlns:mc="http://schemas.openxmlformats.org/markup-compatibility/2006" xmlns:aink="http://schemas.microsoft.com/office/drawing/2016/ink" xmlns:am3d="http://schemas.microsoft.com/office/drawing/2017/model3d" xmlns:o="urn:schemas-microsoft-com:office:office" xmlns:oel="http://schemas.microsoft.com/office/2019/extlst" xmlns:r="http://schemas.openxmlformats.org/officeDocument/2006/relationships" xmlns:m="http://schemas.openxmlformats.org/officeDocument/2006/math" xmlns:v="urn:schemas-microsoft-com:vml" xmlns:wp14="http://schemas.microsoft.com/office/word/2010/wordprocessingDrawing" xmlns:wp="http://schemas.openxmlformats.org/drawingml/2006/wordprocessingDrawing" xmlns:w10="urn:schemas-microsoft-com:office:word" xmlns:w="http://schemas.openxmlformats.org/wordprocessingml/2006/main" xmlns:w14="http://schemas.microsoft.com/office/word/2010/wordml" xmlns:w15="http://schemas.microsoft.com/office/word/2012/wordml" xmlns:w16cex="http://schemas.microsoft.com/office/word/2018/wordml/cex" xmlns:w16cid="http://schemas.microsoft.com/office/word/2016/wordml/cid" xmlns:w16="http://schemas.microsoft.com/office/word/2018/wordml" xmlns:w16sdtdh="http://schemas.microsoft.com/office/word/2020/wordml/sdtdatahash" xmlns:w16se="http://schemas.microsoft.com/office/word/2015/wordml/symex" xmlns:wpg="http://schemas.microsoft.com/office/word/2010/wordprocessingGroup" xmlns:wpi="http://schemas.microsoft.com/office/word/2010/wordprocessingInk" xmlns:wne="http://schemas.microsoft.com/office/word/2006/wordml" xmlns:wps="http://schemas.microsoft.com/office/word/2010/wordprocessingShape" mc:Ignorable="w14 w15 w16se w16cid w16 w16cex w16sdtdh wp14">
   <w:p>
     <w:pPr>
       <w:pStyle w:val="Footer"/>
@@ -24699,7 +24714,7 @@
 </file>
 
 <file path=word/footer11.xml><?xml version="1.0" encoding="utf-8"?>
-<w:ftr xmlns:wpc="http://schemas.microsoft.com/office/word/2010/wordprocessingCanvas" xmlns:mc="http://schemas.openxmlformats.org/markup-compatibility/2006" xmlns:o="urn:schemas-microsoft-com:office:office" xmlns:r="http://schemas.openxmlformats.org/officeDocument/2006/relationships" xmlns:m="http://schemas.openxmlformats.org/officeDocument/2006/math" xmlns:v="urn:schemas-microsoft-com:vml" xmlns:wp14="http://schemas.microsoft.com/office/word/2010/wordprocessingDrawing" xmlns:wp="http://schemas.openxmlformats.org/drawingml/2006/wordprocessingDrawing" xmlns:w10="urn:schemas-microsoft-com:office:word" xmlns:w="http://schemas.openxmlformats.org/wordprocessingml/2006/main" xmlns:w14="http://schemas.microsoft.com/office/word/2010/wordml" xmlns:w15="http://schemas.microsoft.com/office/word/2012/wordml" xmlns:wpg="http://schemas.microsoft.com/office/word/2010/wordprocessingGroup" xmlns:wpi="http://schemas.microsoft.com/office/word/2010/wordprocessingInk" xmlns:wne="http://schemas.microsoft.com/office/word/2006/wordml" xmlns:wps="http://schemas.microsoft.com/office/word/2010/wordprocessingShape" mc:Ignorable="w14 w15 wp14">
+<w:ftr xmlns:wpc="http://schemas.microsoft.com/office/word/2010/wordprocessingCanvas" xmlns:cx="http://schemas.microsoft.com/office/drawing/2014/chartex" xmlns:cx1="http://schemas.microsoft.com/office/drawing/2015/9/8/chartex" xmlns:cx2="http://schemas.microsoft.com/office/drawing/2015/10/21/chartex" xmlns:cx3="http://schemas.microsoft.com/office/drawing/2016/5/9/chartex" xmlns:cx4="http://schemas.microsoft.com/office/drawing/2016/5/10/chartex" xmlns:cx5="http://schemas.microsoft.com/office/drawing/2016/5/11/chartex" xmlns:cx6="http://schemas.microsoft.com/office/drawing/2016/5/12/chartex" xmlns:cx7="http://schemas.microsoft.com/office/drawing/2016/5/13/chartex" xmlns:cx8="http://schemas.microsoft.com/office/drawing/2016/5/14/chartex" xmlns:mc="http://schemas.openxmlformats.org/markup-compatibility/2006" xmlns:aink="http://schemas.microsoft.com/office/drawing/2016/ink" xmlns:am3d="http://schemas.microsoft.com/office/drawing/2017/model3d" xmlns:o="urn:schemas-microsoft-com:office:office" xmlns:oel="http://schemas.microsoft.com/office/2019/extlst" xmlns:r="http://schemas.openxmlformats.org/officeDocument/2006/relationships" xmlns:m="http://schemas.openxmlformats.org/officeDocument/2006/math" xmlns:v="urn:schemas-microsoft-com:vml" xmlns:wp14="http://schemas.microsoft.com/office/word/2010/wordprocessingDrawing" xmlns:wp="http://schemas.openxmlformats.org/drawingml/2006/wordprocessingDrawing" xmlns:w10="urn:schemas-microsoft-com:office:word" xmlns:w="http://schemas.openxmlformats.org/wordprocessingml/2006/main" xmlns:w14="http://schemas.microsoft.com/office/word/2010/wordml" xmlns:w15="http://schemas.microsoft.com/office/word/2012/wordml" xmlns:w16cex="http://schemas.microsoft.com/office/word/2018/wordml/cex" xmlns:w16cid="http://schemas.microsoft.com/office/word/2016/wordml/cid" xmlns:w16="http://schemas.microsoft.com/office/word/2018/wordml" xmlns:w16sdtdh="http://schemas.microsoft.com/office/word/2020/wordml/sdtdatahash" xmlns:w16se="http://schemas.microsoft.com/office/word/2015/wordml/symex" xmlns:wpg="http://schemas.microsoft.com/office/word/2010/wordprocessingGroup" xmlns:wpi="http://schemas.microsoft.com/office/word/2010/wordprocessingInk" xmlns:wne="http://schemas.microsoft.com/office/word/2006/wordml" xmlns:wps="http://schemas.microsoft.com/office/word/2010/wordprocessingShape" mc:Ignorable="w14 w15 w16se w16cid w16 w16cex w16sdtdh wp14">
   <w:p>
     <w:pPr>
       <w:pStyle w:val="Footer"/>
@@ -24725,7 +24740,7 @@
 </file>
 
 <file path=word/footer12.xml><?xml version="1.0" encoding="utf-8"?>
-<w:ftr xmlns:wpc="http://schemas.microsoft.com/office/word/2010/wordprocessingCanvas" xmlns:mc="http://schemas.openxmlformats.org/markup-compatibility/2006" xmlns:o="urn:schemas-microsoft-com:office:office" xmlns:r="http://schemas.openxmlformats.org/officeDocument/2006/relationships" xmlns:m="http://schemas.openxmlformats.org/officeDocument/2006/math" xmlns:v="urn:schemas-microsoft-com:vml" xmlns:wp14="http://schemas.microsoft.com/office/word/2010/wordprocessingDrawing" xmlns:wp="http://schemas.openxmlformats.org/drawingml/2006/wordprocessingDrawing" xmlns:w10="urn:schemas-microsoft-com:office:word" xmlns:w="http://schemas.openxmlformats.org/wordprocessingml/2006/main" xmlns:w14="http://schemas.microsoft.com/office/word/2010/wordml" xmlns:w15="http://schemas.microsoft.com/office/word/2012/wordml" xmlns:wpg="http://schemas.microsoft.com/office/word/2010/wordprocessingGroup" xmlns:wpi="http://schemas.microsoft.com/office/word/2010/wordprocessingInk" xmlns:wne="http://schemas.microsoft.com/office/word/2006/wordml" xmlns:wps="http://schemas.microsoft.com/office/word/2010/wordprocessingShape" mc:Ignorable="w14 w15 wp14">
+<w:ftr xmlns:wpc="http://schemas.microsoft.com/office/word/2010/wordprocessingCanvas" xmlns:cx="http://schemas.microsoft.com/office/drawing/2014/chartex" xmlns:cx1="http://schemas.microsoft.com/office/drawing/2015/9/8/chartex" xmlns:cx2="http://schemas.microsoft.com/office/drawing/2015/10/21/chartex" xmlns:cx3="http://schemas.microsoft.com/office/drawing/2016/5/9/chartex" xmlns:cx4="http://schemas.microsoft.com/office/drawing/2016/5/10/chartex" xmlns:cx5="http://schemas.microsoft.com/office/drawing/2016/5/11/chartex" xmlns:cx6="http://schemas.microsoft.com/office/drawing/2016/5/12/chartex" xmlns:cx7="http://schemas.microsoft.com/office/drawing/2016/5/13/chartex" xmlns:cx8="http://schemas.microsoft.com/office/drawing/2016/5/14/chartex" xmlns:mc="http://schemas.openxmlformats.org/markup-compatibility/2006" xmlns:aink="http://schemas.microsoft.com/office/drawing/2016/ink" xmlns:am3d="http://schemas.microsoft.com/office/drawing/2017/model3d" xmlns:o="urn:schemas-microsoft-com:office:office" xmlns:oel="http://schemas.microsoft.com/office/2019/extlst" xmlns:r="http://schemas.openxmlformats.org/officeDocument/2006/relationships" xmlns:m="http://schemas.openxmlformats.org/officeDocument/2006/math" xmlns:v="urn:schemas-microsoft-com:vml" xmlns:wp14="http://schemas.microsoft.com/office/word/2010/wordprocessingDrawing" xmlns:wp="http://schemas.openxmlformats.org/drawingml/2006/wordprocessingDrawing" xmlns:w10="urn:schemas-microsoft-com:office:word" xmlns:w="http://schemas.openxmlformats.org/wordprocessingml/2006/main" xmlns:w14="http://schemas.microsoft.com/office/word/2010/wordml" xmlns:w15="http://schemas.microsoft.com/office/word/2012/wordml" xmlns:w16cex="http://schemas.microsoft.com/office/word/2018/wordml/cex" xmlns:w16cid="http://schemas.microsoft.com/office/word/2016/wordml/cid" xmlns:w16="http://schemas.microsoft.com/office/word/2018/wordml" xmlns:w16sdtdh="http://schemas.microsoft.com/office/word/2020/wordml/sdtdatahash" xmlns:w16se="http://schemas.microsoft.com/office/word/2015/wordml/symex" xmlns:wpg="http://schemas.microsoft.com/office/word/2010/wordprocessingGroup" xmlns:wpi="http://schemas.microsoft.com/office/word/2010/wordprocessingInk" xmlns:wne="http://schemas.microsoft.com/office/word/2006/wordml" xmlns:wps="http://schemas.microsoft.com/office/word/2010/wordprocessingShape" mc:Ignorable="w14 w15 w16se w16cid w16 w16cex w16sdtdh wp14">
   <w:p>
     <w:pPr>
       <w:pStyle w:val="Footer"/>
@@ -24754,7 +24769,7 @@
 </file>
 
 <file path=word/footer13.xml><?xml version="1.0" encoding="utf-8"?>
-<w:ftr xmlns:wpc="http://schemas.microsoft.com/office/word/2010/wordprocessingCanvas" xmlns:mc="http://schemas.openxmlformats.org/markup-compatibility/2006" xmlns:o="urn:schemas-microsoft-com:office:office" xmlns:r="http://schemas.openxmlformats.org/officeDocument/2006/relationships" xmlns:m="http://schemas.openxmlformats.org/officeDocument/2006/math" xmlns:v="urn:schemas-microsoft-com:vml" xmlns:wp14="http://schemas.microsoft.com/office/word/2010/wordprocessingDrawing" xmlns:wp="http://schemas.openxmlformats.org/drawingml/2006/wordprocessingDrawing" xmlns:w10="urn:schemas-microsoft-com:office:word" xmlns:w="http://schemas.openxmlformats.org/wordprocessingml/2006/main" xmlns:w14="http://schemas.microsoft.com/office/word/2010/wordml" xmlns:w15="http://schemas.microsoft.com/office/word/2012/wordml" xmlns:wpg="http://schemas.microsoft.com/office/word/2010/wordprocessingGroup" xmlns:wpi="http://schemas.microsoft.com/office/word/2010/wordprocessingInk" xmlns:wne="http://schemas.microsoft.com/office/word/2006/wordml" xmlns:wps="http://schemas.microsoft.com/office/word/2010/wordprocessingShape" mc:Ignorable="w14 w15 wp14">
+<w:ftr xmlns:wpc="http://schemas.microsoft.com/office/word/2010/wordprocessingCanvas" xmlns:cx="http://schemas.microsoft.com/office/drawing/2014/chartex" xmlns:cx1="http://schemas.microsoft.com/office/drawing/2015/9/8/chartex" xmlns:cx2="http://schemas.microsoft.com/office/drawing/2015/10/21/chartex" xmlns:cx3="http://schemas.microsoft.com/office/drawing/2016/5/9/chartex" xmlns:cx4="http://schemas.microsoft.com/office/drawing/2016/5/10/chartex" xmlns:cx5="http://schemas.microsoft.com/office/drawing/2016/5/11/chartex" xmlns:cx6="http://schemas.microsoft.com/office/drawing/2016/5/12/chartex" xmlns:cx7="http://schemas.microsoft.com/office/drawing/2016/5/13/chartex" xmlns:cx8="http://schemas.microsoft.com/office/drawing/2016/5/14/chartex" xmlns:mc="http://schemas.openxmlformats.org/markup-compatibility/2006" xmlns:aink="http://schemas.microsoft.com/office/drawing/2016/ink" xmlns:am3d="http://schemas.microsoft.com/office/drawing/2017/model3d" xmlns:o="urn:schemas-microsoft-com:office:office" xmlns:oel="http://schemas.microsoft.com/office/2019/extlst" xmlns:r="http://schemas.openxmlformats.org/officeDocument/2006/relationships" xmlns:m="http://schemas.openxmlformats.org/officeDocument/2006/math" xmlns:v="urn:schemas-microsoft-com:vml" xmlns:wp14="http://schemas.microsoft.com/office/word/2010/wordprocessingDrawing" xmlns:wp="http://schemas.openxmlformats.org/drawingml/2006/wordprocessingDrawing" xmlns:w10="urn:schemas-microsoft-com:office:word" xmlns:w="http://schemas.openxmlformats.org/wordprocessingml/2006/main" xmlns:w14="http://schemas.microsoft.com/office/word/2010/wordml" xmlns:w15="http://schemas.microsoft.com/office/word/2012/wordml" xmlns:w16cex="http://schemas.microsoft.com/office/word/2018/wordml/cex" xmlns:w16cid="http://schemas.microsoft.com/office/word/2016/wordml/cid" xmlns:w16="http://schemas.microsoft.com/office/word/2018/wordml" xmlns:w16sdtdh="http://schemas.microsoft.com/office/word/2020/wordml/sdtdatahash" xmlns:w16se="http://schemas.microsoft.com/office/word/2015/wordml/symex" xmlns:wpg="http://schemas.microsoft.com/office/word/2010/wordprocessingGroup" xmlns:wpi="http://schemas.microsoft.com/office/word/2010/wordprocessingInk" xmlns:wne="http://schemas.microsoft.com/office/word/2006/wordml" xmlns:wps="http://schemas.microsoft.com/office/word/2010/wordprocessingShape" mc:Ignorable="w14 w15 w16se w16cid w16 w16cex w16sdtdh wp14">
   <w:p>
     <w:pPr>
       <w:pStyle w:val="Footer"/>
@@ -24764,7 +24779,7 @@
 </file>
 
 <file path=word/footer14.xml><?xml version="1.0" encoding="utf-8"?>
-<w:ftr xmlns:wpc="http://schemas.microsoft.com/office/word/2010/wordprocessingCanvas" xmlns:mc="http://schemas.openxmlformats.org/markup-compatibility/2006" xmlns:o="urn:schemas-microsoft-com:office:office" xmlns:r="http://schemas.openxmlformats.org/officeDocument/2006/relationships" xmlns:m="http://schemas.openxmlformats.org/officeDocument/2006/math" xmlns:v="urn:schemas-microsoft-com:vml" xmlns:wp14="http://schemas.microsoft.com/office/word/2010/wordprocessingDrawing" xmlns:wp="http://schemas.openxmlformats.org/drawingml/2006/wordprocessingDrawing" xmlns:w10="urn:schemas-microsoft-com:office:word" xmlns:w="http://schemas.openxmlformats.org/wordprocessingml/2006/main" xmlns:w14="http://schemas.microsoft.com/office/word/2010/wordml" xmlns:w15="http://schemas.microsoft.com/office/word/2012/wordml" xmlns:wpg="http://schemas.microsoft.com/office/word/2010/wordprocessingGroup" xmlns:wpi="http://schemas.microsoft.com/office/word/2010/wordprocessingInk" xmlns:wne="http://schemas.microsoft.com/office/word/2006/wordml" xmlns:wps="http://schemas.microsoft.com/office/word/2010/wordprocessingShape" mc:Ignorable="w14 w15 wp14">
+<w:ftr xmlns:wpc="http://schemas.microsoft.com/office/word/2010/wordprocessingCanvas" xmlns:cx="http://schemas.microsoft.com/office/drawing/2014/chartex" xmlns:cx1="http://schemas.microsoft.com/office/drawing/2015/9/8/chartex" xmlns:cx2="http://schemas.microsoft.com/office/drawing/2015/10/21/chartex" xmlns:cx3="http://schemas.microsoft.com/office/drawing/2016/5/9/chartex" xmlns:cx4="http://schemas.microsoft.com/office/drawing/2016/5/10/chartex" xmlns:cx5="http://schemas.microsoft.com/office/drawing/2016/5/11/chartex" xmlns:cx6="http://schemas.microsoft.com/office/drawing/2016/5/12/chartex" xmlns:cx7="http://schemas.microsoft.com/office/drawing/2016/5/13/chartex" xmlns:cx8="http://schemas.microsoft.com/office/drawing/2016/5/14/chartex" xmlns:mc="http://schemas.openxmlformats.org/markup-compatibility/2006" xmlns:aink="http://schemas.microsoft.com/office/drawing/2016/ink" xmlns:am3d="http://schemas.microsoft.com/office/drawing/2017/model3d" xmlns:o="urn:schemas-microsoft-com:office:office" xmlns:oel="http://schemas.microsoft.com/office/2019/extlst" xmlns:r="http://schemas.openxmlformats.org/officeDocument/2006/relationships" xmlns:m="http://schemas.openxmlformats.org/officeDocument/2006/math" xmlns:v="urn:schemas-microsoft-com:vml" xmlns:wp14="http://schemas.microsoft.com/office/word/2010/wordprocessingDrawing" xmlns:wp="http://schemas.openxmlformats.org/drawingml/2006/wordprocessingDrawing" xmlns:w10="urn:schemas-microsoft-com:office:word" xmlns:w="http://schemas.openxmlformats.org/wordprocessingml/2006/main" xmlns:w14="http://schemas.microsoft.com/office/word/2010/wordml" xmlns:w15="http://schemas.microsoft.com/office/word/2012/wordml" xmlns:w16cex="http://schemas.microsoft.com/office/word/2018/wordml/cex" xmlns:w16cid="http://schemas.microsoft.com/office/word/2016/wordml/cid" xmlns:w16="http://schemas.microsoft.com/office/word/2018/wordml" xmlns:w16sdtdh="http://schemas.microsoft.com/office/word/2020/wordml/sdtdatahash" xmlns:w16se="http://schemas.microsoft.com/office/word/2015/wordml/symex" xmlns:wpg="http://schemas.microsoft.com/office/word/2010/wordprocessingGroup" xmlns:wpi="http://schemas.microsoft.com/office/word/2010/wordprocessingInk" xmlns:wne="http://schemas.microsoft.com/office/word/2006/wordml" xmlns:wps="http://schemas.microsoft.com/office/word/2010/wordprocessingShape" mc:Ignorable="w14 w15 w16se w16cid w16 w16cex w16sdtdh wp14">
   <w:p>
     <w:pPr>
       <w:pStyle w:val="Footer"/>
@@ -24774,7 +24789,7 @@
 </file>
 
 <file path=word/footer15.xml><?xml version="1.0" encoding="utf-8"?>
-<w:ftr xmlns:wpc="http://schemas.microsoft.com/office/word/2010/wordprocessingCanvas" xmlns:mc="http://schemas.openxmlformats.org/markup-compatibility/2006" xmlns:o="urn:schemas-microsoft-com:office:office" xmlns:r="http://schemas.openxmlformats.org/officeDocument/2006/relationships" xmlns:m="http://schemas.openxmlformats.org/officeDocument/2006/math" xmlns:v="urn:schemas-microsoft-com:vml" xmlns:wp14="http://schemas.microsoft.com/office/word/2010/wordprocessingDrawing" xmlns:wp="http://schemas.openxmlformats.org/drawingml/2006/wordprocessingDrawing" xmlns:w10="urn:schemas-microsoft-com:office:word" xmlns:w="http://schemas.openxmlformats.org/wordprocessingml/2006/main" xmlns:w14="http://schemas.microsoft.com/office/word/2010/wordml" xmlns:w15="http://schemas.microsoft.com/office/word/2012/wordml" xmlns:wpg="http://schemas.microsoft.com/office/word/2010/wordprocessingGroup" xmlns:wpi="http://schemas.microsoft.com/office/word/2010/wordprocessingInk" xmlns:wne="http://schemas.microsoft.com/office/word/2006/wordml" xmlns:wps="http://schemas.microsoft.com/office/word/2010/wordprocessingShape" mc:Ignorable="w14 w15 wp14">
+<w:ftr xmlns:wpc="http://schemas.microsoft.com/office/word/2010/wordprocessingCanvas" xmlns:cx="http://schemas.microsoft.com/office/drawing/2014/chartex" xmlns:cx1="http://schemas.microsoft.com/office/drawing/2015/9/8/chartex" xmlns:cx2="http://schemas.microsoft.com/office/drawing/2015/10/21/chartex" xmlns:cx3="http://schemas.microsoft.com/office/drawing/2016/5/9/chartex" xmlns:cx4="http://schemas.microsoft.com/office/drawing/2016/5/10/chartex" xmlns:cx5="http://schemas.microsoft.com/office/drawing/2016/5/11/chartex" xmlns:cx6="http://schemas.microsoft.com/office/drawing/2016/5/12/chartex" xmlns:cx7="http://schemas.microsoft.com/office/drawing/2016/5/13/chartex" xmlns:cx8="http://schemas.microsoft.com/office/drawing/2016/5/14/chartex" xmlns:mc="http://schemas.openxmlformats.org/markup-compatibility/2006" xmlns:aink="http://schemas.microsoft.com/office/drawing/2016/ink" xmlns:am3d="http://schemas.microsoft.com/office/drawing/2017/model3d" xmlns:o="urn:schemas-microsoft-com:office:office" xmlns:oel="http://schemas.microsoft.com/office/2019/extlst" xmlns:r="http://schemas.openxmlformats.org/officeDocument/2006/relationships" xmlns:m="http://schemas.openxmlformats.org/officeDocument/2006/math" xmlns:v="urn:schemas-microsoft-com:vml" xmlns:wp14="http://schemas.microsoft.com/office/word/2010/wordprocessingDrawing" xmlns:wp="http://schemas.openxmlformats.org/drawingml/2006/wordprocessingDrawing" xmlns:w10="urn:schemas-microsoft-com:office:word" xmlns:w="http://schemas.openxmlformats.org/wordprocessingml/2006/main" xmlns:w14="http://schemas.microsoft.com/office/word/2010/wordml" xmlns:w15="http://schemas.microsoft.com/office/word/2012/wordml" xmlns:w16cex="http://schemas.microsoft.com/office/word/2018/wordml/cex" xmlns:w16cid="http://schemas.microsoft.com/office/word/2016/wordml/cid" xmlns:w16="http://schemas.microsoft.com/office/word/2018/wordml" xmlns:w16sdtdh="http://schemas.microsoft.com/office/word/2020/wordml/sdtdatahash" xmlns:w16se="http://schemas.microsoft.com/office/word/2015/wordml/symex" xmlns:wpg="http://schemas.microsoft.com/office/word/2010/wordprocessingGroup" xmlns:wpi="http://schemas.microsoft.com/office/word/2010/wordprocessingInk" xmlns:wne="http://schemas.microsoft.com/office/word/2006/wordml" xmlns:wps="http://schemas.microsoft.com/office/word/2010/wordprocessingShape" mc:Ignorable="w14 w15 w16se w16cid w16 w16cex w16sdtdh wp14">
   <w:p>
     <w:pPr>
       <w:pStyle w:val="Footer"/>
@@ -24803,7 +24818,7 @@
 </file>
 
 <file path=word/footer16.xml><?xml version="1.0" encoding="utf-8"?>
-<w:ftr xmlns:wpc="http://schemas.microsoft.com/office/word/2010/wordprocessingCanvas" xmlns:mc="http://schemas.openxmlformats.org/markup-compatibility/2006" xmlns:o="urn:schemas-microsoft-com:office:office" xmlns:r="http://schemas.openxmlformats.org/officeDocument/2006/relationships" xmlns:m="http://schemas.openxmlformats.org/officeDocument/2006/math" xmlns:v="urn:schemas-microsoft-com:vml" xmlns:wp14="http://schemas.microsoft.com/office/word/2010/wordprocessingDrawing" xmlns:wp="http://schemas.openxmlformats.org/drawingml/2006/wordprocessingDrawing" xmlns:w10="urn:schemas-microsoft-com:office:word" xmlns:w="http://schemas.openxmlformats.org/wordprocessingml/2006/main" xmlns:w14="http://schemas.microsoft.com/office/word/2010/wordml" xmlns:w15="http://schemas.microsoft.com/office/word/2012/wordml" xmlns:wpg="http://schemas.microsoft.com/office/word/2010/wordprocessingGroup" xmlns:wpi="http://schemas.microsoft.com/office/word/2010/wordprocessingInk" xmlns:wne="http://schemas.microsoft.com/office/word/2006/wordml" xmlns:wps="http://schemas.microsoft.com/office/word/2010/wordprocessingShape" mc:Ignorable="w14 w15 wp14">
+<w:ftr xmlns:wpc="http://schemas.microsoft.com/office/word/2010/wordprocessingCanvas" xmlns:cx="http://schemas.microsoft.com/office/drawing/2014/chartex" xmlns:cx1="http://schemas.microsoft.com/office/drawing/2015/9/8/chartex" xmlns:cx2="http://schemas.microsoft.com/office/drawing/2015/10/21/chartex" xmlns:cx3="http://schemas.microsoft.com/office/drawing/2016/5/9/chartex" xmlns:cx4="http://schemas.microsoft.com/office/drawing/2016/5/10/chartex" xmlns:cx5="http://schemas.microsoft.com/office/drawing/2016/5/11/chartex" xmlns:cx6="http://schemas.microsoft.com/office/drawing/2016/5/12/chartex" xmlns:cx7="http://schemas.microsoft.com/office/drawing/2016/5/13/chartex" xmlns:cx8="http://schemas.microsoft.com/office/drawing/2016/5/14/chartex" xmlns:mc="http://schemas.openxmlformats.org/markup-compatibility/2006" xmlns:aink="http://schemas.microsoft.com/office/drawing/2016/ink" xmlns:am3d="http://schemas.microsoft.com/office/drawing/2017/model3d" xmlns:o="urn:schemas-microsoft-com:office:office" xmlns:oel="http://schemas.microsoft.com/office/2019/extlst" xmlns:r="http://schemas.openxmlformats.org/officeDocument/2006/relationships" xmlns:m="http://schemas.openxmlformats.org/officeDocument/2006/math" xmlns:v="urn:schemas-microsoft-com:vml" xmlns:wp14="http://schemas.microsoft.com/office/word/2010/wordprocessingDrawing" xmlns:wp="http://schemas.openxmlformats.org/drawingml/2006/wordprocessingDrawing" xmlns:w10="urn:schemas-microsoft-com:office:word" xmlns:w="http://schemas.openxmlformats.org/wordprocessingml/2006/main" xmlns:w14="http://schemas.microsoft.com/office/word/2010/wordml" xmlns:w15="http://schemas.microsoft.com/office/word/2012/wordml" xmlns:w16cex="http://schemas.microsoft.com/office/word/2018/wordml/cex" xmlns:w16cid="http://schemas.microsoft.com/office/word/2016/wordml/cid" xmlns:w16="http://schemas.microsoft.com/office/word/2018/wordml" xmlns:w16sdtdh="http://schemas.microsoft.com/office/word/2020/wordml/sdtdatahash" xmlns:w16se="http://schemas.microsoft.com/office/word/2015/wordml/symex" xmlns:wpg="http://schemas.microsoft.com/office/word/2010/wordprocessingGroup" xmlns:wpi="http://schemas.microsoft.com/office/word/2010/wordprocessingInk" xmlns:wne="http://schemas.microsoft.com/office/word/2006/wordml" xmlns:wps="http://schemas.microsoft.com/office/word/2010/wordprocessingShape" mc:Ignorable="w14 w15 w16se w16cid w16 w16cex w16sdtdh wp14">
   <w:p>
     <w:pPr>
       <w:pStyle w:val="Footer"/>
@@ -24832,7 +24847,7 @@
 </file>
 
 <file path=word/footer17.xml><?xml version="1.0" encoding="utf-8"?>
-<w:ftr xmlns:wpc="http://schemas.microsoft.com/office/word/2010/wordprocessingCanvas" xmlns:mc="http://schemas.openxmlformats.org/markup-compatibility/2006" xmlns:o="urn:schemas-microsoft-com:office:office" xmlns:r="http://schemas.openxmlformats.org/officeDocument/2006/relationships" xmlns:m="http://schemas.openxmlformats.org/officeDocument/2006/math" xmlns:v="urn:schemas-microsoft-com:vml" xmlns:wp14="http://schemas.microsoft.com/office/word/2010/wordprocessingDrawing" xmlns:wp="http://schemas.openxmlformats.org/drawingml/2006/wordprocessingDrawing" xmlns:w10="urn:schemas-microsoft-com:office:word" xmlns:w="http://schemas.openxmlformats.org/wordprocessingml/2006/main" xmlns:w14="http://schemas.microsoft.com/office/word/2010/wordml" xmlns:w15="http://schemas.microsoft.com/office/word/2012/wordml" xmlns:wpg="http://schemas.microsoft.com/office/word/2010/wordprocessingGroup" xmlns:wpi="http://schemas.microsoft.com/office/word/2010/wordprocessingInk" xmlns:wne="http://schemas.microsoft.com/office/word/2006/wordml" xmlns:wps="http://schemas.microsoft.com/office/word/2010/wordprocessingShape" mc:Ignorable="w14 w15 wp14">
+<w:ftr xmlns:wpc="http://schemas.microsoft.com/office/word/2010/wordprocessingCanvas" xmlns:cx="http://schemas.microsoft.com/office/drawing/2014/chartex" xmlns:cx1="http://schemas.microsoft.com/office/drawing/2015/9/8/chartex" xmlns:cx2="http://schemas.microsoft.com/office/drawing/2015/10/21/chartex" xmlns:cx3="http://schemas.microsoft.com/office/drawing/2016/5/9/chartex" xmlns:cx4="http://schemas.microsoft.com/office/drawing/2016/5/10/chartex" xmlns:cx5="http://schemas.microsoft.com/office/drawing/2016/5/11/chartex" xmlns:cx6="http://schemas.microsoft.com/office/drawing/2016/5/12/chartex" xmlns:cx7="http://schemas.microsoft.com/office/drawing/2016/5/13/chartex" xmlns:cx8="http://schemas.microsoft.com/office/drawing/2016/5/14/chartex" xmlns:mc="http://schemas.openxmlformats.org/markup-compatibility/2006" xmlns:aink="http://schemas.microsoft.com/office/drawing/2016/ink" xmlns:am3d="http://schemas.microsoft.com/office/drawing/2017/model3d" xmlns:o="urn:schemas-microsoft-com:office:office" xmlns:oel="http://schemas.microsoft.com/office/2019/extlst" xmlns:r="http://schemas.openxmlformats.org/officeDocument/2006/relationships" xmlns:m="http://schemas.openxmlformats.org/officeDocument/2006/math" xmlns:v="urn:schemas-microsoft-com:vml" xmlns:wp14="http://schemas.microsoft.com/office/word/2010/wordprocessingDrawing" xmlns:wp="http://schemas.openxmlformats.org/drawingml/2006/wordprocessingDrawing" xmlns:w10="urn:schemas-microsoft-com:office:word" xmlns:w="http://schemas.openxmlformats.org/wordprocessingml/2006/main" xmlns:w14="http://schemas.microsoft.com/office/word/2010/wordml" xmlns:w15="http://schemas.microsoft.com/office/word/2012/wordml" xmlns:w16cex="http://schemas.microsoft.com/office/word/2018/wordml/cex" xmlns:w16cid="http://schemas.microsoft.com/office/word/2016/wordml/cid" xmlns:w16="http://schemas.microsoft.com/office/word/2018/wordml" xmlns:w16sdtdh="http://schemas.microsoft.com/office/word/2020/wordml/sdtdatahash" xmlns:w16se="http://schemas.microsoft.com/office/word/2015/wordml/symex" xmlns:wpg="http://schemas.microsoft.com/office/word/2010/wordprocessingGroup" xmlns:wpi="http://schemas.microsoft.com/office/word/2010/wordprocessingInk" xmlns:wne="http://schemas.microsoft.com/office/word/2006/wordml" xmlns:wps="http://schemas.microsoft.com/office/word/2010/wordprocessingShape" mc:Ignorable="w14 w15 w16se w16cid w16 w16cex w16sdtdh wp14">
   <w:p>
     <w:pPr>
       <w:pStyle w:val="Footer"/>
@@ -24858,7 +24873,7 @@
 </file>
 
 <file path=word/footer18.xml><?xml version="1.0" encoding="utf-8"?>
-<w:ftr xmlns:wpc="http://schemas.microsoft.com/office/word/2010/wordprocessingCanvas" xmlns:mc="http://schemas.openxmlformats.org/markup-compatibility/2006" xmlns:o="urn:schemas-microsoft-com:office:office" xmlns:r="http://schemas.openxmlformats.org/officeDocument/2006/relationships" xmlns:m="http://schemas.openxmlformats.org/officeDocument/2006/math" xmlns:v="urn:schemas-microsoft-com:vml" xmlns:wp14="http://schemas.microsoft.com/office/word/2010/wordprocessingDrawing" xmlns:wp="http://schemas.openxmlformats.org/drawingml/2006/wordprocessingDrawing" xmlns:w10="urn:schemas-microsoft-com:office:word" xmlns:w="http://schemas.openxmlformats.org/wordprocessingml/2006/main" xmlns:w14="http://schemas.microsoft.com/office/word/2010/wordml" xmlns:w15="http://schemas.microsoft.com/office/word/2012/wordml" xmlns:wpg="http://schemas.microsoft.com/office/word/2010/wordprocessingGroup" xmlns:wpi="http://schemas.microsoft.com/office/word/2010/wordprocessingInk" xmlns:wne="http://schemas.microsoft.com/office/word/2006/wordml" xmlns:wps="http://schemas.microsoft.com/office/word/2010/wordprocessingShape" mc:Ignorable="w14 w15 wp14">
+<w:ftr xmlns:wpc="http://schemas.microsoft.com/office/word/2010/wordprocessingCanvas" xmlns:cx="http://schemas.microsoft.com/office/drawing/2014/chartex" xmlns:cx1="http://schemas.microsoft.com/office/drawing/2015/9/8/chartex" xmlns:cx2="http://schemas.microsoft.com/office/drawing/2015/10/21/chartex" xmlns:cx3="http://schemas.microsoft.com/office/drawing/2016/5/9/chartex" xmlns:cx4="http://schemas.microsoft.com/office/drawing/2016/5/10/chartex" xmlns:cx5="http://schemas.microsoft.com/office/drawing/2016/5/11/chartex" xmlns:cx6="http://schemas.microsoft.com/office/drawing/2016/5/12/chartex" xmlns:cx7="http://schemas.microsoft.com/office/drawing/2016/5/13/chartex" xmlns:cx8="http://schemas.microsoft.com/office/drawing/2016/5/14/chartex" xmlns:mc="http://schemas.openxmlformats.org/markup-compatibility/2006" xmlns:aink="http://schemas.microsoft.com/office/drawing/2016/ink" xmlns:am3d="http://schemas.microsoft.com/office/drawing/2017/model3d" xmlns:o="urn:schemas-microsoft-com:office:office" xmlns:oel="http://schemas.microsoft.com/office/2019/extlst" xmlns:r="http://schemas.openxmlformats.org/officeDocument/2006/relationships" xmlns:m="http://schemas.openxmlformats.org/officeDocument/2006/math" xmlns:v="urn:schemas-microsoft-com:vml" xmlns:wp14="http://schemas.microsoft.com/office/word/2010/wordprocessingDrawing" xmlns:wp="http://schemas.openxmlformats.org/drawingml/2006/wordprocessingDrawing" xmlns:w10="urn:schemas-microsoft-com:office:word" xmlns:w="http://schemas.openxmlformats.org/wordprocessingml/2006/main" xmlns:w14="http://schemas.microsoft.com/office/word/2010/wordml" xmlns:w15="http://schemas.microsoft.com/office/word/2012/wordml" xmlns:w16cex="http://schemas.microsoft.com/office/word/2018/wordml/cex" xmlns:w16cid="http://schemas.microsoft.com/office/word/2016/wordml/cid" xmlns:w16="http://schemas.microsoft.com/office/word/2018/wordml" xmlns:w16sdtdh="http://schemas.microsoft.com/office/word/2020/wordml/sdtdatahash" xmlns:w16se="http://schemas.microsoft.com/office/word/2015/wordml/symex" xmlns:wpg="http://schemas.microsoft.com/office/word/2010/wordprocessingGroup" xmlns:wpi="http://schemas.microsoft.com/office/word/2010/wordprocessingInk" xmlns:wne="http://schemas.microsoft.com/office/word/2006/wordml" xmlns:wps="http://schemas.microsoft.com/office/word/2010/wordprocessingShape" mc:Ignorable="w14 w15 w16se w16cid w16 w16cex w16sdtdh wp14">
   <w:p>
     <w:pPr>
       <w:pStyle w:val="Footer"/>
@@ -24887,7 +24902,7 @@
 </file>
 
 <file path=word/footer19.xml><?xml version="1.0" encoding="utf-8"?>
-<w:ftr xmlns:wpc="http://schemas.microsoft.com/office/word/2010/wordprocessingCanvas" xmlns:mc="http://schemas.openxmlformats.org/markup-compatibility/2006" xmlns:o="urn:schemas-microsoft-com:office:office" xmlns:r="http://schemas.openxmlformats.org/officeDocument/2006/relationships" xmlns:m="http://schemas.openxmlformats.org/officeDocument/2006/math" xmlns:v="urn:schemas-microsoft-com:vml" xmlns:wp14="http://schemas.microsoft.com/office/word/2010/wordprocessingDrawing" xmlns:wp="http://schemas.openxmlformats.org/drawingml/2006/wordprocessingDrawing" xmlns:w10="urn:schemas-microsoft-com:office:word" xmlns:w="http://schemas.openxmlformats.org/wordprocessingml/2006/main" xmlns:w14="http://schemas.microsoft.com/office/word/2010/wordml" xmlns:w15="http://schemas.microsoft.com/office/word/2012/wordml" xmlns:wpg="http://schemas.microsoft.com/office/word/2010/wordprocessingGroup" xmlns:wpi="http://schemas.microsoft.com/office/word/2010/wordprocessingInk" xmlns:wne="http://schemas.microsoft.com/office/word/2006/wordml" xmlns:wps="http://schemas.microsoft.com/office/word/2010/wordprocessingShape" mc:Ignorable="w14 w15 wp14">
+<w:ftr xmlns:wpc="http://schemas.microsoft.com/office/word/2010/wordprocessingCanvas" xmlns:cx="http://schemas.microsoft.com/office/drawing/2014/chartex" xmlns:cx1="http://schemas.microsoft.com/office/drawing/2015/9/8/chartex" xmlns:cx2="http://schemas.microsoft.com/office/drawing/2015/10/21/chartex" xmlns:cx3="http://schemas.microsoft.com/office/drawing/2016/5/9/chartex" xmlns:cx4="http://schemas.microsoft.com/office/drawing/2016/5/10/chartex" xmlns:cx5="http://schemas.microsoft.com/office/drawing/2016/5/11/chartex" xmlns:cx6="http://schemas.microsoft.com/office/drawing/2016/5/12/chartex" xmlns:cx7="http://schemas.microsoft.com/office/drawing/2016/5/13/chartex" xmlns:cx8="http://schemas.microsoft.com/office/drawing/2016/5/14/chartex" xmlns:mc="http://schemas.openxmlformats.org/markup-compatibility/2006" xmlns:aink="http://schemas.microsoft.com/office/drawing/2016/ink" xmlns:am3d="http://schemas.microsoft.com/office/drawing/2017/model3d" xmlns:o="urn:schemas-microsoft-com:office:office" xmlns:oel="http://schemas.microsoft.com/office/2019/extlst" xmlns:r="http://schemas.openxmlformats.org/officeDocument/2006/relationships" xmlns:m="http://schemas.openxmlformats.org/officeDocument/2006/math" xmlns:v="urn:schemas-microsoft-com:vml" xmlns:wp14="http://schemas.microsoft.com/office/word/2010/wordprocessingDrawing" xmlns:wp="http://schemas.openxmlformats.org/drawingml/2006/wordprocessingDrawing" xmlns:w10="urn:schemas-microsoft-com:office:word" xmlns:w="http://schemas.openxmlformats.org/wordprocessingml/2006/main" xmlns:w14="http://schemas.microsoft.com/office/word/2010/wordml" xmlns:w15="http://schemas.microsoft.com/office/word/2012/wordml" xmlns:w16cex="http://schemas.microsoft.com/office/word/2018/wordml/cex" xmlns:w16cid="http://schemas.microsoft.com/office/word/2016/wordml/cid" xmlns:w16="http://schemas.microsoft.com/office/word/2018/wordml" xmlns:w16sdtdh="http://schemas.microsoft.com/office/word/2020/wordml/sdtdatahash" xmlns:w16se="http://schemas.microsoft.com/office/word/2015/wordml/symex" xmlns:wpg="http://schemas.microsoft.com/office/word/2010/wordprocessingGroup" xmlns:wpi="http://schemas.microsoft.com/office/word/2010/wordprocessingInk" xmlns:wne="http://schemas.microsoft.com/office/word/2006/wordml" xmlns:wps="http://schemas.microsoft.com/office/word/2010/wordprocessingShape" mc:Ignorable="w14 w15 w16se w16cid w16 w16cex w16sdtdh wp14">
   <w:p>
     <w:pPr>
       <w:pStyle w:val="Footer"/>
@@ -24916,7 +24931,7 @@
 </file>
 
 <file path=word/footer2.xml><?xml version="1.0" encoding="utf-8"?>
-<w:ftr xmlns:wpc="http://schemas.microsoft.com/office/word/2010/wordprocessingCanvas" xmlns:mc="http://schemas.openxmlformats.org/markup-compatibility/2006" xmlns:o="urn:schemas-microsoft-com:office:office" xmlns:r="http://schemas.openxmlformats.org/officeDocument/2006/relationships" xmlns:m="http://schemas.openxmlformats.org/officeDocument/2006/math" xmlns:v="urn:schemas-microsoft-com:vml" xmlns:wp14="http://schemas.microsoft.com/office/word/2010/wordprocessingDrawing" xmlns:wp="http://schemas.openxmlformats.org/drawingml/2006/wordprocessingDrawing" xmlns:w10="urn:schemas-microsoft-com:office:word" xmlns:w="http://schemas.openxmlformats.org/wordprocessingml/2006/main" xmlns:w14="http://schemas.microsoft.com/office/word/2010/wordml" xmlns:w15="http://schemas.microsoft.com/office/word/2012/wordml" xmlns:wpg="http://schemas.microsoft.com/office/word/2010/wordprocessingGroup" xmlns:wpi="http://schemas.microsoft.com/office/word/2010/wordprocessingInk" xmlns:wne="http://schemas.microsoft.com/office/word/2006/wordml" xmlns:wps="http://schemas.microsoft.com/office/word/2010/wordprocessingShape" mc:Ignorable="w14 w15 wp14">
+<w:ftr xmlns:wpc="http://schemas.microsoft.com/office/word/2010/wordprocessingCanvas" xmlns:cx="http://schemas.microsoft.com/office/drawing/2014/chartex" xmlns:cx1="http://schemas.microsoft.com/office/drawing/2015/9/8/chartex" xmlns:cx2="http://schemas.microsoft.com/office/drawing/2015/10/21/chartex" xmlns:cx3="http://schemas.microsoft.com/office/drawing/2016/5/9/chartex" xmlns:cx4="http://schemas.microsoft.com/office/drawing/2016/5/10/chartex" xmlns:cx5="http://schemas.microsoft.com/office/drawing/2016/5/11/chartex" xmlns:cx6="http://schemas.microsoft.com/office/drawing/2016/5/12/chartex" xmlns:cx7="http://schemas.microsoft.com/office/drawing/2016/5/13/chartex" xmlns:cx8="http://schemas.microsoft.com/office/drawing/2016/5/14/chartex" xmlns:mc="http://schemas.openxmlformats.org/markup-compatibility/2006" xmlns:aink="http://schemas.microsoft.com/office/drawing/2016/ink" xmlns:am3d="http://schemas.microsoft.com/office/drawing/2017/model3d" xmlns:o="urn:schemas-microsoft-com:office:office" xmlns:oel="http://schemas.microsoft.com/office/2019/extlst" xmlns:r="http://schemas.openxmlformats.org/officeDocument/2006/relationships" xmlns:m="http://schemas.openxmlformats.org/officeDocument/2006/math" xmlns:v="urn:schemas-microsoft-com:vml" xmlns:wp14="http://schemas.microsoft.com/office/word/2010/wordprocessingDrawing" xmlns:wp="http://schemas.openxmlformats.org/drawingml/2006/wordprocessingDrawing" xmlns:w10="urn:schemas-microsoft-com:office:word" xmlns:w="http://schemas.openxmlformats.org/wordprocessingml/2006/main" xmlns:w14="http://schemas.microsoft.com/office/word/2010/wordml" xmlns:w15="http://schemas.microsoft.com/office/word/2012/wordml" xmlns:w16cex="http://schemas.microsoft.com/office/word/2018/wordml/cex" xmlns:w16cid="http://schemas.microsoft.com/office/word/2016/wordml/cid" xmlns:w16="http://schemas.microsoft.com/office/word/2018/wordml" xmlns:w16sdtdh="http://schemas.microsoft.com/office/word/2020/wordml/sdtdatahash" xmlns:w16se="http://schemas.microsoft.com/office/word/2015/wordml/symex" xmlns:wpg="http://schemas.microsoft.com/office/word/2010/wordprocessingGroup" xmlns:wpi="http://schemas.microsoft.com/office/word/2010/wordprocessingInk" xmlns:wne="http://schemas.microsoft.com/office/word/2006/wordml" xmlns:wps="http://schemas.microsoft.com/office/word/2010/wordprocessingShape" mc:Ignorable="w14 w15 w16se w16cid w16 w16cex w16sdtdh wp14">
   <w:p>
     <w:pPr>
       <w:pStyle w:val="Footer"/>
@@ -24945,7 +24960,7 @@
 </file>
 
 <file path=word/footer20.xml><?xml version="1.0" encoding="utf-8"?>
-<w:ftr xmlns:wpc="http://schemas.microsoft.com/office/word/2010/wordprocessingCanvas" xmlns:mc="http://schemas.openxmlformats.org/markup-compatibility/2006" xmlns:o="urn:schemas-microsoft-com:office:office" xmlns:r="http://schemas.openxmlformats.org/officeDocument/2006/relationships" xmlns:m="http://schemas.openxmlformats.org/officeDocument/2006/math" xmlns:v="urn:schemas-microsoft-com:vml" xmlns:wp14="http://schemas.microsoft.com/office/word/2010/wordprocessingDrawing" xmlns:wp="http://schemas.openxmlformats.org/drawingml/2006/wordprocessingDrawing" xmlns:w10="urn:schemas-microsoft-com:office:word" xmlns:w="http://schemas.openxmlformats.org/wordprocessingml/2006/main" xmlns:w14="http://schemas.microsoft.com/office/word/2010/wordml" xmlns:w15="http://schemas.microsoft.com/office/word/2012/wordml" xmlns:wpg="http://schemas.microsoft.com/office/word/2010/wordprocessingGroup" xmlns:wpi="http://schemas.microsoft.com/office/word/2010/wordprocessingInk" xmlns:wne="http://schemas.microsoft.com/office/word/2006/wordml" xmlns:wps="http://schemas.microsoft.com/office/word/2010/wordprocessingShape" mc:Ignorable="w14 w15 wp14">
+<w:ftr xmlns:wpc="http://schemas.microsoft.com/office/word/2010/wordprocessingCanvas" xmlns:cx="http://schemas.microsoft.com/office/drawing/2014/chartex" xmlns:cx1="http://schemas.microsoft.com/office/drawing/2015/9/8/chartex" xmlns:cx2="http://schemas.microsoft.com/office/drawing/2015/10/21/chartex" xmlns:cx3="http://schemas.microsoft.com/office/drawing/2016/5/9/chartex" xmlns:cx4="http://schemas.microsoft.com/office/drawing/2016/5/10/chartex" xmlns:cx5="http://schemas.microsoft.com/office/drawing/2016/5/11/chartex" xmlns:cx6="http://schemas.microsoft.com/office/drawing/2016/5/12/chartex" xmlns:cx7="http://schemas.microsoft.com/office/drawing/2016/5/13/chartex" xmlns:cx8="http://schemas.microsoft.com/office/drawing/2016/5/14/chartex" xmlns:mc="http://schemas.openxmlformats.org/markup-compatibility/2006" xmlns:aink="http://schemas.microsoft.com/office/drawing/2016/ink" xmlns:am3d="http://schemas.microsoft.com/office/drawing/2017/model3d" xmlns:o="urn:schemas-microsoft-com:office:office" xmlns:oel="http://schemas.microsoft.com/office/2019/extlst" xmlns:r="http://schemas.openxmlformats.org/officeDocument/2006/relationships" xmlns:m="http://schemas.openxmlformats.org/officeDocument/2006/math" xmlns:v="urn:schemas-microsoft-com:vml" xmlns:wp14="http://schemas.microsoft.com/office/word/2010/wordprocessingDrawing" xmlns:wp="http://schemas.openxmlformats.org/drawingml/2006/wordprocessingDrawing" xmlns:w10="urn:schemas-microsoft-com:office:word" xmlns:w="http://schemas.openxmlformats.org/wordprocessingml/2006/main" xmlns:w14="http://schemas.microsoft.com/office/word/2010/wordml" xmlns:w15="http://schemas.microsoft.com/office/word/2012/wordml" xmlns:w16cex="http://schemas.microsoft.com/office/word/2018/wordml/cex" xmlns:w16cid="http://schemas.microsoft.com/office/word/2016/wordml/cid" xmlns:w16="http://schemas.microsoft.com/office/word/2018/wordml" xmlns:w16sdtdh="http://schemas.microsoft.com/office/word/2020/wordml/sdtdatahash" xmlns:w16se="http://schemas.microsoft.com/office/word/2015/wordml/symex" xmlns:wpg="http://schemas.microsoft.com/office/word/2010/wordprocessingGroup" xmlns:wpi="http://schemas.microsoft.com/office/word/2010/wordprocessingInk" xmlns:wne="http://schemas.microsoft.com/office/word/2006/wordml" xmlns:wps="http://schemas.microsoft.com/office/word/2010/wordprocessingShape" mc:Ignorable="w14 w15 w16se w16cid w16 w16cex w16sdtdh wp14">
   <w:p>
     <w:pPr>
       <w:pStyle w:val="Footer"/>
@@ -24974,7 +24989,7 @@
 </file>
 
 <file path=word/footer21.xml><?xml version="1.0" encoding="utf-8"?>
-<w:ftr xmlns:wpc="http://schemas.microsoft.com/office/word/2010/wordprocessingCanvas" xmlns:mc="http://schemas.openxmlformats.org/markup-compatibility/2006" xmlns:o="urn:schemas-microsoft-com:office:office" xmlns:r="http://schemas.openxmlformats.org/officeDocument/2006/relationships" xmlns:m="http://schemas.openxmlformats.org/officeDocument/2006/math" xmlns:v="urn:schemas-microsoft-com:vml" xmlns:wp14="http://schemas.microsoft.com/office/word/2010/wordprocessingDrawing" xmlns:wp="http://schemas.openxmlformats.org/drawingml/2006/wordprocessingDrawing" xmlns:w10="urn:schemas-microsoft-com:office:word" xmlns:w="http://schemas.openxmlformats.org/wordprocessingml/2006/main" xmlns:w14="http://schemas.microsoft.com/office/word/2010/wordml" xmlns:w15="http://schemas.microsoft.com/office/word/2012/wordml" xmlns:wpg="http://schemas.microsoft.com/office/word/2010/wordprocessingGroup" xmlns:wpi="http://schemas.microsoft.com/office/word/2010/wordprocessingInk" xmlns:wne="http://schemas.microsoft.com/office/word/2006/wordml" xmlns:wps="http://schemas.microsoft.com/office/word/2010/wordprocessingShape" mc:Ignorable="w14 w15 wp14">
+<w:ftr xmlns:wpc="http://schemas.microsoft.com/office/word/2010/wordprocessingCanvas" xmlns:cx="http://schemas.microsoft.com/office/drawing/2014/chartex" xmlns:cx1="http://schemas.microsoft.com/office/drawing/2015/9/8/chartex" xmlns:cx2="http://schemas.microsoft.com/office/drawing/2015/10/21/chartex" xmlns:cx3="http://schemas.microsoft.com/office/drawing/2016/5/9/chartex" xmlns:cx4="http://schemas.microsoft.com/office/drawing/2016/5/10/chartex" xmlns:cx5="http://schemas.microsoft.com/office/drawing/2016/5/11/chartex" xmlns:cx6="http://schemas.microsoft.com/office/drawing/2016/5/12/chartex" xmlns:cx7="http://schemas.microsoft.com/office/drawing/2016/5/13/chartex" xmlns:cx8="http://schemas.microsoft.com/office/drawing/2016/5/14/chartex" xmlns:mc="http://schemas.openxmlformats.org/markup-compatibility/2006" xmlns:aink="http://schemas.microsoft.com/office/drawing/2016/ink" xmlns:am3d="http://schemas.microsoft.com/office/drawing/2017/model3d" xmlns:o="urn:schemas-microsoft-com:office:office" xmlns:oel="http://schemas.microsoft.com/office/2019/extlst" xmlns:r="http://schemas.openxmlformats.org/officeDocument/2006/relationships" xmlns:m="http://schemas.openxmlformats.org/officeDocument/2006/math" xmlns:v="urn:schemas-microsoft-com:vml" xmlns:wp14="http://schemas.microsoft.com/office/word/2010/wordprocessingDrawing" xmlns:wp="http://schemas.openxmlformats.org/drawingml/2006/wordprocessingDrawing" xmlns:w10="urn:schemas-microsoft-com:office:word" xmlns:w="http://schemas.openxmlformats.org/wordprocessingml/2006/main" xmlns:w14="http://schemas.microsoft.com/office/word/2010/wordml" xmlns:w15="http://schemas.microsoft.com/office/word/2012/wordml" xmlns:w16cex="http://schemas.microsoft.com/office/word/2018/wordml/cex" xmlns:w16cid="http://schemas.microsoft.com/office/word/2016/wordml/cid" xmlns:w16="http://schemas.microsoft.com/office/word/2018/wordml" xmlns:w16sdtdh="http://schemas.microsoft.com/office/word/2020/wordml/sdtdatahash" xmlns:w16se="http://schemas.microsoft.com/office/word/2015/wordml/symex" xmlns:wpg="http://schemas.microsoft.com/office/word/2010/wordprocessingGroup" xmlns:wpi="http://schemas.microsoft.com/office/word/2010/wordprocessingInk" xmlns:wne="http://schemas.microsoft.com/office/word/2006/wordml" xmlns:wps="http://schemas.microsoft.com/office/word/2010/wordprocessingShape" mc:Ignorable="w14 w15 w16se w16cid w16 w16cex w16sdtdh wp14">
   <w:p>
     <w:pPr>
       <w:pStyle w:val="Footer"/>
@@ -24984,7 +24999,7 @@
 </file>
 
 <file path=word/footer22.xml><?xml version="1.0" encoding="utf-8"?>
-<w:ftr xmlns:wpc="http://schemas.microsoft.com/office/word/2010/wordprocessingCanvas" xmlns:mc="http://schemas.openxmlformats.org/markup-compatibility/2006" xmlns:o="urn:schemas-microsoft-com:office:office" xmlns:r="http://schemas.openxmlformats.org/officeDocument/2006/relationships" xmlns:m="http://schemas.openxmlformats.org/officeDocument/2006/math" xmlns:v="urn:schemas-microsoft-com:vml" xmlns:wp14="http://schemas.microsoft.com/office/word/2010/wordprocessingDrawing" xmlns:wp="http://schemas.openxmlformats.org/drawingml/2006/wordprocessingDrawing" xmlns:w10="urn:schemas-microsoft-com:office:word" xmlns:w="http://schemas.openxmlformats.org/wordprocessingml/2006/main" xmlns:w14="http://schemas.microsoft.com/office/word/2010/wordml" xmlns:w15="http://schemas.microsoft.com/office/word/2012/wordml" xmlns:wpg="http://schemas.microsoft.com/office/word/2010/wordprocessingGroup" xmlns:wpi="http://schemas.microsoft.com/office/word/2010/wordprocessingInk" xmlns:wne="http://schemas.microsoft.com/office/word/2006/wordml" xmlns:wps="http://schemas.microsoft.com/office/word/2010/wordprocessingShape" mc:Ignorable="w14 w15 wp14">
+<w:ftr xmlns:wpc="http://schemas.microsoft.com/office/word/2010/wordprocessingCanvas" xmlns:cx="http://schemas.microsoft.com/office/drawing/2014/chartex" xmlns:cx1="http://schemas.microsoft.com/office/drawing/2015/9/8/chartex" xmlns:cx2="http://schemas.microsoft.com/office/drawing/2015/10/21/chartex" xmlns:cx3="http://schemas.microsoft.com/office/drawing/2016/5/9/chartex" xmlns:cx4="http://schemas.microsoft.com/office/drawing/2016/5/10/chartex" xmlns:cx5="http://schemas.microsoft.com/office/drawing/2016/5/11/chartex" xmlns:cx6="http://schemas.microsoft.com/office/drawing/2016/5/12/chartex" xmlns:cx7="http://schemas.microsoft.com/office/drawing/2016/5/13/chartex" xmlns:cx8="http://schemas.microsoft.com/office/drawing/2016/5/14/chartex" xmlns:mc="http://schemas.openxmlformats.org/markup-compatibility/2006" xmlns:aink="http://schemas.microsoft.com/office/drawing/2016/ink" xmlns:am3d="http://schemas.microsoft.com/office/drawing/2017/model3d" xmlns:o="urn:schemas-microsoft-com:office:office" xmlns:oel="http://schemas.microsoft.com/office/2019/extlst" xmlns:r="http://schemas.openxmlformats.org/officeDocument/2006/relationships" xmlns:m="http://schemas.openxmlformats.org/officeDocument/2006/math" xmlns:v="urn:schemas-microsoft-com:vml" xmlns:wp14="http://schemas.microsoft.com/office/word/2010/wordprocessingDrawing" xmlns:wp="http://schemas.openxmlformats.org/drawingml/2006/wordprocessingDrawing" xmlns:w10="urn:schemas-microsoft-com:office:word" xmlns:w="http://schemas.openxmlformats.org/wordprocessingml/2006/main" xmlns:w14="http://schemas.microsoft.com/office/word/2010/wordml" xmlns:w15="http://schemas.microsoft.com/office/word/2012/wordml" xmlns:w16cex="http://schemas.microsoft.com/office/word/2018/wordml/cex" xmlns:w16cid="http://schemas.microsoft.com/office/word/2016/wordml/cid" xmlns:w16="http://schemas.microsoft.com/office/word/2018/wordml" xmlns:w16sdtdh="http://schemas.microsoft.com/office/word/2020/wordml/sdtdatahash" xmlns:w16se="http://schemas.microsoft.com/office/word/2015/wordml/symex" xmlns:wpg="http://schemas.microsoft.com/office/word/2010/wordprocessingGroup" xmlns:wpi="http://schemas.microsoft.com/office/word/2010/wordprocessingInk" xmlns:wne="http://schemas.microsoft.com/office/word/2006/wordml" xmlns:wps="http://schemas.microsoft.com/office/word/2010/wordprocessingShape" mc:Ignorable="w14 w15 w16se w16cid w16 w16cex w16sdtdh wp14">
   <w:p>
     <w:pPr>
       <w:pStyle w:val="Footer"/>
@@ -24994,7 +25009,7 @@
 </file>
 
 <file path=word/footer3.xml><?xml version="1.0" encoding="utf-8"?>
-<w:ftr xmlns:wpc="http://schemas.microsoft.com/office/word/2010/wordprocessingCanvas" xmlns:mc="http://schemas.openxmlformats.org/markup-compatibility/2006" xmlns:o="urn:schemas-microsoft-com:office:office" xmlns:r="http://schemas.openxmlformats.org/officeDocument/2006/relationships" xmlns:m="http://schemas.openxmlformats.org/officeDocument/2006/math" xmlns:v="urn:schemas-microsoft-com:vml" xmlns:wp14="http://schemas.microsoft.com/office/word/2010/wordprocessingDrawing" xmlns:wp="http://schemas.openxmlformats.org/drawingml/2006/wordprocessingDrawing" xmlns:w10="urn:schemas-microsoft-com:office:word" xmlns:w="http://schemas.openxmlformats.org/wordprocessingml/2006/main" xmlns:w14="http://schemas.microsoft.com/office/word/2010/wordml" xmlns:w15="http://schemas.microsoft.com/office/word/2012/wordml" xmlns:wpg="http://schemas.microsoft.com/office/word/2010/wordprocessingGroup" xmlns:wpi="http://schemas.microsoft.com/office/word/2010/wordprocessingInk" xmlns:wne="http://schemas.microsoft.com/office/word/2006/wordml" xmlns:wps="http://schemas.microsoft.com/office/word/2010/wordprocessingShape" mc:Ignorable="w14 w15 wp14">
+<w:ftr xmlns:wpc="http://schemas.microsoft.com/office/word/2010/wordprocessingCanvas" xmlns:cx="http://schemas.microsoft.com/office/drawing/2014/chartex" xmlns:cx1="http://schemas.microsoft.com/office/drawing/2015/9/8/chartex" xmlns:cx2="http://schemas.microsoft.com/office/drawing/2015/10/21/chartex" xmlns:cx3="http://schemas.microsoft.com/office/drawing/2016/5/9/chartex" xmlns:cx4="http://schemas.microsoft.com/office/drawing/2016/5/10/chartex" xmlns:cx5="http://schemas.microsoft.com/office/drawing/2016/5/11/chartex" xmlns:cx6="http://schemas.microsoft.com/office/drawing/2016/5/12/chartex" xmlns:cx7="http://schemas.microsoft.com/office/drawing/2016/5/13/chartex" xmlns:cx8="http://schemas.microsoft.com/office/drawing/2016/5/14/chartex" xmlns:mc="http://schemas.openxmlformats.org/markup-compatibility/2006" xmlns:aink="http://schemas.microsoft.com/office/drawing/2016/ink" xmlns:am3d="http://schemas.microsoft.com/office/drawing/2017/model3d" xmlns:o="urn:schemas-microsoft-com:office:office" xmlns:oel="http://schemas.microsoft.com/office/2019/extlst" xmlns:r="http://schemas.openxmlformats.org/officeDocument/2006/relationships" xmlns:m="http://schemas.openxmlformats.org/officeDocument/2006/math" xmlns:v="urn:schemas-microsoft-com:vml" xmlns:wp14="http://schemas.microsoft.com/office/word/2010/wordprocessingDrawing" xmlns:wp="http://schemas.openxmlformats.org/drawingml/2006/wordprocessingDrawing" xmlns:w10="urn:schemas-microsoft-com:office:word" xmlns:w="http://schemas.openxmlformats.org/wordprocessingml/2006/main" xmlns:w14="http://schemas.microsoft.com/office/word/2010/wordml" xmlns:w15="http://schemas.microsoft.com/office/word/2012/wordml" xmlns:w16cex="http://schemas.microsoft.com/office/word/2018/wordml/cex" xmlns:w16cid="http://schemas.microsoft.com/office/word/2016/wordml/cid" xmlns:w16="http://schemas.microsoft.com/office/word/2018/wordml" xmlns:w16sdtdh="http://schemas.microsoft.com/office/word/2020/wordml/sdtdatahash" xmlns:w16se="http://schemas.microsoft.com/office/word/2015/wordml/symex" xmlns:wpg="http://schemas.microsoft.com/office/word/2010/wordprocessingGroup" xmlns:wpi="http://schemas.microsoft.com/office/word/2010/wordprocessingInk" xmlns:wne="http://schemas.microsoft.com/office/word/2006/wordml" xmlns:wps="http://schemas.microsoft.com/office/word/2010/wordprocessingShape" mc:Ignorable="w14 w15 w16se w16cid w16 w16cex w16sdtdh wp14">
   <w:p>
     <w:pPr>
       <w:pStyle w:val="Footer"/>
@@ -25020,7 +25035,7 @@
 </file>
 
 <file path=word/footer4.xml><?xml version="1.0" encoding="utf-8"?>
-<w:ftr xmlns:wpc="http://schemas.microsoft.com/office/word/2010/wordprocessingCanvas" xmlns:mc="http://schemas.openxmlformats.org/markup-compatibility/2006" xmlns:o="urn:schemas-microsoft-com:office:office" xmlns:r="http://schemas.openxmlformats.org/officeDocument/2006/relationships" xmlns:m="http://schemas.openxmlformats.org/officeDocument/2006/math" xmlns:v="urn:schemas-microsoft-com:vml" xmlns:wp14="http://schemas.microsoft.com/office/word/2010/wordprocessingDrawing" xmlns:wp="http://schemas.openxmlformats.org/drawingml/2006/wordprocessingDrawing" xmlns:w10="urn:schemas-microsoft-com:office:word" xmlns:w="http://schemas.openxmlformats.org/wordprocessingml/2006/main" xmlns:w14="http://schemas.microsoft.com/office/word/2010/wordml" xmlns:w15="http://schemas.microsoft.com/office/word/2012/wordml" xmlns:wpg="http://schemas.microsoft.com/office/word/2010/wordprocessingGroup" xmlns:wpi="http://schemas.microsoft.com/office/word/2010/wordprocessingInk" xmlns:wne="http://schemas.microsoft.com/office/word/2006/wordml" xmlns:wps="http://schemas.microsoft.com/office/word/2010/wordprocessingShape" mc:Ignorable="w14 w15 wp14">
+<w:ftr xmlns:wpc="http://schemas.microsoft.com/office/word/2010/wordprocessingCanvas" xmlns:cx="http://schemas.microsoft.com/office/drawing/2014/chartex" xmlns:cx1="http://schemas.microsoft.com/office/drawing/2015/9/8/chartex" xmlns:cx2="http://schemas.microsoft.com/office/drawing/2015/10/21/chartex" xmlns:cx3="http://schemas.microsoft.com/office/drawing/2016/5/9/chartex" xmlns:cx4="http://schemas.microsoft.com/office/drawing/2016/5/10/chartex" xmlns:cx5="http://schemas.microsoft.com/office/drawing/2016/5/11/chartex" xmlns:cx6="http://schemas.microsoft.com/office/drawing/2016/5/12/chartex" xmlns:cx7="http://schemas.microsoft.com/office/drawing/2016/5/13/chartex" xmlns:cx8="http://schemas.microsoft.com/office/drawing/2016/5/14/chartex" xmlns:mc="http://schemas.openxmlformats.org/markup-compatibility/2006" xmlns:aink="http://schemas.microsoft.com/office/drawing/2016/ink" xmlns:am3d="http://schemas.microsoft.com/office/drawing/2017/model3d" xmlns:o="urn:schemas-microsoft-com:office:office" xmlns:oel="http://schemas.microsoft.com/office/2019/extlst" xmlns:r="http://schemas.openxmlformats.org/officeDocument/2006/relationships" xmlns:m="http://schemas.openxmlformats.org/officeDocument/2006/math" xmlns:v="urn:schemas-microsoft-com:vml" xmlns:wp14="http://schemas.microsoft.com/office/word/2010/wordprocessingDrawing" xmlns:wp="http://schemas.openxmlformats.org/drawingml/2006/wordprocessingDrawing" xmlns:w10="urn:schemas-microsoft-com:office:word" xmlns:w="http://schemas.openxmlformats.org/wordprocessingml/2006/main" xmlns:w14="http://schemas.microsoft.com/office/word/2010/wordml" xmlns:w15="http://schemas.microsoft.com/office/word/2012/wordml" xmlns:w16cex="http://schemas.microsoft.com/office/word/2018/wordml/cex" xmlns:w16cid="http://schemas.microsoft.com/office/word/2016/wordml/cid" xmlns:w16="http://schemas.microsoft.com/office/word/2018/wordml" xmlns:w16sdtdh="http://schemas.microsoft.com/office/word/2020/wordml/sdtdatahash" xmlns:w16se="http://schemas.microsoft.com/office/word/2015/wordml/symex" xmlns:wpg="http://schemas.microsoft.com/office/word/2010/wordprocessingGroup" xmlns:wpi="http://schemas.microsoft.com/office/word/2010/wordprocessingInk" xmlns:wne="http://schemas.microsoft.com/office/word/2006/wordml" xmlns:wps="http://schemas.microsoft.com/office/word/2010/wordprocessingShape" mc:Ignorable="w14 w15 w16se w16cid w16 w16cex w16sdtdh wp14">
   <w:p>
     <w:pPr>
       <w:pStyle w:val="Footer"/>
@@ -25049,7 +25064,7 @@
 </file>
 
 <file path=word/footer5.xml><?xml version="1.0" encoding="utf-8"?>
-<w:ftr xmlns:wpc="http://schemas.microsoft.com/office/word/2010/wordprocessingCanvas" xmlns:mc="http://schemas.openxmlformats.org/markup-compatibility/2006" xmlns:o="urn:schemas-microsoft-com:office:office" xmlns:r="http://schemas.openxmlformats.org/officeDocument/2006/relationships" xmlns:m="http://schemas.openxmlformats.org/officeDocument/2006/math" xmlns:v="urn:schemas-microsoft-com:vml" xmlns:wp14="http://schemas.microsoft.com/office/word/2010/wordprocessingDrawing" xmlns:wp="http://schemas.openxmlformats.org/drawingml/2006/wordprocessingDrawing" xmlns:w10="urn:schemas-microsoft-com:office:word" xmlns:w="http://schemas.openxmlformats.org/wordprocessingml/2006/main" xmlns:w14="http://schemas.microsoft.com/office/word/2010/wordml" xmlns:w15="http://schemas.microsoft.com/office/word/2012/wordml" xmlns:wpg="http://schemas.microsoft.com/office/word/2010/wordprocessingGroup" xmlns:wpi="http://schemas.microsoft.com/office/word/2010/wordprocessingInk" xmlns:wne="http://schemas.microsoft.com/office/word/2006/wordml" xmlns:wps="http://schemas.microsoft.com/office/word/2010/wordprocessingShape" mc:Ignorable="w14 w15 wp14">
+<w:ftr xmlns:wpc="http://schemas.microsoft.com/office/word/2010/wordprocessingCanvas" xmlns:cx="http://schemas.microsoft.com/office/drawing/2014/chartex" xmlns:cx1="http://schemas.microsoft.com/office/drawing/2015/9/8/chartex" xmlns:cx2="http://schemas.microsoft.com/office/drawing/2015/10/21/chartex" xmlns:cx3="http://schemas.microsoft.com/office/drawing/2016/5/9/chartex" xmlns:cx4="http://schemas.microsoft.com/office/drawing/2016/5/10/chartex" xmlns:cx5="http://schemas.microsoft.com/office/drawing/2016/5/11/chartex" xmlns:cx6="http://schemas.microsoft.com/office/drawing/2016/5/12/chartex" xmlns:cx7="http://schemas.microsoft.com/office/drawing/2016/5/13/chartex" xmlns:cx8="http://schemas.microsoft.com/office/drawing/2016/5/14/chartex" xmlns:mc="http://schemas.openxmlformats.org/markup-compatibility/2006" xmlns:aink="http://schemas.microsoft.com/office/drawing/2016/ink" xmlns:am3d="http://schemas.microsoft.com/office/drawing/2017/model3d" xmlns:o="urn:schemas-microsoft-com:office:office" xmlns:oel="http://schemas.microsoft.com/office/2019/extlst" xmlns:r="http://schemas.openxmlformats.org/officeDocument/2006/relationships" xmlns:m="http://schemas.openxmlformats.org/officeDocument/2006/math" xmlns:v="urn:schemas-microsoft-com:vml" xmlns:wp14="http://schemas.microsoft.com/office/word/2010/wordprocessingDrawing" xmlns:wp="http://schemas.openxmlformats.org/drawingml/2006/wordprocessingDrawing" xmlns:w10="urn:schemas-microsoft-com:office:word" xmlns:w="http://schemas.openxmlformats.org/wordprocessingml/2006/main" xmlns:w14="http://schemas.microsoft.com/office/word/2010/wordml" xmlns:w15="http://schemas.microsoft.com/office/word/2012/wordml" xmlns:w16cex="http://schemas.microsoft.com/office/word/2018/wordml/cex" xmlns:w16cid="http://schemas.microsoft.com/office/word/2016/wordml/cid" xmlns:w16="http://schemas.microsoft.com/office/word/2018/wordml" xmlns:w16sdtdh="http://schemas.microsoft.com/office/word/2020/wordml/sdtdatahash" xmlns:w16se="http://schemas.microsoft.com/office/word/2015/wordml/symex" xmlns:wpg="http://schemas.microsoft.com/office/word/2010/wordprocessingGroup" xmlns:wpi="http://schemas.microsoft.com/office/word/2010/wordprocessingInk" xmlns:wne="http://schemas.microsoft.com/office/word/2006/wordml" xmlns:wps="http://schemas.microsoft.com/office/word/2010/wordprocessingShape" mc:Ignorable="w14 w15 w16se w16cid w16 w16cex w16sdtdh wp14">
   <w:p>
     <w:pPr>
       <w:pStyle w:val="Footer"/>
@@ -25059,7 +25074,7 @@
 </file>
 
 <file path=word/footer6.xml><?xml version="1.0" encoding="utf-8"?>
-<w:ftr xmlns:wpc="http://schemas.microsoft.com/office/word/2010/wordprocessingCanvas" xmlns:mc="http://schemas.openxmlformats.org/markup-compatibility/2006" xmlns:o="urn:schemas-microsoft-com:office:office" xmlns:r="http://schemas.openxmlformats.org/officeDocument/2006/relationships" xmlns:m="http://schemas.openxmlformats.org/officeDocument/2006/math" xmlns:v="urn:schemas-microsoft-com:vml" xmlns:wp14="http://schemas.microsoft.com/office/word/2010/wordprocessingDrawing" xmlns:wp="http://schemas.openxmlformats.org/drawingml/2006/wordprocessingDrawing" xmlns:w10="urn:schemas-microsoft-com:office:word" xmlns:w="http://schemas.openxmlformats.org/wordprocessingml/2006/main" xmlns:w14="http://schemas.microsoft.com/office/word/2010/wordml" xmlns:w15="http://schemas.microsoft.com/office/word/2012/wordml" xmlns:wpg="http://schemas.microsoft.com/office/word/2010/wordprocessingGroup" xmlns:wpi="http://schemas.microsoft.com/office/word/2010/wordprocessingInk" xmlns:wne="http://schemas.microsoft.com/office/word/2006/wordml" xmlns:wps="http://schemas.microsoft.com/office/word/2010/wordprocessingShape" mc:Ignorable="w14 w15 wp14">
+<w:ftr xmlns:wpc="http://schemas.microsoft.com/office/word/2010/wordprocessingCanvas" xmlns:cx="http://schemas.microsoft.com/office/drawing/2014/chartex" xmlns:cx1="http://schemas.microsoft.com/office/drawing/2015/9/8/chartex" xmlns:cx2="http://schemas.microsoft.com/office/drawing/2015/10/21/chartex" xmlns:cx3="http://schemas.microsoft.com/office/drawing/2016/5/9/chartex" xmlns:cx4="http://schemas.microsoft.com/office/drawing/2016/5/10/chartex" xmlns:cx5="http://schemas.microsoft.com/office/drawing/2016/5/11/chartex" xmlns:cx6="http://schemas.microsoft.com/office/drawing/2016/5/12/chartex" xmlns:cx7="http://schemas.microsoft.com/office/drawing/2016/5/13/chartex" xmlns:cx8="http://schemas.microsoft.com/office/drawing/2016/5/14/chartex" xmlns:mc="http://schemas.openxmlformats.org/markup-compatibility/2006" xmlns:aink="http://schemas.microsoft.com/office/drawing/2016/ink" xmlns:am3d="http://schemas.microsoft.com/office/drawing/2017/model3d" xmlns:o="urn:schemas-microsoft-com:office:office" xmlns:oel="http://schemas.microsoft.com/office/2019/extlst" xmlns:r="http://schemas.openxmlformats.org/officeDocument/2006/relationships" xmlns:m="http://schemas.openxmlformats.org/officeDocument/2006/math" xmlns:v="urn:schemas-microsoft-com:vml" xmlns:wp14="http://schemas.microsoft.com/office/word/2010/wordprocessingDrawing" xmlns:wp="http://schemas.openxmlformats.org/drawingml/2006/wordprocessingDrawing" xmlns:w10="urn:schemas-microsoft-com:office:word" xmlns:w="http://schemas.openxmlformats.org/wordprocessingml/2006/main" xmlns:w14="http://schemas.microsoft.com/office/word/2010/wordml" xmlns:w15="http://schemas.microsoft.com/office/word/2012/wordml" xmlns:w16cex="http://schemas.microsoft.com/office/word/2018/wordml/cex" xmlns:w16cid="http://schemas.microsoft.com/office/word/2016/wordml/cid" xmlns:w16="http://schemas.microsoft.com/office/word/2018/wordml" xmlns:w16sdtdh="http://schemas.microsoft.com/office/word/2020/wordml/sdtdatahash" xmlns:w16se="http://schemas.microsoft.com/office/word/2015/wordml/symex" xmlns:wpg="http://schemas.microsoft.com/office/word/2010/wordprocessingGroup" xmlns:wpi="http://schemas.microsoft.com/office/word/2010/wordprocessingInk" xmlns:wne="http://schemas.microsoft.com/office/word/2006/wordml" xmlns:wps="http://schemas.microsoft.com/office/word/2010/wordprocessingShape" mc:Ignorable="w14 w15 w16se w16cid w16 w16cex w16sdtdh wp14">
   <w:p>
     <w:pPr>
       <w:pStyle w:val="Footer"/>
@@ -25069,7 +25084,7 @@
 </file>
 
 <file path=word/footer7.xml><?xml version="1.0" encoding="utf-8"?>
-<w:ftr xmlns:wpc="http://schemas.microsoft.com/office/word/2010/wordprocessingCanvas" xmlns:mc="http://schemas.openxmlformats.org/markup-compatibility/2006" xmlns:o="urn:schemas-microsoft-com:office:office" xmlns:r="http://schemas.openxmlformats.org/officeDocument/2006/relationships" xmlns:m="http://schemas.openxmlformats.org/officeDocument/2006/math" xmlns:v="urn:schemas-microsoft-com:vml" xmlns:wp14="http://schemas.microsoft.com/office/word/2010/wordprocessingDrawing" xmlns:wp="http://schemas.openxmlformats.org/drawingml/2006/wordprocessingDrawing" xmlns:w10="urn:schemas-microsoft-com:office:word" xmlns:w="http://schemas.openxmlformats.org/wordprocessingml/2006/main" xmlns:w14="http://schemas.microsoft.com/office/word/2010/wordml" xmlns:w15="http://schemas.microsoft.com/office/word/2012/wordml" xmlns:wpg="http://schemas.microsoft.com/office/word/2010/wordprocessingGroup" xmlns:wpi="http://schemas.microsoft.com/office/word/2010/wordprocessingInk" xmlns:wne="http://schemas.microsoft.com/office/word/2006/wordml" xmlns:wps="http://schemas.microsoft.com/office/word/2010/wordprocessingShape" mc:Ignorable="w14 w15 wp14">
+<w:ftr xmlns:wpc="http://schemas.microsoft.com/office/word/2010/wordprocessingCanvas" xmlns:cx="http://schemas.microsoft.com/office/drawing/2014/chartex" xmlns:cx1="http://schemas.microsoft.com/office/drawing/2015/9/8/chartex" xmlns:cx2="http://schemas.microsoft.com/office/drawing/2015/10/21/chartex" xmlns:cx3="http://schemas.microsoft.com/office/drawing/2016/5/9/chartex" xmlns:cx4="http://schemas.microsoft.com/office/drawing/2016/5/10/chartex" xmlns:cx5="http://schemas.microsoft.com/office/drawing/2016/5/11/chartex" xmlns:cx6="http://schemas.microsoft.com/office/drawing/2016/5/12/chartex" xmlns:cx7="http://schemas.microsoft.com/office/drawing/2016/5/13/chartex" xmlns:cx8="http://schemas.microsoft.com/office/drawing/2016/5/14/chartex" xmlns:mc="http://schemas.openxmlformats.org/markup-compatibility/2006" xmlns:aink="http://schemas.microsoft.com/office/drawing/2016/ink" xmlns:am3d="http://schemas.microsoft.com/office/drawing/2017/model3d" xmlns:o="urn:schemas-microsoft-com:office:office" xmlns:oel="http://schemas.microsoft.com/office/2019/extlst" xmlns:r="http://schemas.openxmlformats.org/officeDocument/2006/relationships" xmlns:m="http://schemas.openxmlformats.org/officeDocument/2006/math" xmlns:v="urn:schemas-microsoft-com:vml" xmlns:wp14="http://schemas.microsoft.com/office/word/2010/wordprocessingDrawing" xmlns:wp="http://schemas.openxmlformats.org/drawingml/2006/wordprocessingDrawing" xmlns:w10="urn:schemas-microsoft-com:office:word" xmlns:w="http://schemas.openxmlformats.org/wordprocessingml/2006/main" xmlns:w14="http://schemas.microsoft.com/office/word/2010/wordml" xmlns:w15="http://schemas.microsoft.com/office/word/2012/wordml" xmlns:w16cex="http://schemas.microsoft.com/office/word/2018/wordml/cex" xmlns:w16cid="http://schemas.microsoft.com/office/word/2016/wordml/cid" xmlns:w16="http://schemas.microsoft.com/office/word/2018/wordml" xmlns:w16sdtdh="http://schemas.microsoft.com/office/word/2020/wordml/sdtdatahash" xmlns:w16se="http://schemas.microsoft.com/office/word/2015/wordml/symex" xmlns:wpg="http://schemas.microsoft.com/office/word/2010/wordprocessingGroup" xmlns:wpi="http://schemas.microsoft.com/office/word/2010/wordprocessingInk" xmlns:wne="http://schemas.microsoft.com/office/word/2006/wordml" xmlns:wps="http://schemas.microsoft.com/office/word/2010/wordprocessingShape" mc:Ignorable="w14 w15 w16se w16cid w16 w16cex w16sdtdh wp14">
   <w:p>
     <w:pPr>
       <w:pStyle w:val="Footer"/>
@@ -25098,7 +25113,7 @@
 </file>
 
 <file path=word/footer8.xml><?xml version="1.0" encoding="utf-8"?>
-<w:ftr xmlns:wpc="http://schemas.microsoft.com/office/word/2010/wordprocessingCanvas" xmlns:mc="http://schemas.openxmlformats.org/markup-compatibility/2006" xmlns:o="urn:schemas-microsoft-com:office:office" xmlns:r="http://schemas.openxmlformats.org/officeDocument/2006/relationships" xmlns:m="http://schemas.openxmlformats.org/officeDocument/2006/math" xmlns:v="urn:schemas-microsoft-com:vml" xmlns:wp14="http://schemas.microsoft.com/office/word/2010/wordprocessingDrawing" xmlns:wp="http://schemas.openxmlformats.org/drawingml/2006/wordprocessingDrawing" xmlns:w10="urn:schemas-microsoft-com:office:word" xmlns:w="http://schemas.openxmlformats.org/wordprocessingml/2006/main" xmlns:w14="http://schemas.microsoft.com/office/word/2010/wordml" xmlns:w15="http://schemas.microsoft.com/office/word/2012/wordml" xmlns:wpg="http://schemas.microsoft.com/office/word/2010/wordprocessingGroup" xmlns:wpi="http://schemas.microsoft.com/office/word/2010/wordprocessingInk" xmlns:wne="http://schemas.microsoft.com/office/word/2006/wordml" xmlns:wps="http://schemas.microsoft.com/office/word/2010/wordprocessingShape" mc:Ignorable="w14 w15 wp14">
+<w:ftr xmlns:wpc="http://schemas.microsoft.com/office/word/2010/wordprocessingCanvas" xmlns:cx="http://schemas.microsoft.com/office/drawing/2014/chartex" xmlns:cx1="http://schemas.microsoft.com/office/drawing/2015/9/8/chartex" xmlns:cx2="http://schemas.microsoft.com/office/drawing/2015/10/21/chartex" xmlns:cx3="http://schemas.microsoft.com/office/drawing/2016/5/9/chartex" xmlns:cx4="http://schemas.microsoft.com/office/drawing/2016/5/10/chartex" xmlns:cx5="http://schemas.microsoft.com/office/drawing/2016/5/11/chartex" xmlns:cx6="http://schemas.microsoft.com/office/drawing/2016/5/12/chartex" xmlns:cx7="http://schemas.microsoft.com/office/drawing/2016/5/13/chartex" xmlns:cx8="http://schemas.microsoft.com/office/drawing/2016/5/14/chartex" xmlns:mc="http://schemas.openxmlformats.org/markup-compatibility/2006" xmlns:aink="http://schemas.microsoft.com/office/drawing/2016/ink" xmlns:am3d="http://schemas.microsoft.com/office/drawing/2017/model3d" xmlns:o="urn:schemas-microsoft-com:office:office" xmlns:oel="http://schemas.microsoft.com/office/2019/extlst" xmlns:r="http://schemas.openxmlformats.org/officeDocument/2006/relationships" xmlns:m="http://schemas.openxmlformats.org/officeDocument/2006/math" xmlns:v="urn:schemas-microsoft-com:vml" xmlns:wp14="http://schemas.microsoft.com/office/word/2010/wordprocessingDrawing" xmlns:wp="http://schemas.openxmlformats.org/drawingml/2006/wordprocessingDrawing" xmlns:w10="urn:schemas-microsoft-com:office:word" xmlns:w="http://schemas.openxmlformats.org/wordprocessingml/2006/main" xmlns:w14="http://schemas.microsoft.com/office/word/2010/wordml" xmlns:w15="http://schemas.microsoft.com/office/word/2012/wordml" xmlns:w16cex="http://schemas.microsoft.com/office/word/2018/wordml/cex" xmlns:w16cid="http://schemas.microsoft.com/office/word/2016/wordml/cid" xmlns:w16="http://schemas.microsoft.com/office/word/2018/wordml" xmlns:w16sdtdh="http://schemas.microsoft.com/office/word/2020/wordml/sdtdatahash" xmlns:w16se="http://schemas.microsoft.com/office/word/2015/wordml/symex" xmlns:wpg="http://schemas.microsoft.com/office/word/2010/wordprocessingGroup" xmlns:wpi="http://schemas.microsoft.com/office/word/2010/wordprocessingInk" xmlns:wne="http://schemas.microsoft.com/office/word/2006/wordml" xmlns:wps="http://schemas.microsoft.com/office/word/2010/wordprocessingShape" mc:Ignorable="w14 w15 w16se w16cid w16 w16cex w16sdtdh wp14">
   <w:p>
     <w:pPr>
       <w:pStyle w:val="Footer"/>
@@ -25124,7 +25139,7 @@
 </file>
 
 <file path=word/footer9.xml><?xml version="1.0" encoding="utf-8"?>
-<w:ftr xmlns:wpc="http://schemas.microsoft.com/office/word/2010/wordprocessingCanvas" xmlns:mc="http://schemas.openxmlformats.org/markup-compatibility/2006" xmlns:o="urn:schemas-microsoft-com:office:office" xmlns:r="http://schemas.openxmlformats.org/officeDocument/2006/relationships" xmlns:m="http://schemas.openxmlformats.org/officeDocument/2006/math" xmlns:v="urn:schemas-microsoft-com:vml" xmlns:wp14="http://schemas.microsoft.com/office/word/2010/wordprocessingDrawing" xmlns:wp="http://schemas.openxmlformats.org/drawingml/2006/wordprocessingDrawing" xmlns:w10="urn:schemas-microsoft-com:office:word" xmlns:w="http://schemas.openxmlformats.org/wordprocessingml/2006/main" xmlns:w14="http://schemas.microsoft.com/office/word/2010/wordml" xmlns:w15="http://schemas.microsoft.com/office/word/2012/wordml" xmlns:wpg="http://schemas.microsoft.com/office/word/2010/wordprocessingGroup" xmlns:wpi="http://schemas.microsoft.com/office/word/2010/wordprocessingInk" xmlns:wne="http://schemas.microsoft.com/office/word/2006/wordml" xmlns:wps="http://schemas.microsoft.com/office/word/2010/wordprocessingShape" mc:Ignorable="w14 w15 wp14">
+<w:ftr xmlns:wpc="http://schemas.microsoft.com/office/word/2010/wordprocessingCanvas" xmlns:cx="http://schemas.microsoft.com/office/drawing/2014/chartex" xmlns:cx1="http://schemas.microsoft.com/office/drawing/2015/9/8/chartex" xmlns:cx2="http://schemas.microsoft.com/office/drawing/2015/10/21/chartex" xmlns:cx3="http://schemas.microsoft.com/office/drawing/2016/5/9/chartex" xmlns:cx4="http://schemas.microsoft.com/office/drawing/2016/5/10/chartex" xmlns:cx5="http://schemas.microsoft.com/office/drawing/2016/5/11/chartex" xmlns:cx6="http://schemas.microsoft.com/office/drawing/2016/5/12/chartex" xmlns:cx7="http://schemas.microsoft.com/office/drawing/2016/5/13/chartex" xmlns:cx8="http://schemas.microsoft.com/office/drawing/2016/5/14/chartex" xmlns:mc="http://schemas.openxmlformats.org/markup-compatibility/2006" xmlns:aink="http://schemas.microsoft.com/office/drawing/2016/ink" xmlns:am3d="http://schemas.microsoft.com/office/drawing/2017/model3d" xmlns:o="urn:schemas-microsoft-com:office:office" xmlns:oel="http://schemas.microsoft.com/office/2019/extlst" xmlns:r="http://schemas.openxmlformats.org/officeDocument/2006/relationships" xmlns:m="http://schemas.openxmlformats.org/officeDocument/2006/math" xmlns:v="urn:schemas-microsoft-com:vml" xmlns:wp14="http://schemas.microsoft.com/office/word/2010/wordprocessingDrawing" xmlns:wp="http://schemas.openxmlformats.org/drawingml/2006/wordprocessingDrawing" xmlns:w10="urn:schemas-microsoft-com:office:word" xmlns:w="http://schemas.openxmlformats.org/wordprocessingml/2006/main" xmlns:w14="http://schemas.microsoft.com/office/word/2010/wordml" xmlns:w15="http://schemas.microsoft.com/office/word/2012/wordml" xmlns:w16cex="http://schemas.microsoft.com/office/word/2018/wordml/cex" xmlns:w16cid="http://schemas.microsoft.com/office/word/2016/wordml/cid" xmlns:w16="http://schemas.microsoft.com/office/word/2018/wordml" xmlns:w16sdtdh="http://schemas.microsoft.com/office/word/2020/wordml/sdtdatahash" xmlns:w16se="http://schemas.microsoft.com/office/word/2015/wordml/symex" xmlns:wpg="http://schemas.microsoft.com/office/word/2010/wordprocessingGroup" xmlns:wpi="http://schemas.microsoft.com/office/word/2010/wordprocessingInk" xmlns:wne="http://schemas.microsoft.com/office/word/2006/wordml" xmlns:wps="http://schemas.microsoft.com/office/word/2010/wordprocessingShape" mc:Ignorable="w14 w15 w16se w16cid w16 w16cex w16sdtdh wp14">
   <w:p>
     <w:pPr>
       <w:pStyle w:val="Footer"/>
@@ -25134,7 +25149,7 @@
 </file>
 
 <file path=word/footnotes.xml><?xml version="1.0" encoding="utf-8"?>
-<w:footnotes xmlns:wpc="http://schemas.microsoft.com/office/word/2010/wordprocessingCanvas" xmlns:mc="http://schemas.openxmlformats.org/markup-compatibility/2006" xmlns:o="urn:schemas-microsoft-com:office:office" xmlns:r="http://schemas.openxmlformats.org/officeDocument/2006/relationships" xmlns:m="http://schemas.openxmlformats.org/officeDocument/2006/math" xmlns:v="urn:schemas-microsoft-com:vml" xmlns:wp14="http://schemas.microsoft.com/office/word/2010/wordprocessingDrawing" xmlns:wp="http://schemas.openxmlformats.org/drawingml/2006/wordprocessingDrawing" xmlns:w10="urn:schemas-microsoft-com:office:word" xmlns:w="http://schemas.openxmlformats.org/wordprocessingml/2006/main" xmlns:w14="http://schemas.microsoft.com/office/word/2010/wordml" xmlns:w15="http://schemas.microsoft.com/office/word/2012/wordml" xmlns:wpg="http://schemas.microsoft.com/office/word/2010/wordprocessingGroup" xmlns:wpi="http://schemas.microsoft.com/office/word/2010/wordprocessingInk" xmlns:wne="http://schemas.microsoft.com/office/word/2006/wordml" xmlns:wps="http://schemas.microsoft.com/office/word/2010/wordprocessingShape" mc:Ignorable="w14 w15 wp14">
+<w:footnotes xmlns:wpc="http://schemas.microsoft.com/office/word/2010/wordprocessingCanvas" xmlns:cx="http://schemas.microsoft.com/office/drawing/2014/chartex" xmlns:cx1="http://schemas.microsoft.com/office/drawing/2015/9/8/chartex" xmlns:cx2="http://schemas.microsoft.com/office/drawing/2015/10/21/chartex" xmlns:cx3="http://schemas.microsoft.com/office/drawing/2016/5/9/chartex" xmlns:cx4="http://schemas.microsoft.com/office/drawing/2016/5/10/chartex" xmlns:cx5="http://schemas.microsoft.com/office/drawing/2016/5/11/chartex" xmlns:cx6="http://schemas.microsoft.com/office/drawing/2016/5/12/chartex" xmlns:cx7="http://schemas.microsoft.com/office/drawing/2016/5/13/chartex" xmlns:cx8="http://schemas.microsoft.com/office/drawing/2016/5/14/chartex" xmlns:mc="http://schemas.openxmlformats.org/markup-compatibility/2006" xmlns:aink="http://schemas.microsoft.com/office/drawing/2016/ink" xmlns:am3d="http://schemas.microsoft.com/office/drawing/2017/model3d" xmlns:o="urn:schemas-microsoft-com:office:office" xmlns:oel="http://schemas.microsoft.com/office/2019/extlst" xmlns:r="http://schemas.openxmlformats.org/officeDocument/2006/relationships" xmlns:m="http://schemas.openxmlformats.org/officeDocument/2006/math" xmlns:v="urn:schemas-microsoft-com:vml" xmlns:wp14="http://schemas.microsoft.com/office/word/2010/wordprocessingDrawing" xmlns:wp="http://schemas.openxmlformats.org/drawingml/2006/wordprocessingDrawing" xmlns:w10="urn:schemas-microsoft-com:office:word" xmlns:w="http://schemas.openxmlformats.org/wordprocessingml/2006/main" xmlns:w14="http://schemas.microsoft.com/office/word/2010/wordml" xmlns:w15="http://schemas.microsoft.com/office/word/2012/wordml" xmlns:w16cex="http://schemas.microsoft.com/office/word/2018/wordml/cex" xmlns:w16cid="http://schemas.microsoft.com/office/word/2016/wordml/cid" xmlns:w16="http://schemas.microsoft.com/office/word/2018/wordml" xmlns:w16sdtdh="http://schemas.microsoft.com/office/word/2020/wordml/sdtdatahash" xmlns:w16se="http://schemas.microsoft.com/office/word/2015/wordml/symex" xmlns:wpg="http://schemas.microsoft.com/office/word/2010/wordprocessingGroup" xmlns:wpi="http://schemas.microsoft.com/office/word/2010/wordprocessingInk" xmlns:wne="http://schemas.microsoft.com/office/word/2006/wordml" xmlns:wps="http://schemas.microsoft.com/office/word/2010/wordprocessingShape" mc:Ignorable="w14 w15 w16se w16cid w16 w16cex w16sdtdh wp14">
   <w:footnote w:type="separator" w:id="-1">
     <w:p>
       <w:r>
@@ -25153,7 +25168,7 @@
 </file>
 
 <file path=word/header1.xml><?xml version="1.0" encoding="utf-8"?>
-<w:hdr xmlns:wpc="http://schemas.microsoft.com/office/word/2010/wordprocessingCanvas" xmlns:mc="http://schemas.openxmlformats.org/markup-compatibility/2006" xmlns:o="urn:schemas-microsoft-com:office:office" xmlns:r="http://schemas.openxmlformats.org/officeDocument/2006/relationships" xmlns:m="http://schemas.openxmlformats.org/officeDocument/2006/math" xmlns:v="urn:schemas-microsoft-com:vml" xmlns:wp14="http://schemas.microsoft.com/office/word/2010/wordprocessingDrawing" xmlns:wp="http://schemas.openxmlformats.org/drawingml/2006/wordprocessingDrawing" xmlns:w10="urn:schemas-microsoft-com:office:word" xmlns:w="http://schemas.openxmlformats.org/wordprocessingml/2006/main" xmlns:w14="http://schemas.microsoft.com/office/word/2010/wordml" xmlns:w15="http://schemas.microsoft.com/office/word/2012/wordml" xmlns:wpg="http://schemas.microsoft.com/office/word/2010/wordprocessingGroup" xmlns:wpi="http://schemas.microsoft.com/office/word/2010/wordprocessingInk" xmlns:wne="http://schemas.microsoft.com/office/word/2006/wordml" xmlns:wps="http://schemas.microsoft.com/office/word/2010/wordprocessingShape" mc:Ignorable="w14 w15 wp14">
+<w:hdr xmlns:wpc="http://schemas.microsoft.com/office/word/2010/wordprocessingCanvas" xmlns:cx="http://schemas.microsoft.com/office/drawing/2014/chartex" xmlns:cx1="http://schemas.microsoft.com/office/drawing/2015/9/8/chartex" xmlns:cx2="http://schemas.microsoft.com/office/drawing/2015/10/21/chartex" xmlns:cx3="http://schemas.microsoft.com/office/drawing/2016/5/9/chartex" xmlns:cx4="http://schemas.microsoft.com/office/drawing/2016/5/10/chartex" xmlns:cx5="http://schemas.microsoft.com/office/drawing/2016/5/11/chartex" xmlns:cx6="http://schemas.microsoft.com/office/drawing/2016/5/12/chartex" xmlns:cx7="http://schemas.microsoft.com/office/drawing/2016/5/13/chartex" xmlns:cx8="http://schemas.microsoft.com/office/drawing/2016/5/14/chartex" xmlns:mc="http://schemas.openxmlformats.org/markup-compatibility/2006" xmlns:aink="http://schemas.microsoft.com/office/drawing/2016/ink" xmlns:am3d="http://schemas.microsoft.com/office/drawing/2017/model3d" xmlns:o="urn:schemas-microsoft-com:office:office" xmlns:oel="http://schemas.microsoft.com/office/2019/extlst" xmlns:r="http://schemas.openxmlformats.org/officeDocument/2006/relationships" xmlns:m="http://schemas.openxmlformats.org/officeDocument/2006/math" xmlns:v="urn:schemas-microsoft-com:vml" xmlns:wp14="http://schemas.microsoft.com/office/word/2010/wordprocessingDrawing" xmlns:wp="http://schemas.openxmlformats.org/drawingml/2006/wordprocessingDrawing" xmlns:w10="urn:schemas-microsoft-com:office:word" xmlns:w="http://schemas.openxmlformats.org/wordprocessingml/2006/main" xmlns:w14="http://schemas.microsoft.com/office/word/2010/wordml" xmlns:w15="http://schemas.microsoft.com/office/word/2012/wordml" xmlns:w16cex="http://schemas.microsoft.com/office/word/2018/wordml/cex" xmlns:w16cid="http://schemas.microsoft.com/office/word/2016/wordml/cid" xmlns:w16="http://schemas.microsoft.com/office/word/2018/wordml" xmlns:w16sdtdh="http://schemas.microsoft.com/office/word/2020/wordml/sdtdatahash" xmlns:w16se="http://schemas.microsoft.com/office/word/2015/wordml/symex" xmlns:wpg="http://schemas.microsoft.com/office/word/2010/wordprocessingGroup" xmlns:wpi="http://schemas.microsoft.com/office/word/2010/wordprocessingInk" xmlns:wne="http://schemas.microsoft.com/office/word/2006/wordml" xmlns:wps="http://schemas.microsoft.com/office/word/2010/wordprocessingShape" mc:Ignorable="w14 w15 w16se w16cid w16 w16cex w16sdtdh wp14">
   <w:p>
     <w:pPr>
       <w:pStyle w:val="Header"/>
@@ -25163,7 +25178,7 @@
 </file>
 
 <file path=word/header10.xml><?xml version="1.0" encoding="utf-8"?>
-<w:hdr xmlns:wpc="http://schemas.microsoft.com/office/word/2010/wordprocessingCanvas" xmlns:mc="http://schemas.openxmlformats.org/markup-compatibility/2006" xmlns:o="urn:schemas-microsoft-com:office:office" xmlns:r="http://schemas.openxmlformats.org/officeDocument/2006/relationships" xmlns:m="http://schemas.openxmlformats.org/officeDocument/2006/math" xmlns:v="urn:schemas-microsoft-com:vml" xmlns:wp14="http://schemas.microsoft.com/office/word/2010/wordprocessingDrawing" xmlns:wp="http://schemas.openxmlformats.org/drawingml/2006/wordprocessingDrawing" xmlns:w10="urn:schemas-microsoft-com:office:word" xmlns:w="http://schemas.openxmlformats.org/wordprocessingml/2006/main" xmlns:w14="http://schemas.microsoft.com/office/word/2010/wordml" xmlns:w15="http://schemas.microsoft.com/office/word/2012/wordml" xmlns:wpg="http://schemas.microsoft.com/office/word/2010/wordprocessingGroup" xmlns:wpi="http://schemas.microsoft.com/office/word/2010/wordprocessingInk" xmlns:wne="http://schemas.microsoft.com/office/word/2006/wordml" xmlns:wps="http://schemas.microsoft.com/office/word/2010/wordprocessingShape" mc:Ignorable="w14 w15 wp14">
+<w:hdr xmlns:wpc="http://schemas.microsoft.com/office/word/2010/wordprocessingCanvas" xmlns:cx="http://schemas.microsoft.com/office/drawing/2014/chartex" xmlns:cx1="http://schemas.microsoft.com/office/drawing/2015/9/8/chartex" xmlns:cx2="http://schemas.microsoft.com/office/drawing/2015/10/21/chartex" xmlns:cx3="http://schemas.microsoft.com/office/drawing/2016/5/9/chartex" xmlns:cx4="http://schemas.microsoft.com/office/drawing/2016/5/10/chartex" xmlns:cx5="http://schemas.microsoft.com/office/drawing/2016/5/11/chartex" xmlns:cx6="http://schemas.microsoft.com/office/drawing/2016/5/12/chartex" xmlns:cx7="http://schemas.microsoft.com/office/drawing/2016/5/13/chartex" xmlns:cx8="http://schemas.microsoft.com/office/drawing/2016/5/14/chartex" xmlns:mc="http://schemas.openxmlformats.org/markup-compatibility/2006" xmlns:aink="http://schemas.microsoft.com/office/drawing/2016/ink" xmlns:am3d="http://schemas.microsoft.com/office/drawing/2017/model3d" xmlns:o="urn:schemas-microsoft-com:office:office" xmlns:oel="http://schemas.microsoft.com/office/2019/extlst" xmlns:r="http://schemas.openxmlformats.org/officeDocument/2006/relationships" xmlns:m="http://schemas.openxmlformats.org/officeDocument/2006/math" xmlns:v="urn:schemas-microsoft-com:vml" xmlns:wp14="http://schemas.microsoft.com/office/word/2010/wordprocessingDrawing" xmlns:wp="http://schemas.openxmlformats.org/drawingml/2006/wordprocessingDrawing" xmlns:w10="urn:schemas-microsoft-com:office:word" xmlns:w="http://schemas.openxmlformats.org/wordprocessingml/2006/main" xmlns:w14="http://schemas.microsoft.com/office/word/2010/wordml" xmlns:w15="http://schemas.microsoft.com/office/word/2012/wordml" xmlns:w16cex="http://schemas.microsoft.com/office/word/2018/wordml/cex" xmlns:w16cid="http://schemas.microsoft.com/office/word/2016/wordml/cid" xmlns:w16="http://schemas.microsoft.com/office/word/2018/wordml" xmlns:w16sdtdh="http://schemas.microsoft.com/office/word/2020/wordml/sdtdatahash" xmlns:w16se="http://schemas.microsoft.com/office/word/2015/wordml/symex" xmlns:wpg="http://schemas.microsoft.com/office/word/2010/wordprocessingGroup" xmlns:wpi="http://schemas.microsoft.com/office/word/2010/wordprocessingInk" xmlns:wne="http://schemas.microsoft.com/office/word/2006/wordml" xmlns:wps="http://schemas.microsoft.com/office/word/2010/wordprocessingShape" mc:Ignorable="w14 w15 w16se w16cid w16 w16cex w16sdtdh wp14">
   <w:p>
     <w:pPr>
       <w:pStyle w:val="Header"/>
@@ -25173,7 +25188,7 @@
 </file>
 
 <file path=word/header11.xml><?xml version="1.0" encoding="utf-8"?>
-<w:hdr xmlns:wpc="http://schemas.microsoft.com/office/word/2010/wordprocessingCanvas" xmlns:mc="http://schemas.openxmlformats.org/markup-compatibility/2006" xmlns:o="urn:schemas-microsoft-com:office:office" xmlns:r="http://schemas.openxmlformats.org/officeDocument/2006/relationships" xmlns:m="http://schemas.openxmlformats.org/officeDocument/2006/math" xmlns:v="urn:schemas-microsoft-com:vml" xmlns:wp14="http://schemas.microsoft.com/office/word/2010/wordprocessingDrawing" xmlns:wp="http://schemas.openxmlformats.org/drawingml/2006/wordprocessingDrawing" xmlns:w10="urn:schemas-microsoft-com:office:word" xmlns:w="http://schemas.openxmlformats.org/wordprocessingml/2006/main" xmlns:w14="http://schemas.microsoft.com/office/word/2010/wordml" xmlns:w15="http://schemas.microsoft.com/office/word/2012/wordml" xmlns:wpg="http://schemas.microsoft.com/office/word/2010/wordprocessingGroup" xmlns:wpi="http://schemas.microsoft.com/office/word/2010/wordprocessingInk" xmlns:wne="http://schemas.microsoft.com/office/word/2006/wordml" xmlns:wps="http://schemas.microsoft.com/office/word/2010/wordprocessingShape" mc:Ignorable="w14 w15 wp14">
+<w:hdr xmlns:wpc="http://schemas.microsoft.com/office/word/2010/wordprocessingCanvas" xmlns:cx="http://schemas.microsoft.com/office/drawing/2014/chartex" xmlns:cx1="http://schemas.microsoft.com/office/drawing/2015/9/8/chartex" xmlns:cx2="http://schemas.microsoft.com/office/drawing/2015/10/21/chartex" xmlns:cx3="http://schemas.microsoft.com/office/drawing/2016/5/9/chartex" xmlns:cx4="http://schemas.microsoft.com/office/drawing/2016/5/10/chartex" xmlns:cx5="http://schemas.microsoft.com/office/drawing/2016/5/11/chartex" xmlns:cx6="http://schemas.microsoft.com/office/drawing/2016/5/12/chartex" xmlns:cx7="http://schemas.microsoft.com/office/drawing/2016/5/13/chartex" xmlns:cx8="http://schemas.microsoft.com/office/drawing/2016/5/14/chartex" xmlns:mc="http://schemas.openxmlformats.org/markup-compatibility/2006" xmlns:aink="http://schemas.microsoft.com/office/drawing/2016/ink" xmlns:am3d="http://schemas.microsoft.com/office/drawing/2017/model3d" xmlns:o="urn:schemas-microsoft-com:office:office" xmlns:oel="http://schemas.microsoft.com/office/2019/extlst" xmlns:r="http://schemas.openxmlformats.org/officeDocument/2006/relationships" xmlns:m="http://schemas.openxmlformats.org/officeDocument/2006/math" xmlns:v="urn:schemas-microsoft-com:vml" xmlns:wp14="http://schemas.microsoft.com/office/word/2010/wordprocessingDrawing" xmlns:wp="http://schemas.openxmlformats.org/drawingml/2006/wordprocessingDrawing" xmlns:w10="urn:schemas-microsoft-com:office:word" xmlns:w="http://schemas.openxmlformats.org/wordprocessingml/2006/main" xmlns:w14="http://schemas.microsoft.com/office/word/2010/wordml" xmlns:w15="http://schemas.microsoft.com/office/word/2012/wordml" xmlns:w16cex="http://schemas.microsoft.com/office/word/2018/wordml/cex" xmlns:w16cid="http://schemas.microsoft.com/office/word/2016/wordml/cid" xmlns:w16="http://schemas.microsoft.com/office/word/2018/wordml" xmlns:w16sdtdh="http://schemas.microsoft.com/office/word/2020/wordml/sdtdatahash" xmlns:w16se="http://schemas.microsoft.com/office/word/2015/wordml/symex" xmlns:wpg="http://schemas.microsoft.com/office/word/2010/wordprocessingGroup" xmlns:wpi="http://schemas.microsoft.com/office/word/2010/wordprocessingInk" xmlns:wne="http://schemas.microsoft.com/office/word/2006/wordml" xmlns:wps="http://schemas.microsoft.com/office/word/2010/wordprocessingShape" mc:Ignorable="w14 w15 w16se w16cid w16 w16cex w16sdtdh wp14">
   <w:p>
     <w:pPr>
       <w:pStyle w:val="Header"/>
@@ -25202,7 +25217,7 @@
 </file>
 
 <file path=word/header12.xml><?xml version="1.0" encoding="utf-8"?>
-<w:hdr xmlns:wpc="http://schemas.microsoft.com/office/word/2010/wordprocessingCanvas" xmlns:mc="http://schemas.openxmlformats.org/markup-compatibility/2006" xmlns:o="urn:schemas-microsoft-com:office:office" xmlns:r="http://schemas.openxmlformats.org/officeDocument/2006/relationships" xmlns:m="http://schemas.openxmlformats.org/officeDocument/2006/math" xmlns:v="urn:schemas-microsoft-com:vml" xmlns:wp14="http://schemas.microsoft.com/office/word/2010/wordprocessingDrawing" xmlns:wp="http://schemas.openxmlformats.org/drawingml/2006/wordprocessingDrawing" xmlns:w10="urn:schemas-microsoft-com:office:word" xmlns:w="http://schemas.openxmlformats.org/wordprocessingml/2006/main" xmlns:w14="http://schemas.microsoft.com/office/word/2010/wordml" xmlns:w15="http://schemas.microsoft.com/office/word/2012/wordml" xmlns:wpg="http://schemas.microsoft.com/office/word/2010/wordprocessingGroup" xmlns:wpi="http://schemas.microsoft.com/office/word/2010/wordprocessingInk" xmlns:wne="http://schemas.microsoft.com/office/word/2006/wordml" xmlns:wps="http://schemas.microsoft.com/office/word/2010/wordprocessingShape" mc:Ignorable="w14 w15 wp14">
+<w:hdr xmlns:wpc="http://schemas.microsoft.com/office/word/2010/wordprocessingCanvas" xmlns:cx="http://schemas.microsoft.com/office/drawing/2014/chartex" xmlns:cx1="http://schemas.microsoft.com/office/drawing/2015/9/8/chartex" xmlns:cx2="http://schemas.microsoft.com/office/drawing/2015/10/21/chartex" xmlns:cx3="http://schemas.microsoft.com/office/drawing/2016/5/9/chartex" xmlns:cx4="http://schemas.microsoft.com/office/drawing/2016/5/10/chartex" xmlns:cx5="http://schemas.microsoft.com/office/drawing/2016/5/11/chartex" xmlns:cx6="http://schemas.microsoft.com/office/drawing/2016/5/12/chartex" xmlns:cx7="http://schemas.microsoft.com/office/drawing/2016/5/13/chartex" xmlns:cx8="http://schemas.microsoft.com/office/drawing/2016/5/14/chartex" xmlns:mc="http://schemas.openxmlformats.org/markup-compatibility/2006" xmlns:aink="http://schemas.microsoft.com/office/drawing/2016/ink" xmlns:am3d="http://schemas.microsoft.com/office/drawing/2017/model3d" xmlns:o="urn:schemas-microsoft-com:office:office" xmlns:oel="http://schemas.microsoft.com/office/2019/extlst" xmlns:r="http://schemas.openxmlformats.org/officeDocument/2006/relationships" xmlns:m="http://schemas.openxmlformats.org/officeDocument/2006/math" xmlns:v="urn:schemas-microsoft-com:vml" xmlns:wp14="http://schemas.microsoft.com/office/word/2010/wordprocessingDrawing" xmlns:wp="http://schemas.openxmlformats.org/drawingml/2006/wordprocessingDrawing" xmlns:w10="urn:schemas-microsoft-com:office:word" xmlns:w="http://schemas.openxmlformats.org/wordprocessingml/2006/main" xmlns:w14="http://schemas.microsoft.com/office/word/2010/wordml" xmlns:w15="http://schemas.microsoft.com/office/word/2012/wordml" xmlns:w16cex="http://schemas.microsoft.com/office/word/2018/wordml/cex" xmlns:w16cid="http://schemas.microsoft.com/office/word/2016/wordml/cid" xmlns:w16="http://schemas.microsoft.com/office/word/2018/wordml" xmlns:w16sdtdh="http://schemas.microsoft.com/office/word/2020/wordml/sdtdatahash" xmlns:w16se="http://schemas.microsoft.com/office/word/2015/wordml/symex" xmlns:wpg="http://schemas.microsoft.com/office/word/2010/wordprocessingGroup" xmlns:wpi="http://schemas.microsoft.com/office/word/2010/wordprocessingInk" xmlns:wne="http://schemas.microsoft.com/office/word/2006/wordml" xmlns:wps="http://schemas.microsoft.com/office/word/2010/wordprocessingShape" mc:Ignorable="w14 w15 w16se w16cid w16 w16cex w16sdtdh wp14">
   <w:p>
     <w:pPr>
       <w:pStyle w:val="Header"/>
@@ -25228,7 +25243,7 @@
 </file>
 
 <file path=word/header13.xml><?xml version="1.0" encoding="utf-8"?>
-<w:hdr xmlns:wpc="http://schemas.microsoft.com/office/word/2010/wordprocessingCanvas" xmlns:mc="http://schemas.openxmlformats.org/markup-compatibility/2006" xmlns:o="urn:schemas-microsoft-com:office:office" xmlns:r="http://schemas.openxmlformats.org/officeDocument/2006/relationships" xmlns:m="http://schemas.openxmlformats.org/officeDocument/2006/math" xmlns:v="urn:schemas-microsoft-com:vml" xmlns:wp14="http://schemas.microsoft.com/office/word/2010/wordprocessingDrawing" xmlns:wp="http://schemas.openxmlformats.org/drawingml/2006/wordprocessingDrawing" xmlns:w10="urn:schemas-microsoft-com:office:word" xmlns:w="http://schemas.openxmlformats.org/wordprocessingml/2006/main" xmlns:w14="http://schemas.microsoft.com/office/word/2010/wordml" xmlns:w15="http://schemas.microsoft.com/office/word/2012/wordml" xmlns:wpg="http://schemas.microsoft.com/office/word/2010/wordprocessingGroup" xmlns:wpi="http://schemas.microsoft.com/office/word/2010/wordprocessingInk" xmlns:wne="http://schemas.microsoft.com/office/word/2006/wordml" xmlns:wps="http://schemas.microsoft.com/office/word/2010/wordprocessingShape" mc:Ignorable="w14 w15 wp14">
+<w:hdr xmlns:wpc="http://schemas.microsoft.com/office/word/2010/wordprocessingCanvas" xmlns:cx="http://schemas.microsoft.com/office/drawing/2014/chartex" xmlns:cx1="http://schemas.microsoft.com/office/drawing/2015/9/8/chartex" xmlns:cx2="http://schemas.microsoft.com/office/drawing/2015/10/21/chartex" xmlns:cx3="http://schemas.microsoft.com/office/drawing/2016/5/9/chartex" xmlns:cx4="http://schemas.microsoft.com/office/drawing/2016/5/10/chartex" xmlns:cx5="http://schemas.microsoft.com/office/drawing/2016/5/11/chartex" xmlns:cx6="http://schemas.microsoft.com/office/drawing/2016/5/12/chartex" xmlns:cx7="http://schemas.microsoft.com/office/drawing/2016/5/13/chartex" xmlns:cx8="http://schemas.microsoft.com/office/drawing/2016/5/14/chartex" xmlns:mc="http://schemas.openxmlformats.org/markup-compatibility/2006" xmlns:aink="http://schemas.microsoft.com/office/drawing/2016/ink" xmlns:am3d="http://schemas.microsoft.com/office/drawing/2017/model3d" xmlns:o="urn:schemas-microsoft-com:office:office" xmlns:oel="http://schemas.microsoft.com/office/2019/extlst" xmlns:r="http://schemas.openxmlformats.org/officeDocument/2006/relationships" xmlns:m="http://schemas.openxmlformats.org/officeDocument/2006/math" xmlns:v="urn:schemas-microsoft-com:vml" xmlns:wp14="http://schemas.microsoft.com/office/word/2010/wordprocessingDrawing" xmlns:wp="http://schemas.openxmlformats.org/drawingml/2006/wordprocessingDrawing" xmlns:w10="urn:schemas-microsoft-com:office:word" xmlns:w="http://schemas.openxmlformats.org/wordprocessingml/2006/main" xmlns:w14="http://schemas.microsoft.com/office/word/2010/wordml" xmlns:w15="http://schemas.microsoft.com/office/word/2012/wordml" xmlns:w16cex="http://schemas.microsoft.com/office/word/2018/wordml/cex" xmlns:w16cid="http://schemas.microsoft.com/office/word/2016/wordml/cid" xmlns:w16="http://schemas.microsoft.com/office/word/2018/wordml" xmlns:w16sdtdh="http://schemas.microsoft.com/office/word/2020/wordml/sdtdatahash" xmlns:w16se="http://schemas.microsoft.com/office/word/2015/wordml/symex" xmlns:wpg="http://schemas.microsoft.com/office/word/2010/wordprocessingGroup" xmlns:wpi="http://schemas.microsoft.com/office/word/2010/wordprocessingInk" xmlns:wne="http://schemas.microsoft.com/office/word/2006/wordml" xmlns:wps="http://schemas.microsoft.com/office/word/2010/wordprocessingShape" mc:Ignorable="w14 w15 w16se w16cid w16 w16cex w16sdtdh wp14">
   <w:p>
     <w:pPr>
       <w:pStyle w:val="Header"/>
@@ -25238,7 +25253,7 @@
 </file>
 
 <file path=word/header14.xml><?xml version="1.0" encoding="utf-8"?>
-<w:hdr xmlns:wpc="http://schemas.microsoft.com/office/word/2010/wordprocessingCanvas" xmlns:mc="http://schemas.openxmlformats.org/markup-compatibility/2006" xmlns:o="urn:schemas-microsoft-com:office:office" xmlns:r="http://schemas.openxmlformats.org/officeDocument/2006/relationships" xmlns:m="http://schemas.openxmlformats.org/officeDocument/2006/math" xmlns:v="urn:schemas-microsoft-com:vml" xmlns:wp14="http://schemas.microsoft.com/office/word/2010/wordprocessingDrawing" xmlns:wp="http://schemas.openxmlformats.org/drawingml/2006/wordprocessingDrawing" xmlns:w10="urn:schemas-microsoft-com:office:word" xmlns:w="http://schemas.openxmlformats.org/wordprocessingml/2006/main" xmlns:w14="http://schemas.microsoft.com/office/word/2010/wordml" xmlns:w15="http://schemas.microsoft.com/office/word/2012/wordml" xmlns:wpg="http://schemas.microsoft.com/office/word/2010/wordprocessingGroup" xmlns:wpi="http://schemas.microsoft.com/office/word/2010/wordprocessingInk" xmlns:wne="http://schemas.microsoft.com/office/word/2006/wordml" xmlns:wps="http://schemas.microsoft.com/office/word/2010/wordprocessingShape" mc:Ignorable="w14 w15 wp14">
+<w:hdr xmlns:wpc="http://schemas.microsoft.com/office/word/2010/wordprocessingCanvas" xmlns:cx="http://schemas.microsoft.com/office/drawing/2014/chartex" xmlns:cx1="http://schemas.microsoft.com/office/drawing/2015/9/8/chartex" xmlns:cx2="http://schemas.microsoft.com/office/drawing/2015/10/21/chartex" xmlns:cx3="http://schemas.microsoft.com/office/drawing/2016/5/9/chartex" xmlns:cx4="http://schemas.microsoft.com/office/drawing/2016/5/10/chartex" xmlns:cx5="http://schemas.microsoft.com/office/drawing/2016/5/11/chartex" xmlns:cx6="http://schemas.microsoft.com/office/drawing/2016/5/12/chartex" xmlns:cx7="http://schemas.microsoft.com/office/drawing/2016/5/13/chartex" xmlns:cx8="http://schemas.microsoft.com/office/drawing/2016/5/14/chartex" xmlns:mc="http://schemas.openxmlformats.org/markup-compatibility/2006" xmlns:aink="http://schemas.microsoft.com/office/drawing/2016/ink" xmlns:am3d="http://schemas.microsoft.com/office/drawing/2017/model3d" xmlns:o="urn:schemas-microsoft-com:office:office" xmlns:oel="http://schemas.microsoft.com/office/2019/extlst" xmlns:r="http://schemas.openxmlformats.org/officeDocument/2006/relationships" xmlns:m="http://schemas.openxmlformats.org/officeDocument/2006/math" xmlns:v="urn:schemas-microsoft-com:vml" xmlns:wp14="http://schemas.microsoft.com/office/word/2010/wordprocessingDrawing" xmlns:wp="http://schemas.openxmlformats.org/drawingml/2006/wordprocessingDrawing" xmlns:w10="urn:schemas-microsoft-com:office:word" xmlns:w="http://schemas.openxmlformats.org/wordprocessingml/2006/main" xmlns:w14="http://schemas.microsoft.com/office/word/2010/wordml" xmlns:w15="http://schemas.microsoft.com/office/word/2012/wordml" xmlns:w16cex="http://schemas.microsoft.com/office/word/2018/wordml/cex" xmlns:w16cid="http://schemas.microsoft.com/office/word/2016/wordml/cid" xmlns:w16="http://schemas.microsoft.com/office/word/2018/wordml" xmlns:w16sdtdh="http://schemas.microsoft.com/office/word/2020/wordml/sdtdatahash" xmlns:w16se="http://schemas.microsoft.com/office/word/2015/wordml/symex" xmlns:wpg="http://schemas.microsoft.com/office/word/2010/wordprocessingGroup" xmlns:wpi="http://schemas.microsoft.com/office/word/2010/wordprocessingInk" xmlns:wne="http://schemas.microsoft.com/office/word/2006/wordml" xmlns:wps="http://schemas.microsoft.com/office/word/2010/wordprocessingShape" mc:Ignorable="w14 w15 w16se w16cid w16 w16cex w16sdtdh wp14">
   <w:p>
     <w:pPr>
       <w:pStyle w:val="Header"/>
@@ -25248,7 +25263,7 @@
 </file>
 
 <file path=word/header15.xml><?xml version="1.0" encoding="utf-8"?>
-<w:hdr xmlns:wpc="http://schemas.microsoft.com/office/word/2010/wordprocessingCanvas" xmlns:mc="http://schemas.openxmlformats.org/markup-compatibility/2006" xmlns:o="urn:schemas-microsoft-com:office:office" xmlns:r="http://schemas.openxmlformats.org/officeDocument/2006/relationships" xmlns:m="http://schemas.openxmlformats.org/officeDocument/2006/math" xmlns:v="urn:schemas-microsoft-com:vml" xmlns:wp14="http://schemas.microsoft.com/office/word/2010/wordprocessingDrawing" xmlns:wp="http://schemas.openxmlformats.org/drawingml/2006/wordprocessingDrawing" xmlns:w10="urn:schemas-microsoft-com:office:word" xmlns:w="http://schemas.openxmlformats.org/wordprocessingml/2006/main" xmlns:w14="http://schemas.microsoft.com/office/word/2010/wordml" xmlns:w15="http://schemas.microsoft.com/office/word/2012/wordml" xmlns:wpg="http://schemas.microsoft.com/office/word/2010/wordprocessingGroup" xmlns:wpi="http://schemas.microsoft.com/office/word/2010/wordprocessingInk" xmlns:wne="http://schemas.microsoft.com/office/word/2006/wordml" xmlns:wps="http://schemas.microsoft.com/office/word/2010/wordprocessingShape" mc:Ignorable="w14 w15 wp14">
+<w:hdr xmlns:wpc="http://schemas.microsoft.com/office/word/2010/wordprocessingCanvas" xmlns:cx="http://schemas.microsoft.com/office/drawing/2014/chartex" xmlns:cx1="http://schemas.microsoft.com/office/drawing/2015/9/8/chartex" xmlns:cx2="http://schemas.microsoft.com/office/drawing/2015/10/21/chartex" xmlns:cx3="http://schemas.microsoft.com/office/drawing/2016/5/9/chartex" xmlns:cx4="http://schemas.microsoft.com/office/drawing/2016/5/10/chartex" xmlns:cx5="http://schemas.microsoft.com/office/drawing/2016/5/11/chartex" xmlns:cx6="http://schemas.microsoft.com/office/drawing/2016/5/12/chartex" xmlns:cx7="http://schemas.microsoft.com/office/drawing/2016/5/13/chartex" xmlns:cx8="http://schemas.microsoft.com/office/drawing/2016/5/14/chartex" xmlns:mc="http://schemas.openxmlformats.org/markup-compatibility/2006" xmlns:aink="http://schemas.microsoft.com/office/drawing/2016/ink" xmlns:am3d="http://schemas.microsoft.com/office/drawing/2017/model3d" xmlns:o="urn:schemas-microsoft-com:office:office" xmlns:oel="http://schemas.microsoft.com/office/2019/extlst" xmlns:r="http://schemas.openxmlformats.org/officeDocument/2006/relationships" xmlns:m="http://schemas.openxmlformats.org/officeDocument/2006/math" xmlns:v="urn:schemas-microsoft-com:vml" xmlns:wp14="http://schemas.microsoft.com/office/word/2010/wordprocessingDrawing" xmlns:wp="http://schemas.openxmlformats.org/drawingml/2006/wordprocessingDrawing" xmlns:w10="urn:schemas-microsoft-com:office:word" xmlns:w="http://schemas.openxmlformats.org/wordprocessingml/2006/main" xmlns:w14="http://schemas.microsoft.com/office/word/2010/wordml" xmlns:w15="http://schemas.microsoft.com/office/word/2012/wordml" xmlns:w16cex="http://schemas.microsoft.com/office/word/2018/wordml/cex" xmlns:w16cid="http://schemas.microsoft.com/office/word/2016/wordml/cid" xmlns:w16="http://schemas.microsoft.com/office/word/2018/wordml" xmlns:w16sdtdh="http://schemas.microsoft.com/office/word/2020/wordml/sdtdatahash" xmlns:w16se="http://schemas.microsoft.com/office/word/2015/wordml/symex" xmlns:wpg="http://schemas.microsoft.com/office/word/2010/wordprocessingGroup" xmlns:wpi="http://schemas.microsoft.com/office/word/2010/wordprocessingInk" xmlns:wne="http://schemas.microsoft.com/office/word/2006/wordml" xmlns:wps="http://schemas.microsoft.com/office/word/2010/wordprocessingShape" mc:Ignorable="w14 w15 w16se w16cid w16 w16cex w16sdtdh wp14">
   <w:p>
     <w:pPr>
       <w:pStyle w:val="Header"/>
@@ -25258,7 +25273,7 @@
 </file>
 
 <file path=word/header16.xml><?xml version="1.0" encoding="utf-8"?>
-<w:hdr xmlns:wpc="http://schemas.microsoft.com/office/word/2010/wordprocessingCanvas" xmlns:mc="http://schemas.openxmlformats.org/markup-compatibility/2006" xmlns:o="urn:schemas-microsoft-com:office:office" xmlns:r="http://schemas.openxmlformats.org/officeDocument/2006/relationships" xmlns:m="http://schemas.openxmlformats.org/officeDocument/2006/math" xmlns:v="urn:schemas-microsoft-com:vml" xmlns:wp14="http://schemas.microsoft.com/office/word/2010/wordprocessingDrawing" xmlns:wp="http://schemas.openxmlformats.org/drawingml/2006/wordprocessingDrawing" xmlns:w10="urn:schemas-microsoft-com:office:word" xmlns:w="http://schemas.openxmlformats.org/wordprocessingml/2006/main" xmlns:w14="http://schemas.microsoft.com/office/word/2010/wordml" xmlns:w15="http://schemas.microsoft.com/office/word/2012/wordml" xmlns:wpg="http://schemas.microsoft.com/office/word/2010/wordprocessingGroup" xmlns:wpi="http://schemas.microsoft.com/office/word/2010/wordprocessingInk" xmlns:wne="http://schemas.microsoft.com/office/word/2006/wordml" xmlns:wps="http://schemas.microsoft.com/office/word/2010/wordprocessingShape" mc:Ignorable="w14 w15 wp14">
+<w:hdr xmlns:wpc="http://schemas.microsoft.com/office/word/2010/wordprocessingCanvas" xmlns:cx="http://schemas.microsoft.com/office/drawing/2014/chartex" xmlns:cx1="http://schemas.microsoft.com/office/drawing/2015/9/8/chartex" xmlns:cx2="http://schemas.microsoft.com/office/drawing/2015/10/21/chartex" xmlns:cx3="http://schemas.microsoft.com/office/drawing/2016/5/9/chartex" xmlns:cx4="http://schemas.microsoft.com/office/drawing/2016/5/10/chartex" xmlns:cx5="http://schemas.microsoft.com/office/drawing/2016/5/11/chartex" xmlns:cx6="http://schemas.microsoft.com/office/drawing/2016/5/12/chartex" xmlns:cx7="http://schemas.microsoft.com/office/drawing/2016/5/13/chartex" xmlns:cx8="http://schemas.microsoft.com/office/drawing/2016/5/14/chartex" xmlns:mc="http://schemas.openxmlformats.org/markup-compatibility/2006" xmlns:aink="http://schemas.microsoft.com/office/drawing/2016/ink" xmlns:am3d="http://schemas.microsoft.com/office/drawing/2017/model3d" xmlns:o="urn:schemas-microsoft-com:office:office" xmlns:oel="http://schemas.microsoft.com/office/2019/extlst" xmlns:r="http://schemas.openxmlformats.org/officeDocument/2006/relationships" xmlns:m="http://schemas.openxmlformats.org/officeDocument/2006/math" xmlns:v="urn:schemas-microsoft-com:vml" xmlns:wp14="http://schemas.microsoft.com/office/word/2010/wordprocessingDrawing" xmlns:wp="http://schemas.openxmlformats.org/drawingml/2006/wordprocessingDrawing" xmlns:w10="urn:schemas-microsoft-com:office:word" xmlns:w="http://schemas.openxmlformats.org/wordprocessingml/2006/main" xmlns:w14="http://schemas.microsoft.com/office/word/2010/wordml" xmlns:w15="http://schemas.microsoft.com/office/word/2012/wordml" xmlns:w16cex="http://schemas.microsoft.com/office/word/2018/wordml/cex" xmlns:w16cid="http://schemas.microsoft.com/office/word/2016/wordml/cid" xmlns:w16="http://schemas.microsoft.com/office/word/2018/wordml" xmlns:w16sdtdh="http://schemas.microsoft.com/office/word/2020/wordml/sdtdatahash" xmlns:w16se="http://schemas.microsoft.com/office/word/2015/wordml/symex" xmlns:wpg="http://schemas.microsoft.com/office/word/2010/wordprocessingGroup" xmlns:wpi="http://schemas.microsoft.com/office/word/2010/wordprocessingInk" xmlns:wne="http://schemas.microsoft.com/office/word/2006/wordml" xmlns:wps="http://schemas.microsoft.com/office/word/2010/wordprocessingShape" mc:Ignorable="w14 w15 w16se w16cid w16 w16cex w16sdtdh wp14">
   <w:p>
     <w:pPr>
       <w:pStyle w:val="Header"/>
@@ -25268,7 +25283,7 @@
 </file>
 
 <file path=word/header17.xml><?xml version="1.0" encoding="utf-8"?>
-<w:hdr xmlns:wpc="http://schemas.microsoft.com/office/word/2010/wordprocessingCanvas" xmlns:mc="http://schemas.openxmlformats.org/markup-compatibility/2006" xmlns:o="urn:schemas-microsoft-com:office:office" xmlns:r="http://schemas.openxmlformats.org/officeDocument/2006/relationships" xmlns:m="http://schemas.openxmlformats.org/officeDocument/2006/math" xmlns:v="urn:schemas-microsoft-com:vml" xmlns:wp14="http://schemas.microsoft.com/office/word/2010/wordprocessingDrawing" xmlns:wp="http://schemas.openxmlformats.org/drawingml/2006/wordprocessingDrawing" xmlns:w10="urn:schemas-microsoft-com:office:word" xmlns:w="http://schemas.openxmlformats.org/wordprocessingml/2006/main" xmlns:w14="http://schemas.microsoft.com/office/word/2010/wordml" xmlns:w15="http://schemas.microsoft.com/office/word/2012/wordml" xmlns:wpg="http://schemas.microsoft.com/office/word/2010/wordprocessingGroup" xmlns:wpi="http://schemas.microsoft.com/office/word/2010/wordprocessingInk" xmlns:wne="http://schemas.microsoft.com/office/word/2006/wordml" xmlns:wps="http://schemas.microsoft.com/office/word/2010/wordprocessingShape" mc:Ignorable="w14 w15 wp14">
+<w:hdr xmlns:wpc="http://schemas.microsoft.com/office/word/2010/wordprocessingCanvas" xmlns:cx="http://schemas.microsoft.com/office/drawing/2014/chartex" xmlns:cx1="http://schemas.microsoft.com/office/drawing/2015/9/8/chartex" xmlns:cx2="http://schemas.microsoft.com/office/drawing/2015/10/21/chartex" xmlns:cx3="http://schemas.microsoft.com/office/drawing/2016/5/9/chartex" xmlns:cx4="http://schemas.microsoft.com/office/drawing/2016/5/10/chartex" xmlns:cx5="http://schemas.microsoft.com/office/drawing/2016/5/11/chartex" xmlns:cx6="http://schemas.microsoft.com/office/drawing/2016/5/12/chartex" xmlns:cx7="http://schemas.microsoft.com/office/drawing/2016/5/13/chartex" xmlns:cx8="http://schemas.microsoft.com/office/drawing/2016/5/14/chartex" xmlns:mc="http://schemas.openxmlformats.org/markup-compatibility/2006" xmlns:aink="http://schemas.microsoft.com/office/drawing/2016/ink" xmlns:am3d="http://schemas.microsoft.com/office/drawing/2017/model3d" xmlns:o="urn:schemas-microsoft-com:office:office" xmlns:oel="http://schemas.microsoft.com/office/2019/extlst" xmlns:r="http://schemas.openxmlformats.org/officeDocument/2006/relationships" xmlns:m="http://schemas.openxmlformats.org/officeDocument/2006/math" xmlns:v="urn:schemas-microsoft-com:vml" xmlns:wp14="http://schemas.microsoft.com/office/word/2010/wordprocessingDrawing" xmlns:wp="http://schemas.openxmlformats.org/drawingml/2006/wordprocessingDrawing" xmlns:w10="urn:schemas-microsoft-com:office:word" xmlns:w="http://schemas.openxmlformats.org/wordprocessingml/2006/main" xmlns:w14="http://schemas.microsoft.com/office/word/2010/wordml" xmlns:w15="http://schemas.microsoft.com/office/word/2012/wordml" xmlns:w16cex="http://schemas.microsoft.com/office/word/2018/wordml/cex" xmlns:w16cid="http://schemas.microsoft.com/office/word/2016/wordml/cid" xmlns:w16="http://schemas.microsoft.com/office/word/2018/wordml" xmlns:w16sdtdh="http://schemas.microsoft.com/office/word/2020/wordml/sdtdatahash" xmlns:w16se="http://schemas.microsoft.com/office/word/2015/wordml/symex" xmlns:wpg="http://schemas.microsoft.com/office/word/2010/wordprocessingGroup" xmlns:wpi="http://schemas.microsoft.com/office/word/2010/wordprocessingInk" xmlns:wne="http://schemas.microsoft.com/office/word/2006/wordml" xmlns:wps="http://schemas.microsoft.com/office/word/2010/wordprocessingShape" mc:Ignorable="w14 w15 w16se w16cid w16 w16cex w16sdtdh wp14">
   <w:p>
     <w:pPr>
       <w:pStyle w:val="Header"/>
@@ -25278,7 +25293,7 @@
 </file>
 
 <file path=word/header18.xml><?xml version="1.0" encoding="utf-8"?>
-<w:hdr xmlns:wpc="http://schemas.microsoft.com/office/word/2010/wordprocessingCanvas" xmlns:mc="http://schemas.openxmlformats.org/markup-compatibility/2006" xmlns:o="urn:schemas-microsoft-com:office:office" xmlns:r="http://schemas.openxmlformats.org/officeDocument/2006/relationships" xmlns:m="http://schemas.openxmlformats.org/officeDocument/2006/math" xmlns:v="urn:schemas-microsoft-com:vml" xmlns:wp14="http://schemas.microsoft.com/office/word/2010/wordprocessingDrawing" xmlns:wp="http://schemas.openxmlformats.org/drawingml/2006/wordprocessingDrawing" xmlns:w10="urn:schemas-microsoft-com:office:word" xmlns:w="http://schemas.openxmlformats.org/wordprocessingml/2006/main" xmlns:w14="http://schemas.microsoft.com/office/word/2010/wordml" xmlns:w15="http://schemas.microsoft.com/office/word/2012/wordml" xmlns:wpg="http://schemas.microsoft.com/office/word/2010/wordprocessingGroup" xmlns:wpi="http://schemas.microsoft.com/office/word/2010/wordprocessingInk" xmlns:wne="http://schemas.microsoft.com/office/word/2006/wordml" xmlns:wps="http://schemas.microsoft.com/office/word/2010/wordprocessingShape" mc:Ignorable="w14 w15 wp14">
+<w:hdr xmlns:wpc="http://schemas.microsoft.com/office/word/2010/wordprocessingCanvas" xmlns:cx="http://schemas.microsoft.com/office/drawing/2014/chartex" xmlns:cx1="http://schemas.microsoft.com/office/drawing/2015/9/8/chartex" xmlns:cx2="http://schemas.microsoft.com/office/drawing/2015/10/21/chartex" xmlns:cx3="http://schemas.microsoft.com/office/drawing/2016/5/9/chartex" xmlns:cx4="http://schemas.microsoft.com/office/drawing/2016/5/10/chartex" xmlns:cx5="http://schemas.microsoft.com/office/drawing/2016/5/11/chartex" xmlns:cx6="http://schemas.microsoft.com/office/drawing/2016/5/12/chartex" xmlns:cx7="http://schemas.microsoft.com/office/drawing/2016/5/13/chartex" xmlns:cx8="http://schemas.microsoft.com/office/drawing/2016/5/14/chartex" xmlns:mc="http://schemas.openxmlformats.org/markup-compatibility/2006" xmlns:aink="http://schemas.microsoft.com/office/drawing/2016/ink" xmlns:am3d="http://schemas.microsoft.com/office/drawing/2017/model3d" xmlns:o="urn:schemas-microsoft-com:office:office" xmlns:oel="http://schemas.microsoft.com/office/2019/extlst" xmlns:r="http://schemas.openxmlformats.org/officeDocument/2006/relationships" xmlns:m="http://schemas.openxmlformats.org/officeDocument/2006/math" xmlns:v="urn:schemas-microsoft-com:vml" xmlns:wp14="http://schemas.microsoft.com/office/word/2010/wordprocessingDrawing" xmlns:wp="http://schemas.openxmlformats.org/drawingml/2006/wordprocessingDrawing" xmlns:w10="urn:schemas-microsoft-com:office:word" xmlns:w="http://schemas.openxmlformats.org/wordprocessingml/2006/main" xmlns:w14="http://schemas.microsoft.com/office/word/2010/wordml" xmlns:w15="http://schemas.microsoft.com/office/word/2012/wordml" xmlns:w16cex="http://schemas.microsoft.com/office/word/2018/wordml/cex" xmlns:w16cid="http://schemas.microsoft.com/office/word/2016/wordml/cid" xmlns:w16="http://schemas.microsoft.com/office/word/2018/wordml" xmlns:w16sdtdh="http://schemas.microsoft.com/office/word/2020/wordml/sdtdatahash" xmlns:w16se="http://schemas.microsoft.com/office/word/2015/wordml/symex" xmlns:wpg="http://schemas.microsoft.com/office/word/2010/wordprocessingGroup" xmlns:wpi="http://schemas.microsoft.com/office/word/2010/wordprocessingInk" xmlns:wne="http://schemas.microsoft.com/office/word/2006/wordml" xmlns:wps="http://schemas.microsoft.com/office/word/2010/wordprocessingShape" mc:Ignorable="w14 w15 w16se w16cid w16 w16cex w16sdtdh wp14">
   <w:p>
     <w:pPr>
       <w:pStyle w:val="Header"/>
@@ -25288,7 +25303,7 @@
 </file>
 
 <file path=word/header19.xml><?xml version="1.0" encoding="utf-8"?>
-<w:hdr xmlns:wpc="http://schemas.microsoft.com/office/word/2010/wordprocessingCanvas" xmlns:mc="http://schemas.openxmlformats.org/markup-compatibility/2006" xmlns:o="urn:schemas-microsoft-com:office:office" xmlns:r="http://schemas.openxmlformats.org/officeDocument/2006/relationships" xmlns:m="http://schemas.openxmlformats.org/officeDocument/2006/math" xmlns:v="urn:schemas-microsoft-com:vml" xmlns:wp14="http://schemas.microsoft.com/office/word/2010/wordprocessingDrawing" xmlns:wp="http://schemas.openxmlformats.org/drawingml/2006/wordprocessingDrawing" xmlns:w10="urn:schemas-microsoft-com:office:word" xmlns:w="http://schemas.openxmlformats.org/wordprocessingml/2006/main" xmlns:w14="http://schemas.microsoft.com/office/word/2010/wordml" xmlns:w15="http://schemas.microsoft.com/office/word/2012/wordml" xmlns:wpg="http://schemas.microsoft.com/office/word/2010/wordprocessingGroup" xmlns:wpi="http://schemas.microsoft.com/office/word/2010/wordprocessingInk" xmlns:wne="http://schemas.microsoft.com/office/word/2006/wordml" xmlns:wps="http://schemas.microsoft.com/office/word/2010/wordprocessingShape" mc:Ignorable="w14 w15 wp14">
+<w:hdr xmlns:wpc="http://schemas.microsoft.com/office/word/2010/wordprocessingCanvas" xmlns:cx="http://schemas.microsoft.com/office/drawing/2014/chartex" xmlns:cx1="http://schemas.microsoft.com/office/drawing/2015/9/8/chartex" xmlns:cx2="http://schemas.microsoft.com/office/drawing/2015/10/21/chartex" xmlns:cx3="http://schemas.microsoft.com/office/drawing/2016/5/9/chartex" xmlns:cx4="http://schemas.microsoft.com/office/drawing/2016/5/10/chartex" xmlns:cx5="http://schemas.microsoft.com/office/drawing/2016/5/11/chartex" xmlns:cx6="http://schemas.microsoft.com/office/drawing/2016/5/12/chartex" xmlns:cx7="http://schemas.microsoft.com/office/drawing/2016/5/13/chartex" xmlns:cx8="http://schemas.microsoft.com/office/drawing/2016/5/14/chartex" xmlns:mc="http://schemas.openxmlformats.org/markup-compatibility/2006" xmlns:aink="http://schemas.microsoft.com/office/drawing/2016/ink" xmlns:am3d="http://schemas.microsoft.com/office/drawing/2017/model3d" xmlns:o="urn:schemas-microsoft-com:office:office" xmlns:oel="http://schemas.microsoft.com/office/2019/extlst" xmlns:r="http://schemas.openxmlformats.org/officeDocument/2006/relationships" xmlns:m="http://schemas.openxmlformats.org/officeDocument/2006/math" xmlns:v="urn:schemas-microsoft-com:vml" xmlns:wp14="http://schemas.microsoft.com/office/word/2010/wordprocessingDrawing" xmlns:wp="http://schemas.openxmlformats.org/drawingml/2006/wordprocessingDrawing" xmlns:w10="urn:schemas-microsoft-com:office:word" xmlns:w="http://schemas.openxmlformats.org/wordprocessingml/2006/main" xmlns:w14="http://schemas.microsoft.com/office/word/2010/wordml" xmlns:w15="http://schemas.microsoft.com/office/word/2012/wordml" xmlns:w16cex="http://schemas.microsoft.com/office/word/2018/wordml/cex" xmlns:w16cid="http://schemas.microsoft.com/office/word/2016/wordml/cid" xmlns:w16="http://schemas.microsoft.com/office/word/2018/wordml" xmlns:w16sdtdh="http://schemas.microsoft.com/office/word/2020/wordml/sdtdatahash" xmlns:w16se="http://schemas.microsoft.com/office/word/2015/wordml/symex" xmlns:wpg="http://schemas.microsoft.com/office/word/2010/wordprocessingGroup" xmlns:wpi="http://schemas.microsoft.com/office/word/2010/wordprocessingInk" xmlns:wne="http://schemas.microsoft.com/office/word/2006/wordml" xmlns:wps="http://schemas.microsoft.com/office/word/2010/wordprocessingShape" mc:Ignorable="w14 w15 w16se w16cid w16 w16cex w16sdtdh wp14">
   <w:p>
     <w:pPr>
       <w:pStyle w:val="Header"/>
@@ -25314,7 +25329,7 @@
 </file>
 
 <file path=word/header2.xml><?xml version="1.0" encoding="utf-8"?>
-<w:hdr xmlns:wpc="http://schemas.microsoft.com/office/word/2010/wordprocessingCanvas" xmlns:mc="http://schemas.openxmlformats.org/markup-compatibility/2006" xmlns:o="urn:schemas-microsoft-com:office:office" xmlns:r="http://schemas.openxmlformats.org/officeDocument/2006/relationships" xmlns:m="http://schemas.openxmlformats.org/officeDocument/2006/math" xmlns:v="urn:schemas-microsoft-com:vml" xmlns:wp14="http://schemas.microsoft.com/office/word/2010/wordprocessingDrawing" xmlns:wp="http://schemas.openxmlformats.org/drawingml/2006/wordprocessingDrawing" xmlns:w10="urn:schemas-microsoft-com:office:word" xmlns:w="http://schemas.openxmlformats.org/wordprocessingml/2006/main" xmlns:w14="http://schemas.microsoft.com/office/word/2010/wordml" xmlns:w15="http://schemas.microsoft.com/office/word/2012/wordml" xmlns:wpg="http://schemas.microsoft.com/office/word/2010/wordprocessingGroup" xmlns:wpi="http://schemas.microsoft.com/office/word/2010/wordprocessingInk" xmlns:wne="http://schemas.microsoft.com/office/word/2006/wordml" xmlns:wps="http://schemas.microsoft.com/office/word/2010/wordprocessingShape" mc:Ignorable="w14 w15 wp14">
+<w:hdr xmlns:wpc="http://schemas.microsoft.com/office/word/2010/wordprocessingCanvas" xmlns:cx="http://schemas.microsoft.com/office/drawing/2014/chartex" xmlns:cx1="http://schemas.microsoft.com/office/drawing/2015/9/8/chartex" xmlns:cx2="http://schemas.microsoft.com/office/drawing/2015/10/21/chartex" xmlns:cx3="http://schemas.microsoft.com/office/drawing/2016/5/9/chartex" xmlns:cx4="http://schemas.microsoft.com/office/drawing/2016/5/10/chartex" xmlns:cx5="http://schemas.microsoft.com/office/drawing/2016/5/11/chartex" xmlns:cx6="http://schemas.microsoft.com/office/drawing/2016/5/12/chartex" xmlns:cx7="http://schemas.microsoft.com/office/drawing/2016/5/13/chartex" xmlns:cx8="http://schemas.microsoft.com/office/drawing/2016/5/14/chartex" xmlns:mc="http://schemas.openxmlformats.org/markup-compatibility/2006" xmlns:aink="http://schemas.microsoft.com/office/drawing/2016/ink" xmlns:am3d="http://schemas.microsoft.com/office/drawing/2017/model3d" xmlns:o="urn:schemas-microsoft-com:office:office" xmlns:oel="http://schemas.microsoft.com/office/2019/extlst" xmlns:r="http://schemas.openxmlformats.org/officeDocument/2006/relationships" xmlns:m="http://schemas.openxmlformats.org/officeDocument/2006/math" xmlns:v="urn:schemas-microsoft-com:vml" xmlns:wp14="http://schemas.microsoft.com/office/word/2010/wordprocessingDrawing" xmlns:wp="http://schemas.openxmlformats.org/drawingml/2006/wordprocessingDrawing" xmlns:w10="urn:schemas-microsoft-com:office:word" xmlns:w="http://schemas.openxmlformats.org/wordprocessingml/2006/main" xmlns:w14="http://schemas.microsoft.com/office/word/2010/wordml" xmlns:w15="http://schemas.microsoft.com/office/word/2012/wordml" xmlns:w16cex="http://schemas.microsoft.com/office/word/2018/wordml/cex" xmlns:w16cid="http://schemas.microsoft.com/office/word/2016/wordml/cid" xmlns:w16="http://schemas.microsoft.com/office/word/2018/wordml" xmlns:w16sdtdh="http://schemas.microsoft.com/office/word/2020/wordml/sdtdatahash" xmlns:w16se="http://schemas.microsoft.com/office/word/2015/wordml/symex" xmlns:wpg="http://schemas.microsoft.com/office/word/2010/wordprocessingGroup" xmlns:wpi="http://schemas.microsoft.com/office/word/2010/wordprocessingInk" xmlns:wne="http://schemas.microsoft.com/office/word/2006/wordml" xmlns:wps="http://schemas.microsoft.com/office/word/2010/wordprocessingShape" mc:Ignorable="w14 w15 w16se w16cid w16 w16cex w16sdtdh wp14">
   <w:p>
     <w:pPr>
       <w:pStyle w:val="Header"/>
@@ -25324,7 +25339,7 @@
 </file>
 
 <file path=word/header20.xml><?xml version="1.0" encoding="utf-8"?>
-<w:hdr xmlns:wpc="http://schemas.microsoft.com/office/word/2010/wordprocessingCanvas" xmlns:mc="http://schemas.openxmlformats.org/markup-compatibility/2006" xmlns:o="urn:schemas-microsoft-com:office:office" xmlns:r="http://schemas.openxmlformats.org/officeDocument/2006/relationships" xmlns:m="http://schemas.openxmlformats.org/officeDocument/2006/math" xmlns:v="urn:schemas-microsoft-com:vml" xmlns:wp14="http://schemas.microsoft.com/office/word/2010/wordprocessingDrawing" xmlns:wp="http://schemas.openxmlformats.org/drawingml/2006/wordprocessingDrawing" xmlns:w10="urn:schemas-microsoft-com:office:word" xmlns:w="http://schemas.openxmlformats.org/wordprocessingml/2006/main" xmlns:w14="http://schemas.microsoft.com/office/word/2010/wordml" xmlns:w15="http://schemas.microsoft.com/office/word/2012/wordml" xmlns:wpg="http://schemas.microsoft.com/office/word/2010/wordprocessingGroup" xmlns:wpi="http://schemas.microsoft.com/office/word/2010/wordprocessingInk" xmlns:wne="http://schemas.microsoft.com/office/word/2006/wordml" xmlns:wps="http://schemas.microsoft.com/office/word/2010/wordprocessingShape" mc:Ignorable="w14 w15 wp14">
+<w:hdr xmlns:wpc="http://schemas.microsoft.com/office/word/2010/wordprocessingCanvas" xmlns:cx="http://schemas.microsoft.com/office/drawing/2014/chartex" xmlns:cx1="http://schemas.microsoft.com/office/drawing/2015/9/8/chartex" xmlns:cx2="http://schemas.microsoft.com/office/drawing/2015/10/21/chartex" xmlns:cx3="http://schemas.microsoft.com/office/drawing/2016/5/9/chartex" xmlns:cx4="http://schemas.microsoft.com/office/drawing/2016/5/10/chartex" xmlns:cx5="http://schemas.microsoft.com/office/drawing/2016/5/11/chartex" xmlns:cx6="http://schemas.microsoft.com/office/drawing/2016/5/12/chartex" xmlns:cx7="http://schemas.microsoft.com/office/drawing/2016/5/13/chartex" xmlns:cx8="http://schemas.microsoft.com/office/drawing/2016/5/14/chartex" xmlns:mc="http://schemas.openxmlformats.org/markup-compatibility/2006" xmlns:aink="http://schemas.microsoft.com/office/drawing/2016/ink" xmlns:am3d="http://schemas.microsoft.com/office/drawing/2017/model3d" xmlns:o="urn:schemas-microsoft-com:office:office" xmlns:oel="http://schemas.microsoft.com/office/2019/extlst" xmlns:r="http://schemas.openxmlformats.org/officeDocument/2006/relationships" xmlns:m="http://schemas.openxmlformats.org/officeDocument/2006/math" xmlns:v="urn:schemas-microsoft-com:vml" xmlns:wp14="http://schemas.microsoft.com/office/word/2010/wordprocessingDrawing" xmlns:wp="http://schemas.openxmlformats.org/drawingml/2006/wordprocessingDrawing" xmlns:w10="urn:schemas-microsoft-com:office:word" xmlns:w="http://schemas.openxmlformats.org/wordprocessingml/2006/main" xmlns:w14="http://schemas.microsoft.com/office/word/2010/wordml" xmlns:w15="http://schemas.microsoft.com/office/word/2012/wordml" xmlns:w16cex="http://schemas.microsoft.com/office/word/2018/wordml/cex" xmlns:w16cid="http://schemas.microsoft.com/office/word/2016/wordml/cid" xmlns:w16="http://schemas.microsoft.com/office/word/2018/wordml" xmlns:w16sdtdh="http://schemas.microsoft.com/office/word/2020/wordml/sdtdatahash" xmlns:w16se="http://schemas.microsoft.com/office/word/2015/wordml/symex" xmlns:wpg="http://schemas.microsoft.com/office/word/2010/wordprocessingGroup" xmlns:wpi="http://schemas.microsoft.com/office/word/2010/wordprocessingInk" xmlns:wne="http://schemas.microsoft.com/office/word/2006/wordml" xmlns:wps="http://schemas.microsoft.com/office/word/2010/wordprocessingShape" mc:Ignorable="w14 w15 w16se w16cid w16 w16cex w16sdtdh wp14">
   <w:p>
     <w:pPr>
       <w:pStyle w:val="Header"/>
@@ -25350,7 +25365,7 @@
 </file>
 
 <file path=word/header3.xml><?xml version="1.0" encoding="utf-8"?>
-<w:hdr xmlns:wpc="http://schemas.microsoft.com/office/word/2010/wordprocessingCanvas" xmlns:mc="http://schemas.openxmlformats.org/markup-compatibility/2006" xmlns:o="urn:schemas-microsoft-com:office:office" xmlns:r="http://schemas.openxmlformats.org/officeDocument/2006/relationships" xmlns:m="http://schemas.openxmlformats.org/officeDocument/2006/math" xmlns:v="urn:schemas-microsoft-com:vml" xmlns:wp14="http://schemas.microsoft.com/office/word/2010/wordprocessingDrawing" xmlns:wp="http://schemas.openxmlformats.org/drawingml/2006/wordprocessingDrawing" xmlns:w10="urn:schemas-microsoft-com:office:word" xmlns:w="http://schemas.openxmlformats.org/wordprocessingml/2006/main" xmlns:w14="http://schemas.microsoft.com/office/word/2010/wordml" xmlns:w15="http://schemas.microsoft.com/office/word/2012/wordml" xmlns:wpg="http://schemas.microsoft.com/office/word/2010/wordprocessingGroup" xmlns:wpi="http://schemas.microsoft.com/office/word/2010/wordprocessingInk" xmlns:wne="http://schemas.microsoft.com/office/word/2006/wordml" xmlns:wps="http://schemas.microsoft.com/office/word/2010/wordprocessingShape" mc:Ignorable="w14 w15 wp14">
+<w:hdr xmlns:wpc="http://schemas.microsoft.com/office/word/2010/wordprocessingCanvas" xmlns:cx="http://schemas.microsoft.com/office/drawing/2014/chartex" xmlns:cx1="http://schemas.microsoft.com/office/drawing/2015/9/8/chartex" xmlns:cx2="http://schemas.microsoft.com/office/drawing/2015/10/21/chartex" xmlns:cx3="http://schemas.microsoft.com/office/drawing/2016/5/9/chartex" xmlns:cx4="http://schemas.microsoft.com/office/drawing/2016/5/10/chartex" xmlns:cx5="http://schemas.microsoft.com/office/drawing/2016/5/11/chartex" xmlns:cx6="http://schemas.microsoft.com/office/drawing/2016/5/12/chartex" xmlns:cx7="http://schemas.microsoft.com/office/drawing/2016/5/13/chartex" xmlns:cx8="http://schemas.microsoft.com/office/drawing/2016/5/14/chartex" xmlns:mc="http://schemas.openxmlformats.org/markup-compatibility/2006" xmlns:aink="http://schemas.microsoft.com/office/drawing/2016/ink" xmlns:am3d="http://schemas.microsoft.com/office/drawing/2017/model3d" xmlns:o="urn:schemas-microsoft-com:office:office" xmlns:oel="http://schemas.microsoft.com/office/2019/extlst" xmlns:r="http://schemas.openxmlformats.org/officeDocument/2006/relationships" xmlns:m="http://schemas.openxmlformats.org/officeDocument/2006/math" xmlns:v="urn:schemas-microsoft-com:vml" xmlns:wp14="http://schemas.microsoft.com/office/word/2010/wordprocessingDrawing" xmlns:wp="http://schemas.openxmlformats.org/drawingml/2006/wordprocessingDrawing" xmlns:w10="urn:schemas-microsoft-com:office:word" xmlns:w="http://schemas.openxmlformats.org/wordprocessingml/2006/main" xmlns:w14="http://schemas.microsoft.com/office/word/2010/wordml" xmlns:w15="http://schemas.microsoft.com/office/word/2012/wordml" xmlns:w16cex="http://schemas.microsoft.com/office/word/2018/wordml/cex" xmlns:w16cid="http://schemas.microsoft.com/office/word/2016/wordml/cid" xmlns:w16="http://schemas.microsoft.com/office/word/2018/wordml" xmlns:w16sdtdh="http://schemas.microsoft.com/office/word/2020/wordml/sdtdatahash" xmlns:w16se="http://schemas.microsoft.com/office/word/2015/wordml/symex" xmlns:wpg="http://schemas.microsoft.com/office/word/2010/wordprocessingGroup" xmlns:wpi="http://schemas.microsoft.com/office/word/2010/wordprocessingInk" xmlns:wne="http://schemas.microsoft.com/office/word/2006/wordml" xmlns:wps="http://schemas.microsoft.com/office/word/2010/wordprocessingShape" mc:Ignorable="w14 w15 w16se w16cid w16 w16cex w16sdtdh wp14">
   <w:p>
     <w:pPr>
       <w:pStyle w:val="Header"/>
@@ -25379,7 +25394,7 @@
 </file>
 
 <file path=word/header4.xml><?xml version="1.0" encoding="utf-8"?>
-<w:hdr xmlns:wpc="http://schemas.microsoft.com/office/word/2010/wordprocessingCanvas" xmlns:mc="http://schemas.openxmlformats.org/markup-compatibility/2006" xmlns:o="urn:schemas-microsoft-com:office:office" xmlns:r="http://schemas.openxmlformats.org/officeDocument/2006/relationships" xmlns:m="http://schemas.openxmlformats.org/officeDocument/2006/math" xmlns:v="urn:schemas-microsoft-com:vml" xmlns:wp14="http://schemas.microsoft.com/office/word/2010/wordprocessingDrawing" xmlns:wp="http://schemas.openxmlformats.org/drawingml/2006/wordprocessingDrawing" xmlns:w10="urn:schemas-microsoft-com:office:word" xmlns:w="http://schemas.openxmlformats.org/wordprocessingml/2006/main" xmlns:w14="http://schemas.microsoft.com/office/word/2010/wordml" xmlns:w15="http://schemas.microsoft.com/office/word/2012/wordml" xmlns:wpg="http://schemas.microsoft.com/office/word/2010/wordprocessingGroup" xmlns:wpi="http://schemas.microsoft.com/office/word/2010/wordprocessingInk" xmlns:wne="http://schemas.microsoft.com/office/word/2006/wordml" xmlns:wps="http://schemas.microsoft.com/office/word/2010/wordprocessingShape" mc:Ignorable="w14 w15 wp14">
+<w:hdr xmlns:wpc="http://schemas.microsoft.com/office/word/2010/wordprocessingCanvas" xmlns:cx="http://schemas.microsoft.com/office/drawing/2014/chartex" xmlns:cx1="http://schemas.microsoft.com/office/drawing/2015/9/8/chartex" xmlns:cx2="http://schemas.microsoft.com/office/drawing/2015/10/21/chartex" xmlns:cx3="http://schemas.microsoft.com/office/drawing/2016/5/9/chartex" xmlns:cx4="http://schemas.microsoft.com/office/drawing/2016/5/10/chartex" xmlns:cx5="http://schemas.microsoft.com/office/drawing/2016/5/11/chartex" xmlns:cx6="http://schemas.microsoft.com/office/drawing/2016/5/12/chartex" xmlns:cx7="http://schemas.microsoft.com/office/drawing/2016/5/13/chartex" xmlns:cx8="http://schemas.microsoft.com/office/drawing/2016/5/14/chartex" xmlns:mc="http://schemas.openxmlformats.org/markup-compatibility/2006" xmlns:aink="http://schemas.microsoft.com/office/drawing/2016/ink" xmlns:am3d="http://schemas.microsoft.com/office/drawing/2017/model3d" xmlns:o="urn:schemas-microsoft-com:office:office" xmlns:oel="http://schemas.microsoft.com/office/2019/extlst" xmlns:r="http://schemas.openxmlformats.org/officeDocument/2006/relationships" xmlns:m="http://schemas.openxmlformats.org/officeDocument/2006/math" xmlns:v="urn:schemas-microsoft-com:vml" xmlns:wp14="http://schemas.microsoft.com/office/word/2010/wordprocessingDrawing" xmlns:wp="http://schemas.openxmlformats.org/drawingml/2006/wordprocessingDrawing" xmlns:w10="urn:schemas-microsoft-com:office:word" xmlns:w="http://schemas.openxmlformats.org/wordprocessingml/2006/main" xmlns:w14="http://schemas.microsoft.com/office/word/2010/wordml" xmlns:w15="http://schemas.microsoft.com/office/word/2012/wordml" xmlns:w16cex="http://schemas.microsoft.com/office/word/2018/wordml/cex" xmlns:w16cid="http://schemas.microsoft.com/office/word/2016/wordml/cid" xmlns:w16="http://schemas.microsoft.com/office/word/2018/wordml" xmlns:w16sdtdh="http://schemas.microsoft.com/office/word/2020/wordml/sdtdatahash" xmlns:w16se="http://schemas.microsoft.com/office/word/2015/wordml/symex" xmlns:wpg="http://schemas.microsoft.com/office/word/2010/wordprocessingGroup" xmlns:wpi="http://schemas.microsoft.com/office/word/2010/wordprocessingInk" xmlns:wne="http://schemas.microsoft.com/office/word/2006/wordml" xmlns:wps="http://schemas.microsoft.com/office/word/2010/wordprocessingShape" mc:Ignorable="w14 w15 w16se w16cid w16 w16cex w16sdtdh wp14">
   <w:p>
     <w:pPr>
       <w:pStyle w:val="Header"/>
@@ -25408,7 +25423,7 @@
 </file>
 
 <file path=word/header5.xml><?xml version="1.0" encoding="utf-8"?>
-<w:hdr xmlns:wpc="http://schemas.microsoft.com/office/word/2010/wordprocessingCanvas" xmlns:mc="http://schemas.openxmlformats.org/markup-compatibility/2006" xmlns:o="urn:schemas-microsoft-com:office:office" xmlns:r="http://schemas.openxmlformats.org/officeDocument/2006/relationships" xmlns:m="http://schemas.openxmlformats.org/officeDocument/2006/math" xmlns:v="urn:schemas-microsoft-com:vml" xmlns:wp14="http://schemas.microsoft.com/office/word/2010/wordprocessingDrawing" xmlns:wp="http://schemas.openxmlformats.org/drawingml/2006/wordprocessingDrawing" xmlns:w10="urn:schemas-microsoft-com:office:word" xmlns:w="http://schemas.openxmlformats.org/wordprocessingml/2006/main" xmlns:w14="http://schemas.microsoft.com/office/word/2010/wordml" xmlns:w15="http://schemas.microsoft.com/office/word/2012/wordml" xmlns:wpg="http://schemas.microsoft.com/office/word/2010/wordprocessingGroup" xmlns:wpi="http://schemas.microsoft.com/office/word/2010/wordprocessingInk" xmlns:wne="http://schemas.microsoft.com/office/word/2006/wordml" xmlns:wps="http://schemas.microsoft.com/office/word/2010/wordprocessingShape" mc:Ignorable="w14 w15 wp14">
+<w:hdr xmlns:wpc="http://schemas.microsoft.com/office/word/2010/wordprocessingCanvas" xmlns:cx="http://schemas.microsoft.com/office/drawing/2014/chartex" xmlns:cx1="http://schemas.microsoft.com/office/drawing/2015/9/8/chartex" xmlns:cx2="http://schemas.microsoft.com/office/drawing/2015/10/21/chartex" xmlns:cx3="http://schemas.microsoft.com/office/drawing/2016/5/9/chartex" xmlns:cx4="http://schemas.microsoft.com/office/drawing/2016/5/10/chartex" xmlns:cx5="http://schemas.microsoft.com/office/drawing/2016/5/11/chartex" xmlns:cx6="http://schemas.microsoft.com/office/drawing/2016/5/12/chartex" xmlns:cx7="http://schemas.microsoft.com/office/drawing/2016/5/13/chartex" xmlns:cx8="http://schemas.microsoft.com/office/drawing/2016/5/14/chartex" xmlns:mc="http://schemas.openxmlformats.org/markup-compatibility/2006" xmlns:aink="http://schemas.microsoft.com/office/drawing/2016/ink" xmlns:am3d="http://schemas.microsoft.com/office/drawing/2017/model3d" xmlns:o="urn:schemas-microsoft-com:office:office" xmlns:oel="http://schemas.microsoft.com/office/2019/extlst" xmlns:r="http://schemas.openxmlformats.org/officeDocument/2006/relationships" xmlns:m="http://schemas.openxmlformats.org/officeDocument/2006/math" xmlns:v="urn:schemas-microsoft-com:vml" xmlns:wp14="http://schemas.microsoft.com/office/word/2010/wordprocessingDrawing" xmlns:wp="http://schemas.openxmlformats.org/drawingml/2006/wordprocessingDrawing" xmlns:w10="urn:schemas-microsoft-com:office:word" xmlns:w="http://schemas.openxmlformats.org/wordprocessingml/2006/main" xmlns:w14="http://schemas.microsoft.com/office/word/2010/wordml" xmlns:w15="http://schemas.microsoft.com/office/word/2012/wordml" xmlns:w16cex="http://schemas.microsoft.com/office/word/2018/wordml/cex" xmlns:w16cid="http://schemas.microsoft.com/office/word/2016/wordml/cid" xmlns:w16="http://schemas.microsoft.com/office/word/2018/wordml" xmlns:w16sdtdh="http://schemas.microsoft.com/office/word/2020/wordml/sdtdatahash" xmlns:w16se="http://schemas.microsoft.com/office/word/2015/wordml/symex" xmlns:wpg="http://schemas.microsoft.com/office/word/2010/wordprocessingGroup" xmlns:wpi="http://schemas.microsoft.com/office/word/2010/wordprocessingInk" xmlns:wne="http://schemas.microsoft.com/office/word/2006/wordml" xmlns:wps="http://schemas.microsoft.com/office/word/2010/wordprocessingShape" mc:Ignorable="w14 w15 w16se w16cid w16 w16cex w16sdtdh wp14">
   <w:p>
     <w:pPr>
       <w:pStyle w:val="Header"/>
@@ -25418,7 +25433,7 @@
 </file>
 
 <file path=word/header6.xml><?xml version="1.0" encoding="utf-8"?>
-<w:hdr xmlns:wpc="http://schemas.microsoft.com/office/word/2010/wordprocessingCanvas" xmlns:mc="http://schemas.openxmlformats.org/markup-compatibility/2006" xmlns:o="urn:schemas-microsoft-com:office:office" xmlns:r="http://schemas.openxmlformats.org/officeDocument/2006/relationships" xmlns:m="http://schemas.openxmlformats.org/officeDocument/2006/math" xmlns:v="urn:schemas-microsoft-com:vml" xmlns:wp14="http://schemas.microsoft.com/office/word/2010/wordprocessingDrawing" xmlns:wp="http://schemas.openxmlformats.org/drawingml/2006/wordprocessingDrawing" xmlns:w10="urn:schemas-microsoft-com:office:word" xmlns:w="http://schemas.openxmlformats.org/wordprocessingml/2006/main" xmlns:w14="http://schemas.microsoft.com/office/word/2010/wordml" xmlns:w15="http://schemas.microsoft.com/office/word/2012/wordml" xmlns:wpg="http://schemas.microsoft.com/office/word/2010/wordprocessingGroup" xmlns:wpi="http://schemas.microsoft.com/office/word/2010/wordprocessingInk" xmlns:wne="http://schemas.microsoft.com/office/word/2006/wordml" xmlns:wps="http://schemas.microsoft.com/office/word/2010/wordprocessingShape" mc:Ignorable="w14 w15 wp14">
+<w:hdr xmlns:wpc="http://schemas.microsoft.com/office/word/2010/wordprocessingCanvas" xmlns:cx="http://schemas.microsoft.com/office/drawing/2014/chartex" xmlns:cx1="http://schemas.microsoft.com/office/drawing/2015/9/8/chartex" xmlns:cx2="http://schemas.microsoft.com/office/drawing/2015/10/21/chartex" xmlns:cx3="http://schemas.microsoft.com/office/drawing/2016/5/9/chartex" xmlns:cx4="http://schemas.microsoft.com/office/drawing/2016/5/10/chartex" xmlns:cx5="http://schemas.microsoft.com/office/drawing/2016/5/11/chartex" xmlns:cx6="http://schemas.microsoft.com/office/drawing/2016/5/12/chartex" xmlns:cx7="http://schemas.microsoft.com/office/drawing/2016/5/13/chartex" xmlns:cx8="http://schemas.microsoft.com/office/drawing/2016/5/14/chartex" xmlns:mc="http://schemas.openxmlformats.org/markup-compatibility/2006" xmlns:aink="http://schemas.microsoft.com/office/drawing/2016/ink" xmlns:am3d="http://schemas.microsoft.com/office/drawing/2017/model3d" xmlns:o="urn:schemas-microsoft-com:office:office" xmlns:oel="http://schemas.microsoft.com/office/2019/extlst" xmlns:r="http://schemas.openxmlformats.org/officeDocument/2006/relationships" xmlns:m="http://schemas.openxmlformats.org/officeDocument/2006/math" xmlns:v="urn:schemas-microsoft-com:vml" xmlns:wp14="http://schemas.microsoft.com/office/word/2010/wordprocessingDrawing" xmlns:wp="http://schemas.openxmlformats.org/drawingml/2006/wordprocessingDrawing" xmlns:w10="urn:schemas-microsoft-com:office:word" xmlns:w="http://schemas.openxmlformats.org/wordprocessingml/2006/main" xmlns:w14="http://schemas.microsoft.com/office/word/2010/wordml" xmlns:w15="http://schemas.microsoft.com/office/word/2012/wordml" xmlns:w16cex="http://schemas.microsoft.com/office/word/2018/wordml/cex" xmlns:w16cid="http://schemas.microsoft.com/office/word/2016/wordml/cid" xmlns:w16="http://schemas.microsoft.com/office/word/2018/wordml" xmlns:w16sdtdh="http://schemas.microsoft.com/office/word/2020/wordml/sdtdatahash" xmlns:w16se="http://schemas.microsoft.com/office/word/2015/wordml/symex" xmlns:wpg="http://schemas.microsoft.com/office/word/2010/wordprocessingGroup" xmlns:wpi="http://schemas.microsoft.com/office/word/2010/wordprocessingInk" xmlns:wne="http://schemas.microsoft.com/office/word/2006/wordml" xmlns:wps="http://schemas.microsoft.com/office/word/2010/wordprocessingShape" mc:Ignorable="w14 w15 w16se w16cid w16 w16cex w16sdtdh wp14">
   <w:p>
     <w:pPr>
       <w:pStyle w:val="Header"/>
@@ -25428,7 +25443,7 @@
 </file>
 
 <file path=word/header7.xml><?xml version="1.0" encoding="utf-8"?>
-<w:hdr xmlns:wpc="http://schemas.microsoft.com/office/word/2010/wordprocessingCanvas" xmlns:mc="http://schemas.openxmlformats.org/markup-compatibility/2006" xmlns:o="urn:schemas-microsoft-com:office:office" xmlns:r="http://schemas.openxmlformats.org/officeDocument/2006/relationships" xmlns:m="http://schemas.openxmlformats.org/officeDocument/2006/math" xmlns:v="urn:schemas-microsoft-com:vml" xmlns:wp14="http://schemas.microsoft.com/office/word/2010/wordprocessingDrawing" xmlns:wp="http://schemas.openxmlformats.org/drawingml/2006/wordprocessingDrawing" xmlns:w10="urn:schemas-microsoft-com:office:word" xmlns:w="http://schemas.openxmlformats.org/wordprocessingml/2006/main" xmlns:w14="http://schemas.microsoft.com/office/word/2010/wordml" xmlns:w15="http://schemas.microsoft.com/office/word/2012/wordml" xmlns:wpg="http://schemas.microsoft.com/office/word/2010/wordprocessingGroup" xmlns:wpi="http://schemas.microsoft.com/office/word/2010/wordprocessingInk" xmlns:wne="http://schemas.microsoft.com/office/word/2006/wordml" xmlns:wps="http://schemas.microsoft.com/office/word/2010/wordprocessingShape" mc:Ignorable="w14 w15 wp14">
+<w:hdr xmlns:wpc="http://schemas.microsoft.com/office/word/2010/wordprocessingCanvas" xmlns:cx="http://schemas.microsoft.com/office/drawing/2014/chartex" xmlns:cx1="http://schemas.microsoft.com/office/drawing/2015/9/8/chartex" xmlns:cx2="http://schemas.microsoft.com/office/drawing/2015/10/21/chartex" xmlns:cx3="http://schemas.microsoft.com/office/drawing/2016/5/9/chartex" xmlns:cx4="http://schemas.microsoft.com/office/drawing/2016/5/10/chartex" xmlns:cx5="http://schemas.microsoft.com/office/drawing/2016/5/11/chartex" xmlns:cx6="http://schemas.microsoft.com/office/drawing/2016/5/12/chartex" xmlns:cx7="http://schemas.microsoft.com/office/drawing/2016/5/13/chartex" xmlns:cx8="http://schemas.microsoft.com/office/drawing/2016/5/14/chartex" xmlns:mc="http://schemas.openxmlformats.org/markup-compatibility/2006" xmlns:aink="http://schemas.microsoft.com/office/drawing/2016/ink" xmlns:am3d="http://schemas.microsoft.com/office/drawing/2017/model3d" xmlns:o="urn:schemas-microsoft-com:office:office" xmlns:oel="http://schemas.microsoft.com/office/2019/extlst" xmlns:r="http://schemas.openxmlformats.org/officeDocument/2006/relationships" xmlns:m="http://schemas.openxmlformats.org/officeDocument/2006/math" xmlns:v="urn:schemas-microsoft-com:vml" xmlns:wp14="http://schemas.microsoft.com/office/word/2010/wordprocessingDrawing" xmlns:wp="http://schemas.openxmlformats.org/drawingml/2006/wordprocessingDrawing" xmlns:w10="urn:schemas-microsoft-com:office:word" xmlns:w="http://schemas.openxmlformats.org/wordprocessingml/2006/main" xmlns:w14="http://schemas.microsoft.com/office/word/2010/wordml" xmlns:w15="http://schemas.microsoft.com/office/word/2012/wordml" xmlns:w16cex="http://schemas.microsoft.com/office/word/2018/wordml/cex" xmlns:w16cid="http://schemas.microsoft.com/office/word/2016/wordml/cid" xmlns:w16="http://schemas.microsoft.com/office/word/2018/wordml" xmlns:w16sdtdh="http://schemas.microsoft.com/office/word/2020/wordml/sdtdatahash" xmlns:w16se="http://schemas.microsoft.com/office/word/2015/wordml/symex" xmlns:wpg="http://schemas.microsoft.com/office/word/2010/wordprocessingGroup" xmlns:wpi="http://schemas.microsoft.com/office/word/2010/wordprocessingInk" xmlns:wne="http://schemas.microsoft.com/office/word/2006/wordml" xmlns:wps="http://schemas.microsoft.com/office/word/2010/wordprocessingShape" mc:Ignorable="w14 w15 w16se w16cid w16 w16cex w16sdtdh wp14">
   <w:p>
     <w:pPr>
       <w:pStyle w:val="Header"/>
@@ -25457,7 +25472,7 @@
 </file>
 
 <file path=word/header8.xml><?xml version="1.0" encoding="utf-8"?>
-<w:hdr xmlns:wpc="http://schemas.microsoft.com/office/word/2010/wordprocessingCanvas" xmlns:mc="http://schemas.openxmlformats.org/markup-compatibility/2006" xmlns:o="urn:schemas-microsoft-com:office:office" xmlns:r="http://schemas.openxmlformats.org/officeDocument/2006/relationships" xmlns:m="http://schemas.openxmlformats.org/officeDocument/2006/math" xmlns:v="urn:schemas-microsoft-com:vml" xmlns:wp14="http://schemas.microsoft.com/office/word/2010/wordprocessingDrawing" xmlns:wp="http://schemas.openxmlformats.org/drawingml/2006/wordprocessingDrawing" xmlns:w10="urn:schemas-microsoft-com:office:word" xmlns:w="http://schemas.openxmlformats.org/wordprocessingml/2006/main" xmlns:w14="http://schemas.microsoft.com/office/word/2010/wordml" xmlns:w15="http://schemas.microsoft.com/office/word/2012/wordml" xmlns:wpg="http://schemas.microsoft.com/office/word/2010/wordprocessingGroup" xmlns:wpi="http://schemas.microsoft.com/office/word/2010/wordprocessingInk" xmlns:wne="http://schemas.microsoft.com/office/word/2006/wordml" xmlns:wps="http://schemas.microsoft.com/office/word/2010/wordprocessingShape" mc:Ignorable="w14 w15 wp14">
+<w:hdr xmlns:wpc="http://schemas.microsoft.com/office/word/2010/wordprocessingCanvas" xmlns:cx="http://schemas.microsoft.com/office/drawing/2014/chartex" xmlns:cx1="http://schemas.microsoft.com/office/drawing/2015/9/8/chartex" xmlns:cx2="http://schemas.microsoft.com/office/drawing/2015/10/21/chartex" xmlns:cx3="http://schemas.microsoft.com/office/drawing/2016/5/9/chartex" xmlns:cx4="http://schemas.microsoft.com/office/drawing/2016/5/10/chartex" xmlns:cx5="http://schemas.microsoft.com/office/drawing/2016/5/11/chartex" xmlns:cx6="http://schemas.microsoft.com/office/drawing/2016/5/12/chartex" xmlns:cx7="http://schemas.microsoft.com/office/drawing/2016/5/13/chartex" xmlns:cx8="http://schemas.microsoft.com/office/drawing/2016/5/14/chartex" xmlns:mc="http://schemas.openxmlformats.org/markup-compatibility/2006" xmlns:aink="http://schemas.microsoft.com/office/drawing/2016/ink" xmlns:am3d="http://schemas.microsoft.com/office/drawing/2017/model3d" xmlns:o="urn:schemas-microsoft-com:office:office" xmlns:oel="http://schemas.microsoft.com/office/2019/extlst" xmlns:r="http://schemas.openxmlformats.org/officeDocument/2006/relationships" xmlns:m="http://schemas.openxmlformats.org/officeDocument/2006/math" xmlns:v="urn:schemas-microsoft-com:vml" xmlns:wp14="http://schemas.microsoft.com/office/word/2010/wordprocessingDrawing" xmlns:wp="http://schemas.openxmlformats.org/drawingml/2006/wordprocessingDrawing" xmlns:w10="urn:schemas-microsoft-com:office:word" xmlns:w="http://schemas.openxmlformats.org/wordprocessingml/2006/main" xmlns:w14="http://schemas.microsoft.com/office/word/2010/wordml" xmlns:w15="http://schemas.microsoft.com/office/word/2012/wordml" xmlns:w16cex="http://schemas.microsoft.com/office/word/2018/wordml/cex" xmlns:w16cid="http://schemas.microsoft.com/office/word/2016/wordml/cid" xmlns:w16="http://schemas.microsoft.com/office/word/2018/wordml" xmlns:w16sdtdh="http://schemas.microsoft.com/office/word/2020/wordml/sdtdatahash" xmlns:w16se="http://schemas.microsoft.com/office/word/2015/wordml/symex" xmlns:wpg="http://schemas.microsoft.com/office/word/2010/wordprocessingGroup" xmlns:wpi="http://schemas.microsoft.com/office/word/2010/wordprocessingInk" xmlns:wne="http://schemas.microsoft.com/office/word/2006/wordml" xmlns:wps="http://schemas.microsoft.com/office/word/2010/wordprocessingShape" mc:Ignorable="w14 w15 w16se w16cid w16 w16cex w16sdtdh wp14">
   <w:p>
     <w:pPr>
       <w:pStyle w:val="Header"/>
@@ -25486,7 +25501,7 @@
 </file>
 
 <file path=word/header9.xml><?xml version="1.0" encoding="utf-8"?>
-<w:hdr xmlns:wpc="http://schemas.microsoft.com/office/word/2010/wordprocessingCanvas" xmlns:mc="http://schemas.openxmlformats.org/markup-compatibility/2006" xmlns:o="urn:schemas-microsoft-com:office:office" xmlns:r="http://schemas.openxmlformats.org/officeDocument/2006/relationships" xmlns:m="http://schemas.openxmlformats.org/officeDocument/2006/math" xmlns:v="urn:schemas-microsoft-com:vml" xmlns:wp14="http://schemas.microsoft.com/office/word/2010/wordprocessingDrawing" xmlns:wp="http://schemas.openxmlformats.org/drawingml/2006/wordprocessingDrawing" xmlns:w10="urn:schemas-microsoft-com:office:word" xmlns:w="http://schemas.openxmlformats.org/wordprocessingml/2006/main" xmlns:w14="http://schemas.microsoft.com/office/word/2010/wordml" xmlns:w15="http://schemas.microsoft.com/office/word/2012/wordml" xmlns:wpg="http://schemas.microsoft.com/office/word/2010/wordprocessingGroup" xmlns:wpi="http://schemas.microsoft.com/office/word/2010/wordprocessingInk" xmlns:wne="http://schemas.microsoft.com/office/word/2006/wordml" xmlns:wps="http://schemas.microsoft.com/office/word/2010/wordprocessingShape" mc:Ignorable="w14 w15 wp14">
+<w:hdr xmlns:wpc="http://schemas.microsoft.com/office/word/2010/wordprocessingCanvas" xmlns:cx="http://schemas.microsoft.com/office/drawing/2014/chartex" xmlns:cx1="http://schemas.microsoft.com/office/drawing/2015/9/8/chartex" xmlns:cx2="http://schemas.microsoft.com/office/drawing/2015/10/21/chartex" xmlns:cx3="http://schemas.microsoft.com/office/drawing/2016/5/9/chartex" xmlns:cx4="http://schemas.microsoft.com/office/drawing/2016/5/10/chartex" xmlns:cx5="http://schemas.microsoft.com/office/drawing/2016/5/11/chartex" xmlns:cx6="http://schemas.microsoft.com/office/drawing/2016/5/12/chartex" xmlns:cx7="http://schemas.microsoft.com/office/drawing/2016/5/13/chartex" xmlns:cx8="http://schemas.microsoft.com/office/drawing/2016/5/14/chartex" xmlns:mc="http://schemas.openxmlformats.org/markup-compatibility/2006" xmlns:aink="http://schemas.microsoft.com/office/drawing/2016/ink" xmlns:am3d="http://schemas.microsoft.com/office/drawing/2017/model3d" xmlns:o="urn:schemas-microsoft-com:office:office" xmlns:oel="http://schemas.microsoft.com/office/2019/extlst" xmlns:r="http://schemas.openxmlformats.org/officeDocument/2006/relationships" xmlns:m="http://schemas.openxmlformats.org/officeDocument/2006/math" xmlns:v="urn:schemas-microsoft-com:vml" xmlns:wp14="http://schemas.microsoft.com/office/word/2010/wordprocessingDrawing" xmlns:wp="http://schemas.openxmlformats.org/drawingml/2006/wordprocessingDrawing" xmlns:w10="urn:schemas-microsoft-com:office:word" xmlns:w="http://schemas.openxmlformats.org/wordprocessingml/2006/main" xmlns:w14="http://schemas.microsoft.com/office/word/2010/wordml" xmlns:w15="http://schemas.microsoft.com/office/word/2012/wordml" xmlns:w16cex="http://schemas.microsoft.com/office/word/2018/wordml/cex" xmlns:w16cid="http://schemas.microsoft.com/office/word/2016/wordml/cid" xmlns:w16="http://schemas.microsoft.com/office/word/2018/wordml" xmlns:w16sdtdh="http://schemas.microsoft.com/office/word/2020/wordml/sdtdatahash" xmlns:w16se="http://schemas.microsoft.com/office/word/2015/wordml/symex" xmlns:wpg="http://schemas.microsoft.com/office/word/2010/wordprocessingGroup" xmlns:wpi="http://schemas.microsoft.com/office/word/2010/wordprocessingInk" xmlns:wne="http://schemas.microsoft.com/office/word/2006/wordml" xmlns:wps="http://schemas.microsoft.com/office/word/2010/wordprocessingShape" mc:Ignorable="w14 w15 w16se w16cid w16 w16cex w16sdtdh wp14">
   <w:p>
     <w:pPr>
       <w:pStyle w:val="Header"/>
@@ -25496,8 +25511,8 @@
 </file>
 
 <file path=word/numbering.xml><?xml version="1.0" encoding="utf-8"?>
-<w:numbering xmlns:wpc="http://schemas.microsoft.com/office/word/2010/wordprocessingCanvas" xmlns:mc="http://schemas.openxmlformats.org/markup-compatibility/2006" xmlns:o="urn:schemas-microsoft-com:office:office" xmlns:r="http://schemas.openxmlformats.org/officeDocument/2006/relationships" xmlns:m="http://schemas.openxmlformats.org/officeDocument/2006/math" xmlns:v="urn:schemas-microsoft-com:vml" xmlns:wp14="http://schemas.microsoft.com/office/word/2010/wordprocessingDrawing" xmlns:wp="http://schemas.openxmlformats.org/drawingml/2006/wordprocessingDrawing" xmlns:w10="urn:schemas-microsoft-com:office:word" xmlns:w="http://schemas.openxmlformats.org/wordprocessingml/2006/main" xmlns:w14="http://schemas.microsoft.com/office/word/2010/wordml" xmlns:w15="http://schemas.microsoft.com/office/word/2012/wordml" xmlns:wpg="http://schemas.microsoft.com/office/word/2010/wordprocessingGroup" xmlns:wpi="http://schemas.microsoft.com/office/word/2010/wordprocessingInk" xmlns:wne="http://schemas.microsoft.com/office/word/2006/wordml" xmlns:wps="http://schemas.microsoft.com/office/word/2010/wordprocessingShape" mc:Ignorable="w14 w15 wp14">
-  <w:abstractNum w:abstractNumId="0">
+<w:numbering xmlns:wpc="http://schemas.microsoft.com/office/word/2010/wordprocessingCanvas" xmlns:cx="http://schemas.microsoft.com/office/drawing/2014/chartex" xmlns:cx1="http://schemas.microsoft.com/office/drawing/2015/9/8/chartex" xmlns:cx2="http://schemas.microsoft.com/office/drawing/2015/10/21/chartex" xmlns:cx3="http://schemas.microsoft.com/office/drawing/2016/5/9/chartex" xmlns:cx4="http://schemas.microsoft.com/office/drawing/2016/5/10/chartex" xmlns:cx5="http://schemas.microsoft.com/office/drawing/2016/5/11/chartex" xmlns:cx6="http://schemas.microsoft.com/office/drawing/2016/5/12/chartex" xmlns:cx7="http://schemas.microsoft.com/office/drawing/2016/5/13/chartex" xmlns:cx8="http://schemas.microsoft.com/office/drawing/2016/5/14/chartex" xmlns:mc="http://schemas.openxmlformats.org/markup-compatibility/2006" xmlns:aink="http://schemas.microsoft.com/office/drawing/2016/ink" xmlns:am3d="http://schemas.microsoft.com/office/drawing/2017/model3d" xmlns:o="urn:schemas-microsoft-com:office:office" xmlns:oel="http://schemas.microsoft.com/office/2019/extlst" xmlns:r="http://schemas.openxmlformats.org/officeDocument/2006/relationships" xmlns:m="http://schemas.openxmlformats.org/officeDocument/2006/math" xmlns:v="urn:schemas-microsoft-com:vml" xmlns:wp14="http://schemas.microsoft.com/office/word/2010/wordprocessingDrawing" xmlns:wp="http://schemas.openxmlformats.org/drawingml/2006/wordprocessingDrawing" xmlns:w10="urn:schemas-microsoft-com:office:word" xmlns:w="http://schemas.openxmlformats.org/wordprocessingml/2006/main" xmlns:w14="http://schemas.microsoft.com/office/word/2010/wordml" xmlns:w15="http://schemas.microsoft.com/office/word/2012/wordml" xmlns:w16cex="http://schemas.microsoft.com/office/word/2018/wordml/cex" xmlns:w16cid="http://schemas.microsoft.com/office/word/2016/wordml/cid" xmlns:w16="http://schemas.microsoft.com/office/word/2018/wordml" xmlns:w16sdtdh="http://schemas.microsoft.com/office/word/2020/wordml/sdtdatahash" xmlns:w16se="http://schemas.microsoft.com/office/word/2015/wordml/symex" xmlns:wpg="http://schemas.microsoft.com/office/word/2010/wordprocessingGroup" xmlns:wpi="http://schemas.microsoft.com/office/word/2010/wordprocessingInk" xmlns:wne="http://schemas.microsoft.com/office/word/2006/wordml" xmlns:wps="http://schemas.microsoft.com/office/word/2010/wordprocessingShape" mc:Ignorable="w14 w15 w16se w16cid w16 w16cex w16sdtdh wp14">
+  <w:abstractNum w:abstractNumId="0" w15:restartNumberingAfterBreak="0">
     <w:nsid w:val="015B2EA6"/>
     <w:multiLevelType w:val="multilevel"/>
     <w:tmpl w:val="8D927DCA"/>
@@ -25610,7 +25625,7 @@
       </w:pPr>
     </w:lvl>
   </w:abstractNum>
-  <w:abstractNum w:abstractNumId="1">
+  <w:abstractNum w:abstractNumId="1" w15:restartNumberingAfterBreak="0">
     <w:nsid w:val="03AE6108"/>
     <w:multiLevelType w:val="multilevel"/>
     <w:tmpl w:val="92F68CA2"/>
@@ -25723,7 +25738,7 @@
       </w:pPr>
     </w:lvl>
   </w:abstractNum>
-  <w:abstractNum w:abstractNumId="2">
+  <w:abstractNum w:abstractNumId="2" w15:restartNumberingAfterBreak="0">
     <w:nsid w:val="08320BD7"/>
     <w:multiLevelType w:val="multilevel"/>
     <w:tmpl w:val="ECA65AD4"/>
@@ -25863,7 +25878,7 @@
       </w:rPr>
     </w:lvl>
   </w:abstractNum>
-  <w:abstractNum w:abstractNumId="3">
+  <w:abstractNum w:abstractNumId="3" w15:restartNumberingAfterBreak="0">
     <w:nsid w:val="10251527"/>
     <w:multiLevelType w:val="multilevel"/>
     <w:tmpl w:val="6B306EBC"/>
@@ -25985,7 +26000,7 @@
       </w:pPr>
     </w:lvl>
   </w:abstractNum>
-  <w:abstractNum w:abstractNumId="4">
+  <w:abstractNum w:abstractNumId="4" w15:restartNumberingAfterBreak="0">
     <w:nsid w:val="230B1809"/>
     <w:multiLevelType w:val="multilevel"/>
     <w:tmpl w:val="6D30681A"/>
@@ -26125,7 +26140,7 @@
       </w:rPr>
     </w:lvl>
   </w:abstractNum>
-  <w:abstractNum w:abstractNumId="5">
+  <w:abstractNum w:abstractNumId="5" w15:restartNumberingAfterBreak="0">
     <w:nsid w:val="24E51E2F"/>
     <w:multiLevelType w:val="multilevel"/>
     <w:tmpl w:val="71320314"/>
@@ -26238,7 +26253,7 @@
       </w:pPr>
     </w:lvl>
   </w:abstractNum>
-  <w:abstractNum w:abstractNumId="6">
+  <w:abstractNum w:abstractNumId="6" w15:restartNumberingAfterBreak="0">
     <w:nsid w:val="31B77D2B"/>
     <w:multiLevelType w:val="multilevel"/>
     <w:tmpl w:val="39B2DA30"/>
@@ -26378,7 +26393,7 @@
       </w:rPr>
     </w:lvl>
   </w:abstractNum>
-  <w:abstractNum w:abstractNumId="7">
+  <w:abstractNum w:abstractNumId="7" w15:restartNumberingAfterBreak="0">
     <w:nsid w:val="59722559"/>
     <w:multiLevelType w:val="multilevel"/>
     <w:tmpl w:val="192034C0"/>
@@ -26508,7 +26523,7 @@
       </w:pPr>
     </w:lvl>
   </w:abstractNum>
-  <w:abstractNum w:abstractNumId="8">
+  <w:abstractNum w:abstractNumId="8" w15:restartNumberingAfterBreak="0">
     <w:nsid w:val="5ABD4016"/>
     <w:multiLevelType w:val="multilevel"/>
     <w:tmpl w:val="B33EFD9C"/>
@@ -26621,7 +26636,7 @@
       </w:pPr>
     </w:lvl>
   </w:abstractNum>
-  <w:abstractNum w:abstractNumId="9">
+  <w:abstractNum w:abstractNumId="9" w15:restartNumberingAfterBreak="0">
     <w:nsid w:val="659D0341"/>
     <w:multiLevelType w:val="multilevel"/>
     <w:tmpl w:val="2B9A3796"/>
@@ -26734,7 +26749,7 @@
       </w:pPr>
     </w:lvl>
   </w:abstractNum>
-  <w:abstractNum w:abstractNumId="10">
+  <w:abstractNum w:abstractNumId="10" w15:restartNumberingAfterBreak="0">
     <w:nsid w:val="6733687A"/>
     <w:multiLevelType w:val="multilevel"/>
     <w:tmpl w:val="C1AA2028"/>
@@ -26847,7 +26862,7 @@
       </w:pPr>
     </w:lvl>
   </w:abstractNum>
-  <w:abstractNum w:abstractNumId="11">
+  <w:abstractNum w:abstractNumId="11" w15:restartNumberingAfterBreak="0">
     <w:nsid w:val="709306B6"/>
     <w:multiLevelType w:val="multilevel"/>
     <w:tmpl w:val="62108A38"/>
@@ -26963,7 +26978,7 @@
       </w:pPr>
     </w:lvl>
   </w:abstractNum>
-  <w:abstractNum w:abstractNumId="12">
+  <w:abstractNum w:abstractNumId="12" w15:restartNumberingAfterBreak="0">
     <w:nsid w:val="73D0491B"/>
     <w:multiLevelType w:val="multilevel"/>
     <w:tmpl w:val="86862128"/>
@@ -27103,7 +27118,7 @@
       </w:rPr>
     </w:lvl>
   </w:abstractNum>
-  <w:abstractNum w:abstractNumId="13">
+  <w:abstractNum w:abstractNumId="13" w15:restartNumberingAfterBreak="0">
     <w:nsid w:val="795B5E3A"/>
     <w:multiLevelType w:val="multilevel"/>
     <w:tmpl w:val="2E5861DE"/>
@@ -27216,7 +27231,7 @@
       </w:pPr>
     </w:lvl>
   </w:abstractNum>
-  <w:abstractNum w:abstractNumId="14">
+  <w:abstractNum w:abstractNumId="14" w15:restartNumberingAfterBreak="0">
     <w:nsid w:val="7F0835A4"/>
     <w:multiLevelType w:val="multilevel"/>
     <w:tmpl w:val="008E8C24"/>
@@ -27329,56 +27344,56 @@
       </w:pPr>
     </w:lvl>
   </w:abstractNum>
-  <w:num w:numId="1">
+  <w:num w:numId="1" w16cid:durableId="63646058">
     <w:abstractNumId w:val="3"/>
   </w:num>
-  <w:num w:numId="2">
+  <w:num w:numId="2" w16cid:durableId="635329948">
     <w:abstractNumId w:val="7"/>
   </w:num>
-  <w:num w:numId="3">
+  <w:num w:numId="3" w16cid:durableId="1839152916">
     <w:abstractNumId w:val="1"/>
   </w:num>
-  <w:num w:numId="4">
+  <w:num w:numId="4" w16cid:durableId="856236917">
     <w:abstractNumId w:val="8"/>
   </w:num>
-  <w:num w:numId="5">
+  <w:num w:numId="5" w16cid:durableId="1182744516">
     <w:abstractNumId w:val="14"/>
   </w:num>
-  <w:num w:numId="6">
+  <w:num w:numId="6" w16cid:durableId="810556149">
     <w:abstractNumId w:val="9"/>
   </w:num>
-  <w:num w:numId="7">
+  <w:num w:numId="7" w16cid:durableId="1717588072">
     <w:abstractNumId w:val="10"/>
   </w:num>
-  <w:num w:numId="8">
+  <w:num w:numId="8" w16cid:durableId="410810465">
     <w:abstractNumId w:val="13"/>
   </w:num>
-  <w:num w:numId="9">
+  <w:num w:numId="9" w16cid:durableId="1005324685">
     <w:abstractNumId w:val="0"/>
   </w:num>
-  <w:num w:numId="10">
+  <w:num w:numId="10" w16cid:durableId="1551529815">
     <w:abstractNumId w:val="5"/>
   </w:num>
-  <w:num w:numId="11">
+  <w:num w:numId="11" w16cid:durableId="1204249045">
     <w:abstractNumId w:val="6"/>
   </w:num>
-  <w:num w:numId="12">
+  <w:num w:numId="12" w16cid:durableId="862403984">
     <w:abstractNumId w:val="2"/>
   </w:num>
-  <w:num w:numId="13">
+  <w:num w:numId="13" w16cid:durableId="419789824">
     <w:abstractNumId w:val="11"/>
   </w:num>
-  <w:num w:numId="14">
+  <w:num w:numId="14" w16cid:durableId="2000112044">
     <w:abstractNumId w:val="12"/>
   </w:num>
-  <w:num w:numId="15">
+  <w:num w:numId="15" w16cid:durableId="795637468">
     <w:abstractNumId w:val="4"/>
   </w:num>
 </w:numbering>
 </file>
 
 <file path=word/styles.xml><?xml version="1.0" encoding="utf-8"?>
-<w:styles xmlns:mc="http://schemas.openxmlformats.org/markup-compatibility/2006" xmlns:r="http://schemas.openxmlformats.org/officeDocument/2006/relationships" xmlns:w="http://schemas.openxmlformats.org/wordprocessingml/2006/main" xmlns:w14="http://schemas.microsoft.com/office/word/2010/wordml" xmlns:w15="http://schemas.microsoft.com/office/word/2012/wordml" mc:Ignorable="w14 w15">
+<w:styles xmlns:mc="http://schemas.openxmlformats.org/markup-compatibility/2006" xmlns:r="http://schemas.openxmlformats.org/officeDocument/2006/relationships" xmlns:w="http://schemas.openxmlformats.org/wordprocessingml/2006/main" xmlns:w14="http://schemas.microsoft.com/office/word/2010/wordml" xmlns:w15="http://schemas.microsoft.com/office/word/2012/wordml" xmlns:w16cex="http://schemas.microsoft.com/office/word/2018/wordml/cex" xmlns:w16cid="http://schemas.microsoft.com/office/word/2016/wordml/cid" xmlns:w16="http://schemas.microsoft.com/office/word/2018/wordml" xmlns:w16sdtdh="http://schemas.microsoft.com/office/word/2020/wordml/sdtdatahash" xmlns:w16se="http://schemas.microsoft.com/office/word/2015/wordml/symex" mc:Ignorable="w14 w15 w16se w16cid w16 w16cex w16sdtdh">
   <w:docDefaults>
     <w:rPrDefault>
       <w:rPr>
@@ -27395,7 +27410,7 @@
       </w:pPr>
     </w:pPrDefault>
   </w:docDefaults>
-  <w:latentStyles w:defLockedState="0" w:defUIPriority="99" w:defSemiHidden="0" w:defUnhideWhenUsed="0" w:defQFormat="0" w:count="371">
+  <w:latentStyles w:defLockedState="0" w:defUIPriority="99" w:defSemiHidden="0" w:defUnhideWhenUsed="0" w:defQFormat="0" w:count="376">
     <w:lsdException w:name="Normal" w:uiPriority="0" w:qFormat="1"/>
     <w:lsdException w:name="heading 1" w:uiPriority="9" w:qFormat="1"/>
     <w:lsdException w:name="heading 2" w:semiHidden="1" w:uiPriority="9" w:unhideWhenUsed="1" w:qFormat="1"/>
@@ -27501,7 +27516,6 @@
     <w:lsdException w:name="HTML Sample" w:semiHidden="1" w:unhideWhenUsed="1"/>
     <w:lsdException w:name="HTML Typewriter" w:semiHidden="1" w:unhideWhenUsed="1"/>
     <w:lsdException w:name="HTML Variable" w:semiHidden="1" w:unhideWhenUsed="1"/>
-    <w:lsdException w:name="Normal Table" w:semiHidden="1" w:unhideWhenUsed="1"/>
     <w:lsdException w:name="annotation subject" w:semiHidden="1" w:unhideWhenUsed="1"/>
     <w:lsdException w:name="No List" w:semiHidden="1" w:unhideWhenUsed="1"/>
     <w:lsdException w:name="Outline List 1" w:semiHidden="1" w:unhideWhenUsed="1"/>
@@ -27544,11 +27558,8 @@
     <w:lsdException w:name="Table Contemporary" w:semiHidden="1" w:unhideWhenUsed="1"/>
     <w:lsdException w:name="Table Elegant" w:semiHidden="1" w:unhideWhenUsed="1"/>
     <w:lsdException w:name="Table Professional" w:semiHidden="1" w:unhideWhenUsed="1"/>
-    <w:lsdException w:name="Table Subtle 1" w:semiHidden="1" w:unhideWhenUsed="1"/>
     <w:lsdException w:name="Table Subtle 2" w:semiHidden="1" w:unhideWhenUsed="1"/>
     <w:lsdException w:name="Table Web 1" w:semiHidden="1" w:unhideWhenUsed="1"/>
-    <w:lsdException w:name="Table Web 2" w:semiHidden="1" w:unhideWhenUsed="1"/>
-    <w:lsdException w:name="Table Web 3" w:semiHidden="1" w:unhideWhenUsed="1"/>
     <w:lsdException w:name="Balloon Text" w:semiHidden="1" w:unhideWhenUsed="1"/>
     <w:lsdException w:name="Table Grid" w:uiPriority="39"/>
     <w:lsdException w:name="Table Theme" w:semiHidden="1" w:unhideWhenUsed="1"/>
@@ -27767,6 +27778,11 @@
     <w:lsdException w:name="List Table 5 Dark Accent 6" w:uiPriority="50"/>
     <w:lsdException w:name="List Table 6 Colorful Accent 6" w:uiPriority="51"/>
     <w:lsdException w:name="List Table 7 Colorful Accent 6" w:uiPriority="52"/>
+    <w:lsdException w:name="Mention" w:semiHidden="1" w:unhideWhenUsed="1"/>
+    <w:lsdException w:name="Smart Hyperlink" w:semiHidden="1" w:unhideWhenUsed="1"/>
+    <w:lsdException w:name="Hashtag" w:semiHidden="1" w:unhideWhenUsed="1"/>
+    <w:lsdException w:name="Unresolved Mention" w:semiHidden="1" w:unhideWhenUsed="1"/>
+    <w:lsdException w:name="Smart Link" w:semiHidden="1" w:unhideWhenUsed="1"/>
   </w:latentStyles>
   <w:style w:type="paragraph" w:default="1" w:styleId="Normal">
     <w:name w:val="Normal"/>

</xml_diff>